<commit_message>
Grammar checked report. All done
</commit_message>
<xml_diff>
--- a/Report.docx
+++ b/Report.docx
@@ -274,7 +274,23 @@
           <w:sz w:val="24"/>
           <w:szCs w:val="24"/>
         </w:rPr>
-        <w:t xml:space="preserve"> in the standard library was considered. </w:t>
+        <w:t xml:space="preserve"> in the s</w:t>
+      </w:r>
+      <w:r>
+        <w:rPr>
+          <w:rFonts w:ascii="Times New Roman" w:hAnsi="Times New Roman" w:cs="Times New Roman"/>
+          <w:sz w:val="24"/>
+          <w:szCs w:val="24"/>
+        </w:rPr>
+        <w:t xml:space="preserve">tandard library was considered. </w:t>
+      </w:r>
+      <w:r>
+        <w:rPr>
+          <w:rFonts w:ascii="Times New Roman" w:hAnsi="Times New Roman" w:cs="Times New Roman"/>
+          <w:sz w:val="24"/>
+          <w:szCs w:val="24"/>
+        </w:rPr>
+        <w:t xml:space="preserve">This scheduler was also designed with the idea of possibly expanding the first assignment to inject new processes, in a de facto batch job system. This consideration coincided with the two scheduler concept. </w:t>
       </w:r>
     </w:p>
     <w:p>
@@ -287,14 +303,6 @@
           <w:szCs w:val="24"/>
         </w:rPr>
       </w:pPr>
-      <w:r>
-        <w:rPr>
-          <w:rFonts w:ascii="Times New Roman" w:hAnsi="Times New Roman" w:cs="Times New Roman"/>
-          <w:sz w:val="24"/>
-          <w:szCs w:val="24"/>
-        </w:rPr>
-        <w:t xml:space="preserve">This scheduler was also designed with the idea of possibly expanding the first assignment to inject new processes, in a de facto batch job system. This consideration coincided with the two scheduler concept. </w:t>
-      </w:r>
     </w:p>
     <w:p>
       <w:pPr>
@@ -312,19 +320,48 @@
           <w:sz w:val="24"/>
           <w:szCs w:val="24"/>
         </w:rPr>
-        <w:t>The process scheduler can handle an input file with any ordering of arrival times, as long as the form and structure remain the same. The scheduler is expandable and scalable, with linked lists implementing the queues, allowing for many more processes. Multiple long term and short term schedulers were considered, and the possibility is there.</w:t>
-      </w:r>
-    </w:p>
-    <w:p>
-      <w:pPr>
-        <w:spacing w:line="480" w:lineRule="auto"/>
-        <w:ind w:firstLine="720"/>
-        <w:rPr>
-          <w:rFonts w:ascii="Times New Roman" w:hAnsi="Times New Roman" w:cs="Times New Roman"/>
-          <w:sz w:val="24"/>
-          <w:szCs w:val="24"/>
-        </w:rPr>
-      </w:pPr>
+        <w:t>The process scheduler can handle an</w:t>
+      </w:r>
+      <w:r>
+        <w:rPr>
+          <w:rFonts w:ascii="Times New Roman" w:hAnsi="Times New Roman" w:cs="Times New Roman"/>
+          <w:sz w:val="24"/>
+          <w:szCs w:val="24"/>
+        </w:rPr>
+        <w:t>y</w:t>
+      </w:r>
+      <w:r>
+        <w:rPr>
+          <w:rFonts w:ascii="Times New Roman" w:hAnsi="Times New Roman" w:cs="Times New Roman"/>
+          <w:sz w:val="24"/>
+          <w:szCs w:val="24"/>
+        </w:rPr>
+        <w:t xml:space="preserve"> input file with any ordering of arrival times, as long as the form and structure remain the same. The scheduler is expandable and scalable, with linked lists implementing the queues, allowing for </w:t>
+      </w:r>
+      <w:r>
+        <w:rPr>
+          <w:rFonts w:ascii="Times New Roman" w:hAnsi="Times New Roman" w:cs="Times New Roman"/>
+          <w:sz w:val="24"/>
+          <w:szCs w:val="24"/>
+        </w:rPr>
+        <w:t>a large number of</w:t>
+      </w:r>
+      <w:r>
+        <w:rPr>
+          <w:rFonts w:ascii="Times New Roman" w:hAnsi="Times New Roman" w:cs="Times New Roman"/>
+          <w:sz w:val="24"/>
+          <w:szCs w:val="24"/>
+        </w:rPr>
+        <w:t xml:space="preserve"> processes. Multiple long term and short term schedulers were considered.</w:t>
+      </w:r>
+      <w:r>
+        <w:rPr>
+          <w:rFonts w:ascii="Times New Roman" w:hAnsi="Times New Roman" w:cs="Times New Roman"/>
+          <w:sz w:val="24"/>
+          <w:szCs w:val="24"/>
+        </w:rPr>
+        <w:t xml:space="preserve"> </w:t>
+      </w:r>
       <w:r>
         <w:rPr>
           <w:rFonts w:ascii="Times New Roman" w:hAnsi="Times New Roman" w:cs="Times New Roman"/>
@@ -333,17 +370,6 @@
         </w:rPr>
         <w:t>Some assumptions were made to complete the assignment. The priority, from the example in the assignment, updates more than once. We have set it so the priority updates each time the process receives two turns with the CPU. Secondly, the algorithm of the scheduler increases priority and reduces the time slice given, the longer it runs, if it is the sole process. This might not have been considered when the algorithm was designed. We assume this is as intended, as the scheduler should be most efficient when more than one process is in the queue.</w:t>
       </w:r>
-    </w:p>
-    <w:p>
-      <w:pPr>
-        <w:spacing w:line="480" w:lineRule="auto"/>
-        <w:jc w:val="center"/>
-        <w:rPr>
-          <w:rFonts w:ascii="Times New Roman" w:hAnsi="Times New Roman" w:cs="Times New Roman"/>
-          <w:sz w:val="24"/>
-          <w:szCs w:val="24"/>
-        </w:rPr>
-      </w:pPr>
     </w:p>
     <w:p>
       <w:pPr>
@@ -356,13 +382,26 @@
           <w:u w:val="single"/>
         </w:rPr>
       </w:pPr>
-      <w:r>
+    </w:p>
+    <w:p>
+      <w:pPr>
+        <w:spacing w:line="480" w:lineRule="auto"/>
+        <w:jc w:val="center"/>
         <w:rPr>
           <w:rFonts w:ascii="Times New Roman" w:hAnsi="Times New Roman" w:cs="Times New Roman"/>
           <w:b/>
           <w:sz w:val="32"/>
           <w:u w:val="single"/>
         </w:rPr>
+      </w:pPr>
+      <w:r>
+        <w:rPr>
+          <w:rFonts w:ascii="Times New Roman" w:hAnsi="Times New Roman" w:cs="Times New Roman"/>
+          <w:b/>
+          <w:sz w:val="32"/>
+          <w:u w:val="single"/>
+        </w:rPr>
+        <w:lastRenderedPageBreak/>
         <w:t>DISCUSSION</w:t>
       </w:r>
     </w:p>
@@ -589,7 +628,25 @@
           <w:szCs w:val="24"/>
           <w:lang w:val="en-US"/>
         </w:rPr>
-        <w:t xml:space="preserve"> Once signaled, the short-term scheduler begins its main loop, ending only when the job queue, active queue, and expired queue are empty. In this loop, the scheduler checks whether the currently active queue is empty, and swaps the two queues if it is. Otherwise, the process at the top of the queue is made the active process, and resumed. The scheduler then sleeps until either the time quantum or burst time has elapsed. At this point, the process thread is suspended and has its priority updated if it has been</w:t>
+        <w:t xml:space="preserve"> Once signaled, the short-term scheduler begins its main loop, ending only when the job queue, active queue, and expired queue are empty. In this loop, the scheduler checks whether the currently active queue is empty, and swaps the two queues if it is. Otherwise, the process at the </w:t>
+      </w:r>
+      <w:r>
+        <w:rPr>
+          <w:rFonts w:ascii="Times New Roman" w:hAnsi="Times New Roman" w:cs="Times New Roman"/>
+          <w:sz w:val="24"/>
+          <w:szCs w:val="24"/>
+          <w:lang w:val="en-US"/>
+        </w:rPr>
+        <w:t>front</w:t>
+      </w:r>
+      <w:r>
+        <w:rPr>
+          <w:rFonts w:ascii="Times New Roman" w:hAnsi="Times New Roman" w:cs="Times New Roman"/>
+          <w:sz w:val="24"/>
+          <w:szCs w:val="24"/>
+          <w:lang w:val="en-US"/>
+        </w:rPr>
+        <w:t xml:space="preserve"> of the queue is made the active process, and resumed. The scheduler then sleeps until either the time quantum or burst time has elapsed. At this point, the process thread is suspended and has its priority updated if it has been</w:t>
       </w:r>
       <w:r>
         <w:rPr>
@@ -645,6 +702,7 @@
           <w:u w:val="single"/>
           <w:lang w:val="en-US"/>
         </w:rPr>
+        <w:lastRenderedPageBreak/>
         <w:t>Long Term Scheduler:</w:t>
       </w:r>
     </w:p>
@@ -760,6 +818,24 @@
           <w:lang w:val="en-US"/>
         </w:rPr>
       </w:pPr>
+    </w:p>
+    <w:p>
+      <w:pPr>
+        <w:widowControl w:val="0"/>
+        <w:tabs>
+          <w:tab w:val="left" w:pos="543"/>
+        </w:tabs>
+        <w:autoSpaceDE w:val="0"/>
+        <w:autoSpaceDN w:val="0"/>
+        <w:adjustRightInd w:val="0"/>
+        <w:spacing w:after="0" w:line="480" w:lineRule="auto"/>
+        <w:rPr>
+          <w:rFonts w:ascii="Times New Roman" w:hAnsi="Times New Roman" w:cs="Times New Roman"/>
+          <w:sz w:val="24"/>
+          <w:szCs w:val="24"/>
+          <w:lang w:val="en-US"/>
+        </w:rPr>
+      </w:pPr>
       <w:r>
         <w:rPr>
           <w:rFonts w:ascii="Times New Roman" w:hAnsi="Times New Roman" w:cs="Times New Roman"/>
@@ -815,8 +891,82 @@
           <w:szCs w:val="24"/>
           <w:lang w:val="en-US"/>
         </w:rPr>
-        <w:t xml:space="preserve"> to create a priority queue from the input.txt file in the working directory. Once the queue is created, a flag is flipped to inform the short term scheduler to start accepting jobs. The function then loops the entire queue, sleeping for the arrival time before sending the job to the expired queue. The function checks the mutexes, then then queues for the expired one, and sets the start time and last run time for the process.</w:t>
-      </w:r>
+        <w:t xml:space="preserve"> to create a priority queue from the input.txt file in the working directory. Once the queue is created, a flag is flipped to inform the short term scheduler to start accepting jobs. The function then loops the entire queue, sleeping for the arrival time before sending the job to the expired queue. The fu</w:t>
+      </w:r>
+      <w:r>
+        <w:rPr>
+          <w:rFonts w:ascii="Times New Roman" w:hAnsi="Times New Roman" w:cs="Times New Roman"/>
+          <w:sz w:val="24"/>
+          <w:szCs w:val="24"/>
+          <w:lang w:val="en-US"/>
+        </w:rPr>
+        <w:t xml:space="preserve">nction checks the </w:t>
+      </w:r>
+      <w:proofErr w:type="spellStart"/>
+      <w:r>
+        <w:rPr>
+          <w:rFonts w:ascii="Times New Roman" w:hAnsi="Times New Roman" w:cs="Times New Roman"/>
+          <w:sz w:val="24"/>
+          <w:szCs w:val="24"/>
+          <w:lang w:val="en-US"/>
+        </w:rPr>
+        <w:t>mutexes</w:t>
+      </w:r>
+      <w:proofErr w:type="spellEnd"/>
+      <w:r>
+        <w:rPr>
+          <w:rFonts w:ascii="Times New Roman" w:hAnsi="Times New Roman" w:cs="Times New Roman"/>
+          <w:sz w:val="24"/>
+          <w:szCs w:val="24"/>
+          <w:lang w:val="en-US"/>
+        </w:rPr>
+        <w:t>, checks the queues for the expired one,</w:t>
+      </w:r>
+      <w:r>
+        <w:rPr>
+          <w:rFonts w:ascii="Times New Roman" w:hAnsi="Times New Roman" w:cs="Times New Roman"/>
+          <w:sz w:val="24"/>
+          <w:szCs w:val="24"/>
+          <w:lang w:val="en-US"/>
+        </w:rPr>
+        <w:t xml:space="preserve"> and </w:t>
+      </w:r>
+      <w:r>
+        <w:rPr>
+          <w:rFonts w:ascii="Times New Roman" w:hAnsi="Times New Roman" w:cs="Times New Roman"/>
+          <w:sz w:val="24"/>
+          <w:szCs w:val="24"/>
+          <w:lang w:val="en-US"/>
+        </w:rPr>
+        <w:t xml:space="preserve">then </w:t>
+      </w:r>
+      <w:r>
+        <w:rPr>
+          <w:rFonts w:ascii="Times New Roman" w:hAnsi="Times New Roman" w:cs="Times New Roman"/>
+          <w:sz w:val="24"/>
+          <w:szCs w:val="24"/>
+          <w:lang w:val="en-US"/>
+        </w:rPr>
+        <w:t>sets the start time and last run time for the process.</w:t>
+      </w:r>
+    </w:p>
+    <w:p>
+      <w:pPr>
+        <w:widowControl w:val="0"/>
+        <w:tabs>
+          <w:tab w:val="left" w:pos="543"/>
+        </w:tabs>
+        <w:autoSpaceDE w:val="0"/>
+        <w:autoSpaceDN w:val="0"/>
+        <w:adjustRightInd w:val="0"/>
+        <w:spacing w:after="0" w:line="480" w:lineRule="auto"/>
+        <w:rPr>
+          <w:rFonts w:ascii="Times New Roman" w:hAnsi="Times New Roman" w:cs="Times New Roman"/>
+          <w:sz w:val="24"/>
+          <w:szCs w:val="24"/>
+          <w:lang w:val="en-US"/>
+        </w:rPr>
+      </w:pPr>
     </w:p>
     <w:p>
       <w:pPr>
@@ -843,37 +993,47 @@
           <w:lang w:val="en-US"/>
         </w:rPr>
         <w:tab/>
-        <w:t>A trigger to the output log function and a display message for clarity are sent as each process is pushed into the expired queue. The PCB is then popped from the job queue and allowed to continue in the expired queue. This is repeated until the job queue is empty. The possibility of adding processes while the long term scheduler is running is a possibility. Modifications would include a busy wait, a wait for more jobs if empty section and the relevant semaphores.</w:t>
-      </w:r>
-    </w:p>
-    <w:p>
-      <w:pPr>
-        <w:widowControl w:val="0"/>
-        <w:tabs>
-          <w:tab w:val="left" w:pos="543"/>
-        </w:tabs>
-        <w:autoSpaceDE w:val="0"/>
-        <w:autoSpaceDN w:val="0"/>
-        <w:adjustRightInd w:val="0"/>
-        <w:spacing w:after="0" w:line="480" w:lineRule="auto"/>
-        <w:rPr>
-          <w:rFonts w:ascii="Times New Roman" w:hAnsi="Times New Roman" w:cs="Times New Roman"/>
-          <w:sz w:val="24"/>
-          <w:szCs w:val="24"/>
-          <w:lang w:val="en-US"/>
-        </w:rPr>
-      </w:pPr>
-    </w:p>
-    <w:p>
-      <w:pPr>
-        <w:widowControl w:val="0"/>
-        <w:tabs>
-          <w:tab w:val="left" w:pos="543"/>
-        </w:tabs>
-        <w:autoSpaceDE w:val="0"/>
-        <w:autoSpaceDN w:val="0"/>
-        <w:adjustRightInd w:val="0"/>
-        <w:spacing w:after="0" w:line="480" w:lineRule="auto"/>
+        <w:t xml:space="preserve">A trigger to the output log function and a display message for clarity are sent as each process is pushed into the expired queue. The PCB is then popped from the job queue and allowed to continue in the expired queue. This is repeated until the job queue is empty. The possibility of adding processes while the long term scheduler is running is a possibility. Modifications would include a busy wait, a wait for more jobs if </w:t>
+      </w:r>
+      <w:proofErr w:type="gramStart"/>
+      <w:r>
+        <w:rPr>
+          <w:rFonts w:ascii="Times New Roman" w:hAnsi="Times New Roman" w:cs="Times New Roman"/>
+          <w:sz w:val="24"/>
+          <w:szCs w:val="24"/>
+          <w:lang w:val="en-US"/>
+        </w:rPr>
+        <w:t>an empty job queue</w:t>
+      </w:r>
+      <w:proofErr w:type="gramEnd"/>
+      <w:r>
+        <w:rPr>
+          <w:rFonts w:ascii="Times New Roman" w:hAnsi="Times New Roman" w:cs="Times New Roman"/>
+          <w:sz w:val="24"/>
+          <w:szCs w:val="24"/>
+          <w:lang w:val="en-US"/>
+        </w:rPr>
+        <w:t xml:space="preserve"> and the relevant semaphores.</w:t>
+      </w:r>
+    </w:p>
+    <w:p>
+      <w:pPr>
+        <w:widowControl w:val="0"/>
+        <w:tabs>
+          <w:tab w:val="left" w:pos="543"/>
+        </w:tabs>
+        <w:autoSpaceDE w:val="0"/>
+        <w:autoSpaceDN w:val="0"/>
+        <w:adjustRightInd w:val="0"/>
+        <w:spacing w:after="0" w:line="480" w:lineRule="auto"/>
+        <w:rPr>
+          <w:rFonts w:ascii="Times New Roman" w:hAnsi="Times New Roman" w:cs="Times New Roman"/>
+          <w:sz w:val="24"/>
+          <w:szCs w:val="24"/>
+          <w:lang w:val="en-US"/>
+        </w:rPr>
+      </w:pPr>
+      <w:r>
         <w:rPr>
           <w:rFonts w:ascii="Times New Roman" w:hAnsi="Times New Roman" w:cs="Times New Roman"/>
           <w:sz w:val="32"/>
@@ -881,10 +1041,277 @@
           <w:u w:val="single"/>
           <w:lang w:val="en-US"/>
         </w:rPr>
-      </w:pPr>
-      <w:bookmarkStart w:id="0" w:name="_GoBack"/>
-      <w:bookmarkEnd w:id="0"/>
-      <w:r>
+        <w:lastRenderedPageBreak/>
+        <w:t>Input Parser:</w:t>
+      </w:r>
+    </w:p>
+    <w:p>
+      <w:pPr>
+        <w:widowControl w:val="0"/>
+        <w:tabs>
+          <w:tab w:val="left" w:pos="543"/>
+        </w:tabs>
+        <w:autoSpaceDE w:val="0"/>
+        <w:autoSpaceDN w:val="0"/>
+        <w:adjustRightInd w:val="0"/>
+        <w:spacing w:after="0" w:line="480" w:lineRule="auto"/>
+        <w:rPr>
+          <w:rFonts w:ascii="Times New Roman" w:hAnsi="Times New Roman" w:cs="Times New Roman"/>
+          <w:i/>
+          <w:sz w:val="24"/>
+          <w:szCs w:val="24"/>
+          <w:lang w:val="en-US"/>
+        </w:rPr>
+      </w:pPr>
+      <w:r>
+        <w:rPr>
+          <w:rFonts w:ascii="Times New Roman" w:hAnsi="Times New Roman" w:cs="Times New Roman"/>
+          <w:i/>
+          <w:sz w:val="24"/>
+          <w:szCs w:val="24"/>
+          <w:lang w:val="en-US"/>
+        </w:rPr>
+        <w:t>list&lt;string *&gt; parseProcesses();</w:t>
+      </w:r>
+    </w:p>
+    <w:p>
+      <w:pPr>
+        <w:widowControl w:val="0"/>
+        <w:tabs>
+          <w:tab w:val="left" w:pos="543"/>
+        </w:tabs>
+        <w:autoSpaceDE w:val="0"/>
+        <w:autoSpaceDN w:val="0"/>
+        <w:adjustRightInd w:val="0"/>
+        <w:spacing w:after="0" w:line="480" w:lineRule="auto"/>
+        <w:rPr>
+          <w:rFonts w:ascii="Times New Roman" w:hAnsi="Times New Roman" w:cs="Times New Roman"/>
+          <w:sz w:val="24"/>
+          <w:szCs w:val="24"/>
+          <w:lang w:val="en-US"/>
+        </w:rPr>
+      </w:pPr>
+    </w:p>
+    <w:p>
+      <w:pPr>
+        <w:widowControl w:val="0"/>
+        <w:tabs>
+          <w:tab w:val="left" w:pos="543"/>
+        </w:tabs>
+        <w:autoSpaceDE w:val="0"/>
+        <w:autoSpaceDN w:val="0"/>
+        <w:adjustRightInd w:val="0"/>
+        <w:spacing w:after="0" w:line="480" w:lineRule="auto"/>
+        <w:rPr>
+          <w:rFonts w:ascii="Times New Roman" w:hAnsi="Times New Roman" w:cs="Times New Roman"/>
+          <w:sz w:val="24"/>
+          <w:szCs w:val="24"/>
+          <w:lang w:val="en-US"/>
+        </w:rPr>
+      </w:pPr>
+      <w:r>
+        <w:rPr>
+          <w:rFonts w:ascii="Times New Roman" w:hAnsi="Times New Roman" w:cs="Times New Roman"/>
+          <w:sz w:val="24"/>
+          <w:szCs w:val="24"/>
+          <w:lang w:val="en-US"/>
+        </w:rPr>
+        <w:tab/>
+        <w:t xml:space="preserve">The parsing is done by taking an entire line using </w:t>
+      </w:r>
+      <w:r>
+        <w:rPr>
+          <w:rFonts w:ascii="Times New Roman" w:hAnsi="Times New Roman" w:cs="Times New Roman"/>
+          <w:i/>
+          <w:sz w:val="24"/>
+          <w:szCs w:val="24"/>
+          <w:lang w:val="en-US"/>
+        </w:rPr>
+        <w:t>getline</w:t>
+      </w:r>
+      <w:r>
+        <w:rPr>
+          <w:rFonts w:ascii="Times New Roman" w:hAnsi="Times New Roman" w:cs="Times New Roman"/>
+          <w:sz w:val="24"/>
+          <w:szCs w:val="24"/>
+          <w:lang w:val="en-US"/>
+        </w:rPr>
+        <w:t xml:space="preserve"> and examining one character at a time. The trigger characters are an empty space </w:t>
+      </w:r>
+      <w:r>
+        <w:rPr>
+          <w:rFonts w:ascii="Times New Roman" w:hAnsi="Times New Roman" w:cs="Times New Roman"/>
+          <w:sz w:val="24"/>
+          <w:szCs w:val="24"/>
+          <w:lang w:val="en-US"/>
+        </w:rPr>
+        <w:t xml:space="preserve">character </w:t>
+      </w:r>
+      <w:r>
+        <w:rPr>
+          <w:rFonts w:ascii="Times New Roman" w:hAnsi="Times New Roman" w:cs="Times New Roman"/>
+          <w:sz w:val="24"/>
+          <w:szCs w:val="24"/>
+          <w:lang w:val="en-US"/>
+        </w:rPr>
+        <w:t>and the tab character, ‘\t’</w:t>
+      </w:r>
+      <w:r>
+        <w:rPr>
+          <w:rFonts w:ascii="Times New Roman" w:hAnsi="Times New Roman" w:cs="Times New Roman"/>
+          <w:sz w:val="24"/>
+          <w:szCs w:val="24"/>
+          <w:lang w:val="en-US"/>
+        </w:rPr>
+        <w:t>. Each character is added to a string one by one, and once one of the trigger characters appears, the current string is pushed into the argument list. A check to see if the string is empty when a leading character of the line is a trigger, allows empty strings to be avoided as arguments.</w:t>
+      </w:r>
+    </w:p>
+    <w:p>
+      <w:pPr>
+        <w:widowControl w:val="0"/>
+        <w:tabs>
+          <w:tab w:val="left" w:pos="543"/>
+        </w:tabs>
+        <w:autoSpaceDE w:val="0"/>
+        <w:autoSpaceDN w:val="0"/>
+        <w:adjustRightInd w:val="0"/>
+        <w:spacing w:after="0" w:line="480" w:lineRule="auto"/>
+        <w:rPr>
+          <w:rFonts w:ascii="Times New Roman" w:hAnsi="Times New Roman" w:cs="Times New Roman"/>
+          <w:sz w:val="24"/>
+          <w:szCs w:val="24"/>
+          <w:lang w:val="en-US"/>
+        </w:rPr>
+      </w:pPr>
+    </w:p>
+    <w:p>
+      <w:pPr>
+        <w:widowControl w:val="0"/>
+        <w:tabs>
+          <w:tab w:val="left" w:pos="543"/>
+        </w:tabs>
+        <w:autoSpaceDE w:val="0"/>
+        <w:autoSpaceDN w:val="0"/>
+        <w:adjustRightInd w:val="0"/>
+        <w:spacing w:after="0" w:line="480" w:lineRule="auto"/>
+        <w:rPr>
+          <w:rFonts w:ascii="Times New Roman" w:hAnsi="Times New Roman" w:cs="Times New Roman"/>
+          <w:sz w:val="24"/>
+          <w:szCs w:val="24"/>
+          <w:lang w:val="en-US"/>
+        </w:rPr>
+      </w:pPr>
+      <w:r>
+        <w:rPr>
+          <w:rFonts w:ascii="Times New Roman" w:hAnsi="Times New Roman" w:cs="Times New Roman"/>
+          <w:sz w:val="24"/>
+          <w:szCs w:val="24"/>
+          <w:lang w:val="en-US"/>
+        </w:rPr>
+        <w:tab/>
+        <w:t>The fin</w:t>
+      </w:r>
+      <w:r>
+        <w:rPr>
+          <w:rFonts w:ascii="Times New Roman" w:hAnsi="Times New Roman" w:cs="Times New Roman"/>
+          <w:sz w:val="24"/>
+          <w:szCs w:val="24"/>
+          <w:lang w:val="en-US"/>
+        </w:rPr>
+        <w:t>al argument is added a</w:t>
+      </w:r>
+      <w:r>
+        <w:rPr>
+          <w:rFonts w:ascii="Times New Roman" w:hAnsi="Times New Roman" w:cs="Times New Roman"/>
+          <w:sz w:val="24"/>
+          <w:szCs w:val="24"/>
+          <w:lang w:val="en-US"/>
+        </w:rPr>
+        <w:t>fter</w:t>
+      </w:r>
+      <w:r>
+        <w:rPr>
+          <w:rFonts w:ascii="Times New Roman" w:hAnsi="Times New Roman" w:cs="Times New Roman"/>
+          <w:sz w:val="24"/>
+          <w:szCs w:val="24"/>
+          <w:lang w:val="en-US"/>
+        </w:rPr>
+        <w:t xml:space="preserve"> the end</w:t>
+      </w:r>
+      <w:r>
+        <w:rPr>
+          <w:rFonts w:ascii="Times New Roman" w:hAnsi="Times New Roman" w:cs="Times New Roman"/>
+          <w:sz w:val="24"/>
+          <w:szCs w:val="24"/>
+          <w:lang w:val="en-US"/>
+        </w:rPr>
+        <w:t xml:space="preserve"> </w:t>
+      </w:r>
+      <w:r>
+        <w:rPr>
+          <w:rFonts w:ascii="Times New Roman" w:hAnsi="Times New Roman" w:cs="Times New Roman"/>
+          <w:sz w:val="24"/>
+          <w:szCs w:val="24"/>
+          <w:lang w:val="en-US"/>
+        </w:rPr>
+        <w:t>of</w:t>
+      </w:r>
+      <w:r>
+        <w:rPr>
+          <w:rFonts w:ascii="Times New Roman" w:hAnsi="Times New Roman" w:cs="Times New Roman"/>
+          <w:sz w:val="24"/>
+          <w:szCs w:val="24"/>
+          <w:lang w:val="en-US"/>
+        </w:rPr>
+        <w:t xml:space="preserve"> the loop</w:t>
+      </w:r>
+      <w:r>
+        <w:rPr>
+          <w:rFonts w:ascii="Times New Roman" w:hAnsi="Times New Roman" w:cs="Times New Roman"/>
+          <w:sz w:val="24"/>
+          <w:szCs w:val="24"/>
+          <w:lang w:val="en-US"/>
+        </w:rPr>
+        <w:t>, as it</w:t>
+      </w:r>
+      <w:r>
+        <w:rPr>
+          <w:rFonts w:ascii="Times New Roman" w:hAnsi="Times New Roman" w:cs="Times New Roman"/>
+          <w:sz w:val="24"/>
+          <w:szCs w:val="24"/>
+          <w:lang w:val="en-US"/>
+        </w:rPr>
+        <w:t xml:space="preserve"> terminates after examining the last character, without pushing it. The mutex is released and an error is set up in case the input file fails to open. The argument list is returned to be interpreted.</w:t>
+      </w:r>
+    </w:p>
+    <w:p>
+      <w:pPr>
+        <w:widowControl w:val="0"/>
+        <w:tabs>
+          <w:tab w:val="left" w:pos="543"/>
+        </w:tabs>
+        <w:autoSpaceDE w:val="0"/>
+        <w:autoSpaceDN w:val="0"/>
+        <w:adjustRightInd w:val="0"/>
+        <w:spacing w:after="0" w:line="480" w:lineRule="auto"/>
+        <w:rPr>
+          <w:rFonts w:ascii="Times New Roman" w:hAnsi="Times New Roman" w:cs="Times New Roman"/>
+          <w:sz w:val="24"/>
+          <w:szCs w:val="24"/>
+          <w:lang w:val="en-US"/>
+        </w:rPr>
+      </w:pPr>
+    </w:p>
+    <w:p>
+      <w:pPr>
+        <w:widowControl w:val="0"/>
+        <w:tabs>
+          <w:tab w:val="left" w:pos="543"/>
+        </w:tabs>
+        <w:autoSpaceDE w:val="0"/>
+        <w:autoSpaceDN w:val="0"/>
+        <w:adjustRightInd w:val="0"/>
+        <w:spacing w:after="0" w:line="480" w:lineRule="auto"/>
         <w:rPr>
           <w:rFonts w:ascii="Times New Roman" w:hAnsi="Times New Roman" w:cs="Times New Roman"/>
           <w:sz w:val="32"/>
@@ -892,187 +1319,8 @@
           <w:u w:val="single"/>
           <w:lang w:val="en-US"/>
         </w:rPr>
-        <w:lastRenderedPageBreak/>
-        <w:t>Input Parser:</w:t>
-      </w:r>
-    </w:p>
-    <w:p>
-      <w:pPr>
-        <w:widowControl w:val="0"/>
-        <w:tabs>
-          <w:tab w:val="left" w:pos="543"/>
-        </w:tabs>
-        <w:autoSpaceDE w:val="0"/>
-        <w:autoSpaceDN w:val="0"/>
-        <w:adjustRightInd w:val="0"/>
-        <w:spacing w:after="0" w:line="480" w:lineRule="auto"/>
-        <w:rPr>
-          <w:rFonts w:ascii="Times New Roman" w:hAnsi="Times New Roman" w:cs="Times New Roman"/>
-          <w:i/>
-          <w:sz w:val="24"/>
-          <w:szCs w:val="24"/>
-          <w:lang w:val="en-US"/>
-        </w:rPr>
-      </w:pPr>
-      <w:r>
-        <w:rPr>
-          <w:rFonts w:ascii="Times New Roman" w:hAnsi="Times New Roman" w:cs="Times New Roman"/>
-          <w:i/>
-          <w:sz w:val="24"/>
-          <w:szCs w:val="24"/>
-          <w:lang w:val="en-US"/>
-        </w:rPr>
-        <w:t>list&lt;string *&gt; parseProcesses();</w:t>
-      </w:r>
-    </w:p>
-    <w:p>
-      <w:pPr>
-        <w:widowControl w:val="0"/>
-        <w:tabs>
-          <w:tab w:val="left" w:pos="543"/>
-        </w:tabs>
-        <w:autoSpaceDE w:val="0"/>
-        <w:autoSpaceDN w:val="0"/>
-        <w:adjustRightInd w:val="0"/>
-        <w:spacing w:after="0" w:line="480" w:lineRule="auto"/>
-        <w:rPr>
-          <w:rFonts w:ascii="Times New Roman" w:hAnsi="Times New Roman" w:cs="Times New Roman"/>
-          <w:sz w:val="24"/>
-          <w:szCs w:val="24"/>
-          <w:lang w:val="en-US"/>
-        </w:rPr>
-      </w:pPr>
-    </w:p>
-    <w:p>
-      <w:pPr>
-        <w:widowControl w:val="0"/>
-        <w:tabs>
-          <w:tab w:val="left" w:pos="543"/>
-        </w:tabs>
-        <w:autoSpaceDE w:val="0"/>
-        <w:autoSpaceDN w:val="0"/>
-        <w:adjustRightInd w:val="0"/>
-        <w:spacing w:after="0" w:line="480" w:lineRule="auto"/>
-        <w:rPr>
-          <w:rFonts w:ascii="Times New Roman" w:hAnsi="Times New Roman" w:cs="Times New Roman"/>
-          <w:sz w:val="24"/>
-          <w:szCs w:val="24"/>
-          <w:lang w:val="en-US"/>
-        </w:rPr>
-      </w:pPr>
-      <w:r>
-        <w:rPr>
-          <w:rFonts w:ascii="Times New Roman" w:hAnsi="Times New Roman" w:cs="Times New Roman"/>
-          <w:sz w:val="24"/>
-          <w:szCs w:val="24"/>
-          <w:lang w:val="en-US"/>
-        </w:rPr>
-        <w:tab/>
-        <w:t xml:space="preserve">The parsing is done by taking an entire line using </w:t>
-      </w:r>
-      <w:r>
-        <w:rPr>
-          <w:rFonts w:ascii="Times New Roman" w:hAnsi="Times New Roman" w:cs="Times New Roman"/>
-          <w:i/>
-          <w:sz w:val="24"/>
-          <w:szCs w:val="24"/>
-          <w:lang w:val="en-US"/>
-        </w:rPr>
-        <w:t>getline</w:t>
-      </w:r>
-      <w:r>
-        <w:rPr>
-          <w:rFonts w:ascii="Times New Roman" w:hAnsi="Times New Roman" w:cs="Times New Roman"/>
-          <w:sz w:val="24"/>
-          <w:szCs w:val="24"/>
-          <w:lang w:val="en-US"/>
-        </w:rPr>
-        <w:t xml:space="preserve"> and examining one character at a time. The trigger characters are an empty space and the tab character, ‘\t’</w:t>
-      </w:r>
-      <w:r>
-        <w:rPr>
-          <w:rFonts w:ascii="Times New Roman" w:hAnsi="Times New Roman" w:cs="Times New Roman"/>
-          <w:sz w:val="24"/>
-          <w:szCs w:val="24"/>
-          <w:lang w:val="en-US"/>
-        </w:rPr>
-        <w:t>. Each character is added to a string one by one, and once one of the trigger characters appears, the current string is pushed into the argument list. A check to see if the string is empty when a leading character of the line is a trigger, allows empty strings to be avoided as arguments.</w:t>
-      </w:r>
-    </w:p>
-    <w:p>
-      <w:pPr>
-        <w:widowControl w:val="0"/>
-        <w:tabs>
-          <w:tab w:val="left" w:pos="543"/>
-        </w:tabs>
-        <w:autoSpaceDE w:val="0"/>
-        <w:autoSpaceDN w:val="0"/>
-        <w:adjustRightInd w:val="0"/>
-        <w:spacing w:after="0" w:line="480" w:lineRule="auto"/>
-        <w:rPr>
-          <w:rFonts w:ascii="Times New Roman" w:hAnsi="Times New Roman" w:cs="Times New Roman"/>
-          <w:sz w:val="24"/>
-          <w:szCs w:val="24"/>
-          <w:lang w:val="en-US"/>
-        </w:rPr>
-      </w:pPr>
-    </w:p>
-    <w:p>
-      <w:pPr>
-        <w:widowControl w:val="0"/>
-        <w:tabs>
-          <w:tab w:val="left" w:pos="543"/>
-        </w:tabs>
-        <w:autoSpaceDE w:val="0"/>
-        <w:autoSpaceDN w:val="0"/>
-        <w:adjustRightInd w:val="0"/>
-        <w:spacing w:after="0" w:line="480" w:lineRule="auto"/>
-        <w:rPr>
-          <w:rFonts w:ascii="Times New Roman" w:hAnsi="Times New Roman" w:cs="Times New Roman"/>
-          <w:sz w:val="24"/>
-          <w:szCs w:val="24"/>
-          <w:lang w:val="en-US"/>
-        </w:rPr>
-      </w:pPr>
-      <w:r>
-        <w:rPr>
-          <w:rFonts w:ascii="Times New Roman" w:hAnsi="Times New Roman" w:cs="Times New Roman"/>
-          <w:sz w:val="24"/>
-          <w:szCs w:val="24"/>
-          <w:lang w:val="en-US"/>
-        </w:rPr>
-        <w:tab/>
-        <w:t>The final argument is added at the end, as the loop terminates after examining the last character, without pushing it. The mutex is released and an error is set up in case the input file fails to open. The argument list is returned to be interpreted.</w:t>
-      </w:r>
-    </w:p>
-    <w:p>
-      <w:pPr>
-        <w:widowControl w:val="0"/>
-        <w:tabs>
-          <w:tab w:val="left" w:pos="543"/>
-        </w:tabs>
-        <w:autoSpaceDE w:val="0"/>
-        <w:autoSpaceDN w:val="0"/>
-        <w:adjustRightInd w:val="0"/>
-        <w:spacing w:after="0" w:line="480" w:lineRule="auto"/>
-        <w:rPr>
-          <w:rFonts w:ascii="Times New Roman" w:hAnsi="Times New Roman" w:cs="Times New Roman"/>
-          <w:sz w:val="24"/>
-          <w:szCs w:val="24"/>
-          <w:lang w:val="en-US"/>
-        </w:rPr>
-      </w:pPr>
-    </w:p>
-    <w:p>
-      <w:pPr>
-        <w:widowControl w:val="0"/>
-        <w:tabs>
-          <w:tab w:val="left" w:pos="543"/>
-        </w:tabs>
-        <w:autoSpaceDE w:val="0"/>
-        <w:autoSpaceDN w:val="0"/>
-        <w:adjustRightInd w:val="0"/>
-        <w:spacing w:after="0" w:line="480" w:lineRule="auto"/>
+      </w:pPr>
+      <w:r>
         <w:rPr>
           <w:rFonts w:ascii="Times New Roman" w:hAnsi="Times New Roman" w:cs="Times New Roman"/>
           <w:sz w:val="32"/>
@@ -1080,15 +1328,6 @@
           <w:u w:val="single"/>
           <w:lang w:val="en-US"/>
         </w:rPr>
-      </w:pPr>
-      <w:r>
-        <w:rPr>
-          <w:rFonts w:ascii="Times New Roman" w:hAnsi="Times New Roman" w:cs="Times New Roman"/>
-          <w:sz w:val="32"/>
-          <w:szCs w:val="32"/>
-          <w:u w:val="single"/>
-          <w:lang w:val="en-US"/>
-        </w:rPr>
         <w:t>Process PCB Creation</w:t>
       </w:r>
     </w:p>
@@ -1231,7 +1470,25 @@
           <w:szCs w:val="24"/>
           <w:lang w:val="en-US"/>
         </w:rPr>
-        <w:t>This is assigned to a list&lt;string *&gt;, and the PCBs for the job queue are created using this. The front of the list is the number of processes to be expected. The consecutive sets of 4 after the number of processes consist of the process name, scheduled arrival time, total burst time and initial priority.</w:t>
+        <w:t xml:space="preserve">This is assigned to a list&lt;string *&gt;, and the PCBs for the job queue are created. The front of the list is the number of processes to be expected. The </w:t>
+      </w:r>
+      <w:r>
+        <w:rPr>
+          <w:rFonts w:ascii="Times New Roman" w:hAnsi="Times New Roman" w:cs="Times New Roman"/>
+          <w:sz w:val="24"/>
+          <w:szCs w:val="24"/>
+          <w:lang w:val="en-US"/>
+        </w:rPr>
+        <w:t>next 4 pieces of information are consecutive sets that</w:t>
+      </w:r>
+      <w:r>
+        <w:rPr>
+          <w:rFonts w:ascii="Times New Roman" w:hAnsi="Times New Roman" w:cs="Times New Roman"/>
+          <w:sz w:val="24"/>
+          <w:szCs w:val="24"/>
+          <w:lang w:val="en-US"/>
+        </w:rPr>
+        <w:t xml:space="preserve"> consist of the process name, scheduled arrival time, total burst time and initial priority.</w:t>
       </w:r>
       <w:r>
         <w:rPr>
@@ -1269,13 +1526,32 @@
           <w:lang w:val="en-US"/>
         </w:rPr>
       </w:pPr>
-      <w:r>
-        <w:rPr>
-          <w:rFonts w:ascii="Times New Roman" w:hAnsi="Times New Roman" w:cs="Times New Roman"/>
-          <w:sz w:val="24"/>
-          <w:szCs w:val="24"/>
-          <w:lang w:val="en-US"/>
-        </w:rPr>
+    </w:p>
+    <w:p>
+      <w:pPr>
+        <w:widowControl w:val="0"/>
+        <w:tabs>
+          <w:tab w:val="left" w:pos="543"/>
+        </w:tabs>
+        <w:autoSpaceDE w:val="0"/>
+        <w:autoSpaceDN w:val="0"/>
+        <w:adjustRightInd w:val="0"/>
+        <w:spacing w:after="0" w:line="480" w:lineRule="auto"/>
+        <w:rPr>
+          <w:rFonts w:ascii="Times New Roman" w:hAnsi="Times New Roman" w:cs="Times New Roman"/>
+          <w:sz w:val="24"/>
+          <w:szCs w:val="24"/>
+          <w:lang w:val="en-US"/>
+        </w:rPr>
+      </w:pPr>
+      <w:r>
+        <w:rPr>
+          <w:rFonts w:ascii="Times New Roman" w:hAnsi="Times New Roman" w:cs="Times New Roman"/>
+          <w:sz w:val="24"/>
+          <w:szCs w:val="24"/>
+          <w:lang w:val="en-US"/>
+        </w:rPr>
+        <w:lastRenderedPageBreak/>
         <w:tab/>
       </w:r>
       <w:r>
@@ -1313,17 +1589,7 @@
           <w:szCs w:val="24"/>
           <w:lang w:val="en-US"/>
         </w:rPr>
-        <w:t xml:space="preserve"> The thread is </w:t>
-      </w:r>
-      <w:r>
-        <w:rPr>
-          <w:rFonts w:ascii="Times New Roman" w:hAnsi="Times New Roman" w:cs="Times New Roman"/>
-          <w:sz w:val="24"/>
-          <w:szCs w:val="24"/>
-          <w:lang w:val="en-US"/>
-        </w:rPr>
-        <w:lastRenderedPageBreak/>
-        <w:t xml:space="preserve">created suspended, allowed possible by the </w:t>
+        <w:t xml:space="preserve"> The thread is created suspended, allowed possible by the </w:t>
       </w:r>
       <w:r>
         <w:rPr>
@@ -1427,6 +1693,24 @@
         </w:rPr>
         <w:t>help maintain for higher precision on timings.</w:t>
       </w:r>
+    </w:p>
+    <w:p>
+      <w:pPr>
+        <w:widowControl w:val="0"/>
+        <w:tabs>
+          <w:tab w:val="left" w:pos="543"/>
+        </w:tabs>
+        <w:autoSpaceDE w:val="0"/>
+        <w:autoSpaceDN w:val="0"/>
+        <w:adjustRightInd w:val="0"/>
+        <w:spacing w:after="0" w:line="480" w:lineRule="auto"/>
+        <w:rPr>
+          <w:rFonts w:ascii="Times New Roman" w:hAnsi="Times New Roman" w:cs="Times New Roman"/>
+          <w:sz w:val="24"/>
+          <w:szCs w:val="24"/>
+          <w:lang w:val="en-US"/>
+        </w:rPr>
+      </w:pPr>
     </w:p>
     <w:p>
       <w:pPr>
@@ -1479,13 +1763,14 @@
     <w:p>
       <w:pPr>
         <w:spacing w:after="0" w:line="480" w:lineRule="auto"/>
-        <w:ind w:firstLine="720"/>
         <w:jc w:val="center"/>
         <w:rPr>
           <w:rFonts w:ascii="Times New Roman" w:hAnsi="Times New Roman" w:cs="Times New Roman"/>
           <w:sz w:val="32"/>
         </w:rPr>
       </w:pPr>
+      <w:bookmarkStart w:id="0" w:name="_GoBack"/>
+      <w:bookmarkEnd w:id="0"/>
       <w:r>
         <w:rPr>
           <w:rFonts w:ascii="Times New Roman" w:hAnsi="Times New Roman" w:cs="Times New Roman"/>
@@ -2455,7 +2740,7 @@
   <a:extraClrSchemeLst/>
   <a:extLst>
     <a:ext uri="{05A4C25C-085E-4340-85A3-A5531E510DB2}">
-      <thm15:themeFamily xmlns="" xmlns:thm15="http://schemas.microsoft.com/office/thememl/2012/main" name="Office Theme" id="{62F939B6-93AF-4DB8-9C6B-D6C7DFDC589F}" vid="{4A3C46E8-61CC-4603-A589-7422A47A8E4A}"/>
+      <thm15:themeFamily xmlns:thm15="http://schemas.microsoft.com/office/thememl/2012/main" xmlns="" name="Office Theme" id="{62F939B6-93AF-4DB8-9C6B-D6C7DFDC589F}" vid="{4A3C46E8-61CC-4603-A589-7422A47A8E4A}"/>
     </a:ext>
   </a:extLst>
 </a:theme>
@@ -2466,7 +2751,7 @@
 </file>
 
 <file path=customXml/itemProps1.xml><?xml version="1.0" encoding="utf-8"?>
-<ds:datastoreItem xmlns:ds="http://schemas.openxmlformats.org/officeDocument/2006/customXml" ds:itemID="{5DFB49DB-2BCD-4B53-A27F-637A9B47BAF3}">
+<ds:datastoreItem xmlns:ds="http://schemas.openxmlformats.org/officeDocument/2006/customXml" ds:itemID="{BB137C29-9CEF-42BC-8EA3-75A9AFEF4FB5}">
   <ds:schemaRefs>
     <ds:schemaRef ds:uri="http://schemas.openxmlformats.org/officeDocument/2006/bibliography"/>
   </ds:schemaRefs>

</xml_diff>

<commit_message>
some edits to report
</commit_message>
<xml_diff>
--- a/Report.docx
+++ b/Report.docx
@@ -1,6 +1,6 @@
 
 <file path=word/document.xml><?xml version="1.0" encoding="utf-8"?>
-<w:document xmlns:wpc="http://schemas.microsoft.com/office/word/2010/wordprocessingCanvas" xmlns:mc="http://schemas.openxmlformats.org/markup-compatibility/2006" xmlns:o="urn:schemas-microsoft-com:office:office" xmlns:r="http://schemas.openxmlformats.org/officeDocument/2006/relationships" xmlns:m="http://schemas.openxmlformats.org/officeDocument/2006/math" xmlns:v="urn:schemas-microsoft-com:vml" xmlns:wp14="http://schemas.microsoft.com/office/word/2010/wordprocessingDrawing" xmlns:wp="http://schemas.openxmlformats.org/drawingml/2006/wordprocessingDrawing" xmlns:w10="urn:schemas-microsoft-com:office:word" xmlns:w="http://schemas.openxmlformats.org/wordprocessingml/2006/main" xmlns:w14="http://schemas.microsoft.com/office/word/2010/wordml" xmlns:wpg="http://schemas.microsoft.com/office/word/2010/wordprocessingGroup" xmlns:wpi="http://schemas.microsoft.com/office/word/2010/wordprocessingInk" xmlns:wne="http://schemas.microsoft.com/office/word/2006/wordml" xmlns:wps="http://schemas.microsoft.com/office/word/2010/wordprocessingShape" mc:Ignorable="w14 wp14">
+<w:document xmlns:wpc="http://schemas.microsoft.com/office/word/2010/wordprocessingCanvas" xmlns:cx="http://schemas.microsoft.com/office/drawing/2014/chartex" xmlns:cx1="http://schemas.microsoft.com/office/drawing/2015/9/8/chartex" xmlns:mc="http://schemas.openxmlformats.org/markup-compatibility/2006" xmlns:o="urn:schemas-microsoft-com:office:office" xmlns:r="http://schemas.openxmlformats.org/officeDocument/2006/relationships" xmlns:m="http://schemas.openxmlformats.org/officeDocument/2006/math" xmlns:v="urn:schemas-microsoft-com:vml" xmlns:wp14="http://schemas.microsoft.com/office/word/2010/wordprocessingDrawing" xmlns:wp="http://schemas.openxmlformats.org/drawingml/2006/wordprocessingDrawing" xmlns:w10="urn:schemas-microsoft-com:office:word" xmlns:w="http://schemas.openxmlformats.org/wordprocessingml/2006/main" xmlns:w14="http://schemas.microsoft.com/office/word/2010/wordml" xmlns:w15="http://schemas.microsoft.com/office/word/2012/wordml" xmlns:w16se="http://schemas.microsoft.com/office/word/2015/wordml/symex" xmlns:wpg="http://schemas.microsoft.com/office/word/2010/wordprocessingGroup" xmlns:wpi="http://schemas.microsoft.com/office/word/2010/wordprocessingInk" xmlns:wne="http://schemas.microsoft.com/office/word/2006/wordml" xmlns:wps="http://schemas.microsoft.com/office/word/2010/wordprocessingShape" mc:Ignorable="w14 w15 w16se wp14">
   <w:body>
     <w:p>
       <w:pPr>
@@ -249,7 +249,47 @@
           <w:sz w:val="24"/>
           <w:szCs w:val="24"/>
         </w:rPr>
-        <w:t xml:space="preserve">With one scheduler to deliver the processes and another to accept and manage the expired and active queues, this would accommodate the specifications. </w:t>
+        <w:t>O</w:t>
+      </w:r>
+      <w:r>
+        <w:rPr>
+          <w:rFonts w:ascii="Times New Roman" w:hAnsi="Times New Roman" w:cs="Times New Roman"/>
+          <w:sz w:val="24"/>
+          <w:szCs w:val="24"/>
+        </w:rPr>
+        <w:t>ne scheduler</w:t>
+      </w:r>
+      <w:r>
+        <w:rPr>
+          <w:rFonts w:ascii="Times New Roman" w:hAnsi="Times New Roman" w:cs="Times New Roman"/>
+          <w:sz w:val="24"/>
+          <w:szCs w:val="24"/>
+        </w:rPr>
+        <w:t xml:space="preserve"> was</w:t>
+      </w:r>
+      <w:r>
+        <w:rPr>
+          <w:rFonts w:ascii="Times New Roman" w:hAnsi="Times New Roman" w:cs="Times New Roman"/>
+          <w:sz w:val="24"/>
+          <w:szCs w:val="24"/>
+        </w:rPr>
+        <w:t xml:space="preserve"> to deliver the processes and another to accept and manage the expired and active queues, </w:t>
+      </w:r>
+      <w:r>
+        <w:rPr>
+          <w:rFonts w:ascii="Times New Roman" w:hAnsi="Times New Roman" w:cs="Times New Roman"/>
+          <w:sz w:val="24"/>
+          <w:szCs w:val="24"/>
+        </w:rPr>
+        <w:t>which</w:t>
+      </w:r>
+      <w:r>
+        <w:rPr>
+          <w:rFonts w:ascii="Times New Roman" w:hAnsi="Times New Roman" w:cs="Times New Roman"/>
+          <w:sz w:val="24"/>
+          <w:szCs w:val="24"/>
+        </w:rPr>
+        <w:t xml:space="preserve"> would accommodate the specifications. </w:t>
       </w:r>
       <w:r>
         <w:rPr>
@@ -290,7 +330,15 @@
           <w:sz w:val="24"/>
           <w:szCs w:val="24"/>
         </w:rPr>
-        <w:t xml:space="preserve">This scheduler was also designed with the idea of possibly expanding the first assignment to inject new processes, in a de facto batch job system. This consideration coincided with the two scheduler concept. </w:t>
+        <w:t>The</w:t>
+      </w:r>
+      <w:r>
+        <w:rPr>
+          <w:rFonts w:ascii="Times New Roman" w:hAnsi="Times New Roman" w:cs="Times New Roman"/>
+          <w:sz w:val="24"/>
+          <w:szCs w:val="24"/>
+        </w:rPr>
+        <w:t xml:space="preserve"> scheduler was also designed with the idea of possibly expanding the first assignment to inject new processes, in a de facto batch job system. This consideration coincided with the two scheduler concept. </w:t>
       </w:r>
     </w:p>
     <w:p>
@@ -336,7 +384,23 @@
           <w:sz w:val="24"/>
           <w:szCs w:val="24"/>
         </w:rPr>
-        <w:t xml:space="preserve"> input file with any ordering of arrival times, as long as the form and structure remain the same. The scheduler is expandable and scalable, with linked lists implementing the queues, allowing for </w:t>
+        <w:t xml:space="preserve"> input file with any ordering of arrival times, as long as the</w:t>
+      </w:r>
+      <w:r>
+        <w:rPr>
+          <w:rFonts w:ascii="Times New Roman" w:hAnsi="Times New Roman" w:cs="Times New Roman"/>
+          <w:sz w:val="24"/>
+          <w:szCs w:val="24"/>
+        </w:rPr>
+        <w:t>y follow the structure outlined in the assignment instructions</w:t>
+      </w:r>
+      <w:r>
+        <w:rPr>
+          <w:rFonts w:ascii="Times New Roman" w:hAnsi="Times New Roman" w:cs="Times New Roman"/>
+          <w:sz w:val="24"/>
+          <w:szCs w:val="24"/>
+        </w:rPr>
+        <w:t xml:space="preserve">. The scheduler is expandable and scalable, with linked lists implementing the queues, allowing for </w:t>
       </w:r>
       <w:r>
         <w:rPr>
@@ -368,7 +432,151 @@
           <w:sz w:val="24"/>
           <w:szCs w:val="24"/>
         </w:rPr>
-        <w:t>Some assumptions were made to complete the assignment. The priority, from the example in the assignment, updates more than once. We have set it so the priority updates each time the process receives two turns with the CPU. Secondly, the algorithm of the scheduler increases priority and reduces the time slice given, the longer it runs, if it is the sole process. This might not have been considered when the algorithm was designed. We assume this is as intended, as the scheduler should be most efficient when more than one process is in the queue.</w:t>
+        <w:t xml:space="preserve">Some assumptions were </w:t>
+      </w:r>
+      <w:r>
+        <w:rPr>
+          <w:rFonts w:ascii="Times New Roman" w:hAnsi="Times New Roman" w:cs="Times New Roman"/>
+          <w:sz w:val="24"/>
+          <w:szCs w:val="24"/>
+        </w:rPr>
+        <w:t>made to complete the assignment. Based on the example provided, t</w:t>
+      </w:r>
+      <w:r>
+        <w:rPr>
+          <w:rFonts w:ascii="Times New Roman" w:hAnsi="Times New Roman" w:cs="Times New Roman"/>
+          <w:sz w:val="24"/>
+          <w:szCs w:val="24"/>
+        </w:rPr>
+        <w:t xml:space="preserve">he priority updates more than once. We have </w:t>
+      </w:r>
+      <w:r>
+        <w:rPr>
+          <w:rFonts w:ascii="Times New Roman" w:hAnsi="Times New Roman" w:cs="Times New Roman"/>
+          <w:sz w:val="24"/>
+          <w:szCs w:val="24"/>
+        </w:rPr>
+        <w:t>constructed the scheduler</w:t>
+      </w:r>
+      <w:r>
+        <w:rPr>
+          <w:rFonts w:ascii="Times New Roman" w:hAnsi="Times New Roman" w:cs="Times New Roman"/>
+          <w:sz w:val="24"/>
+          <w:szCs w:val="24"/>
+        </w:rPr>
+        <w:t xml:space="preserve"> so th</w:t>
+      </w:r>
+      <w:r>
+        <w:rPr>
+          <w:rFonts w:ascii="Times New Roman" w:hAnsi="Times New Roman" w:cs="Times New Roman"/>
+          <w:sz w:val="24"/>
+          <w:szCs w:val="24"/>
+        </w:rPr>
+        <w:t>at the priority of a process</w:t>
+      </w:r>
+      <w:r>
+        <w:rPr>
+          <w:rFonts w:ascii="Times New Roman" w:hAnsi="Times New Roman" w:cs="Times New Roman"/>
+          <w:sz w:val="24"/>
+          <w:szCs w:val="24"/>
+        </w:rPr>
+        <w:t xml:space="preserve"> updates each time the process receives two turns with the CPU. Secondly, the algorithm of the scheduler increases</w:t>
+      </w:r>
+      <w:r>
+        <w:rPr>
+          <w:rFonts w:ascii="Times New Roman" w:hAnsi="Times New Roman" w:cs="Times New Roman"/>
+          <w:sz w:val="24"/>
+          <w:szCs w:val="24"/>
+        </w:rPr>
+        <w:t xml:space="preserve"> the</w:t>
+      </w:r>
+      <w:r>
+        <w:rPr>
+          <w:rFonts w:ascii="Times New Roman" w:hAnsi="Times New Roman" w:cs="Times New Roman"/>
+          <w:sz w:val="24"/>
+          <w:szCs w:val="24"/>
+        </w:rPr>
+        <w:t xml:space="preserve"> priority </w:t>
+      </w:r>
+      <w:r>
+        <w:rPr>
+          <w:rFonts w:ascii="Times New Roman" w:hAnsi="Times New Roman" w:cs="Times New Roman"/>
+          <w:sz w:val="24"/>
+          <w:szCs w:val="24"/>
+        </w:rPr>
+        <w:t>of CPU bound processes which in turn reduces burst time</w:t>
+      </w:r>
+      <w:r>
+        <w:rPr>
+          <w:rFonts w:ascii="Times New Roman" w:hAnsi="Times New Roman" w:cs="Times New Roman"/>
+          <w:sz w:val="24"/>
+          <w:szCs w:val="24"/>
+        </w:rPr>
+        <w:t xml:space="preserve">. This </w:t>
+      </w:r>
+      <w:r>
+        <w:rPr>
+          <w:rFonts w:ascii="Times New Roman" w:hAnsi="Times New Roman" w:cs="Times New Roman"/>
+          <w:sz w:val="24"/>
+          <w:szCs w:val="24"/>
+        </w:rPr>
+        <w:t>inverse relation between priority and time slice</w:t>
+      </w:r>
+      <w:r>
+        <w:rPr>
+          <w:rFonts w:ascii="Times New Roman" w:hAnsi="Times New Roman" w:cs="Times New Roman"/>
+          <w:sz w:val="24"/>
+          <w:szCs w:val="24"/>
+        </w:rPr>
+        <w:t xml:space="preserve"> seemed counter-intuitive to us, however w</w:t>
+      </w:r>
+      <w:r>
+        <w:rPr>
+          <w:rFonts w:ascii="Times New Roman" w:hAnsi="Times New Roman" w:cs="Times New Roman"/>
+          <w:sz w:val="24"/>
+          <w:szCs w:val="24"/>
+        </w:rPr>
+        <w:t xml:space="preserve">e </w:t>
+      </w:r>
+      <w:r>
+        <w:rPr>
+          <w:rFonts w:ascii="Times New Roman" w:hAnsi="Times New Roman" w:cs="Times New Roman"/>
+          <w:sz w:val="24"/>
+          <w:szCs w:val="24"/>
+        </w:rPr>
+        <w:t>a</w:t>
+      </w:r>
+      <w:r>
+        <w:rPr>
+          <w:rFonts w:ascii="Times New Roman" w:hAnsi="Times New Roman" w:cs="Times New Roman"/>
+          <w:sz w:val="24"/>
+          <w:szCs w:val="24"/>
+        </w:rPr>
+        <w:t>ssume</w:t>
+      </w:r>
+      <w:r>
+        <w:rPr>
+          <w:rFonts w:ascii="Times New Roman" w:hAnsi="Times New Roman" w:cs="Times New Roman"/>
+          <w:sz w:val="24"/>
+          <w:szCs w:val="24"/>
+        </w:rPr>
+        <w:t>d this functionality was</w:t>
+      </w:r>
+      <w:r>
+        <w:rPr>
+          <w:rFonts w:ascii="Times New Roman" w:hAnsi="Times New Roman" w:cs="Times New Roman"/>
+          <w:sz w:val="24"/>
+          <w:szCs w:val="24"/>
+        </w:rPr>
+        <w:t xml:space="preserve"> as intended</w:t>
+      </w:r>
+      <w:r>
+        <w:rPr>
+          <w:rFonts w:ascii="Times New Roman" w:hAnsi="Times New Roman" w:cs="Times New Roman"/>
+          <w:sz w:val="24"/>
+          <w:szCs w:val="24"/>
+        </w:rPr>
+        <w:t>.</w:t>
       </w:r>
     </w:p>
     <w:p>
@@ -798,7 +1006,124 @@
           <w:szCs w:val="24"/>
           <w:lang w:val="en-US"/>
         </w:rPr>
-        <w:t>The long term scheduler is designed to prepare the processes from an input file. The function instantiates the PCBs from the information parsed from the input file. The number of processes in the input file will truncate the list, likewise if the list is shorter than the number of processes, the list will terminate at fewer processes. The long term scheduler then requests and sends the PCB to the expired queue, which will sort based on priority. This function will be run on a separate thread than the short term scheduler.</w:t>
+        <w:t>The long term scheduler is designed to prepare the processes from an input file. The function instantiates the PCBs from the information parsed from the input file. The number of processes in</w:t>
+      </w:r>
+      <w:r>
+        <w:rPr>
+          <w:rFonts w:ascii="Times New Roman" w:hAnsi="Times New Roman" w:cs="Times New Roman"/>
+          <w:sz w:val="24"/>
+          <w:szCs w:val="24"/>
+          <w:lang w:val="en-US"/>
+        </w:rPr>
+        <w:t>dicated in</w:t>
+      </w:r>
+      <w:r>
+        <w:rPr>
+          <w:rFonts w:ascii="Times New Roman" w:hAnsi="Times New Roman" w:cs="Times New Roman"/>
+          <w:sz w:val="24"/>
+          <w:szCs w:val="24"/>
+          <w:lang w:val="en-US"/>
+        </w:rPr>
+        <w:t xml:space="preserve"> the in</w:t>
+      </w:r>
+      <w:r>
+        <w:rPr>
+          <w:rFonts w:ascii="Times New Roman" w:hAnsi="Times New Roman" w:cs="Times New Roman"/>
+          <w:sz w:val="24"/>
+          <w:szCs w:val="24"/>
+          <w:lang w:val="en-US"/>
+        </w:rPr>
+        <w:t>put file will truncate the list. L</w:t>
+      </w:r>
+      <w:r>
+        <w:rPr>
+          <w:rFonts w:ascii="Times New Roman" w:hAnsi="Times New Roman" w:cs="Times New Roman"/>
+          <w:sz w:val="24"/>
+          <w:szCs w:val="24"/>
+          <w:lang w:val="en-US"/>
+        </w:rPr>
+        <w:t>ikewise</w:t>
+      </w:r>
+      <w:r>
+        <w:rPr>
+          <w:rFonts w:ascii="Times New Roman" w:hAnsi="Times New Roman" w:cs="Times New Roman"/>
+          <w:sz w:val="24"/>
+          <w:szCs w:val="24"/>
+          <w:lang w:val="en-US"/>
+        </w:rPr>
+        <w:t>,</w:t>
+      </w:r>
+      <w:r>
+        <w:rPr>
+          <w:rFonts w:ascii="Times New Roman" w:hAnsi="Times New Roman" w:cs="Times New Roman"/>
+          <w:sz w:val="24"/>
+          <w:szCs w:val="24"/>
+          <w:lang w:val="en-US"/>
+        </w:rPr>
+        <w:t xml:space="preserve"> if the list is short</w:t>
+      </w:r>
+      <w:r>
+        <w:rPr>
+          <w:rFonts w:ascii="Times New Roman" w:hAnsi="Times New Roman" w:cs="Times New Roman"/>
+          <w:sz w:val="24"/>
+          <w:szCs w:val="24"/>
+          <w:lang w:val="en-US"/>
+        </w:rPr>
+        <w:t>er than the number of processes</w:t>
+      </w:r>
+      <w:r>
+        <w:rPr>
+          <w:rFonts w:ascii="Times New Roman" w:hAnsi="Times New Roman" w:cs="Times New Roman"/>
+          <w:sz w:val="24"/>
+          <w:szCs w:val="24"/>
+          <w:lang w:val="en-US"/>
+        </w:rPr>
+        <w:t xml:space="preserve"> the list will terminate at </w:t>
+      </w:r>
+      <w:r>
+        <w:rPr>
+          <w:rFonts w:ascii="Times New Roman" w:hAnsi="Times New Roman" w:cs="Times New Roman"/>
+          <w:sz w:val="24"/>
+          <w:szCs w:val="24"/>
+          <w:lang w:val="en-US"/>
+        </w:rPr>
+        <w:t>the end of the file</w:t>
+      </w:r>
+      <w:r>
+        <w:rPr>
+          <w:rFonts w:ascii="Times New Roman" w:hAnsi="Times New Roman" w:cs="Times New Roman"/>
+          <w:sz w:val="24"/>
+          <w:szCs w:val="24"/>
+          <w:lang w:val="en-US"/>
+        </w:rPr>
+        <w:t>. The long term scheduler then requests and sends the PCB to the expired queue, sort</w:t>
+      </w:r>
+      <w:r>
+        <w:rPr>
+          <w:rFonts w:ascii="Times New Roman" w:hAnsi="Times New Roman" w:cs="Times New Roman"/>
+          <w:sz w:val="24"/>
+          <w:szCs w:val="24"/>
+          <w:lang w:val="en-US"/>
+        </w:rPr>
+        <w:t>ed</w:t>
+      </w:r>
+      <w:r>
+        <w:rPr>
+          <w:rFonts w:ascii="Times New Roman" w:hAnsi="Times New Roman" w:cs="Times New Roman"/>
+          <w:sz w:val="24"/>
+          <w:szCs w:val="24"/>
+          <w:lang w:val="en-US"/>
+        </w:rPr>
+        <w:t xml:space="preserve"> based on priority. This function will be run on a separate threa</w:t>
+      </w:r>
+      <w:r>
+        <w:rPr>
+          <w:rFonts w:ascii="Times New Roman" w:hAnsi="Times New Roman" w:cs="Times New Roman"/>
+          <w:sz w:val="24"/>
+          <w:szCs w:val="24"/>
+          <w:lang w:val="en-US"/>
+        </w:rPr>
+        <w:t>d than the short term scheduler to ensure accurate arrival times.</w:t>
       </w:r>
     </w:p>
     <w:p>
@@ -891,45 +1216,133 @@
           <w:szCs w:val="24"/>
           <w:lang w:val="en-US"/>
         </w:rPr>
-        <w:t xml:space="preserve"> to create a priority queue from the input.txt file in the working directory. Once the queue is created, a flag is flipped to inform the short term scheduler to start accepting jobs. The function then loops the entire queue, sleeping for the arrival time before sending the job to the expired queue. The fu</w:t>
-      </w:r>
-      <w:r>
-        <w:rPr>
-          <w:rFonts w:ascii="Times New Roman" w:hAnsi="Times New Roman" w:cs="Times New Roman"/>
-          <w:sz w:val="24"/>
-          <w:szCs w:val="24"/>
-          <w:lang w:val="en-US"/>
-        </w:rPr>
-        <w:t xml:space="preserve">nction checks the </w:t>
-      </w:r>
-      <w:proofErr w:type="spellStart"/>
-      <w:r>
-        <w:rPr>
-          <w:rFonts w:ascii="Times New Roman" w:hAnsi="Times New Roman" w:cs="Times New Roman"/>
-          <w:sz w:val="24"/>
-          <w:szCs w:val="24"/>
-          <w:lang w:val="en-US"/>
-        </w:rPr>
-        <w:t>mutexes</w:t>
-      </w:r>
-      <w:proofErr w:type="spellEnd"/>
-      <w:r>
-        <w:rPr>
-          <w:rFonts w:ascii="Times New Roman" w:hAnsi="Times New Roman" w:cs="Times New Roman"/>
-          <w:sz w:val="24"/>
-          <w:szCs w:val="24"/>
-          <w:lang w:val="en-US"/>
-        </w:rPr>
-        <w:t>, checks the queues for the expired one,</w:t>
-      </w:r>
-      <w:r>
-        <w:rPr>
-          <w:rFonts w:ascii="Times New Roman" w:hAnsi="Times New Roman" w:cs="Times New Roman"/>
-          <w:sz w:val="24"/>
-          <w:szCs w:val="24"/>
-          <w:lang w:val="en-US"/>
-        </w:rPr>
-        <w:t xml:space="preserve"> and </w:t>
+        <w:t xml:space="preserve"> to create </w:t>
+      </w:r>
+      <w:r>
+        <w:rPr>
+          <w:rFonts w:ascii="Times New Roman" w:hAnsi="Times New Roman" w:cs="Times New Roman"/>
+          <w:sz w:val="24"/>
+          <w:szCs w:val="24"/>
+          <w:lang w:val="en-US"/>
+        </w:rPr>
+        <w:t>a priority queue from the input</w:t>
+      </w:r>
+      <w:r>
+        <w:rPr>
+          <w:rFonts w:ascii="Times New Roman" w:hAnsi="Times New Roman" w:cs="Times New Roman"/>
+          <w:sz w:val="24"/>
+          <w:szCs w:val="24"/>
+          <w:lang w:val="en-US"/>
+        </w:rPr>
+        <w:t xml:space="preserve"> file in the working directory</w:t>
+      </w:r>
+      <w:r>
+        <w:rPr>
+          <w:rFonts w:ascii="Times New Roman" w:hAnsi="Times New Roman" w:cs="Times New Roman"/>
+          <w:sz w:val="24"/>
+          <w:szCs w:val="24"/>
+          <w:lang w:val="en-US"/>
+        </w:rPr>
+        <w:t>, using arrival time to determine priority</w:t>
+      </w:r>
+      <w:r>
+        <w:rPr>
+          <w:rFonts w:ascii="Times New Roman" w:hAnsi="Times New Roman" w:cs="Times New Roman"/>
+          <w:sz w:val="24"/>
+          <w:szCs w:val="24"/>
+          <w:lang w:val="en-US"/>
+        </w:rPr>
+        <w:t xml:space="preserve">. Once the queue is created, a flag is </w:t>
+      </w:r>
+      <w:r>
+        <w:rPr>
+          <w:rFonts w:ascii="Times New Roman" w:hAnsi="Times New Roman" w:cs="Times New Roman"/>
+          <w:sz w:val="24"/>
+          <w:szCs w:val="24"/>
+          <w:lang w:val="en-US"/>
+        </w:rPr>
+        <w:t>set</w:t>
+      </w:r>
+      <w:r>
+        <w:rPr>
+          <w:rFonts w:ascii="Times New Roman" w:hAnsi="Times New Roman" w:cs="Times New Roman"/>
+          <w:sz w:val="24"/>
+          <w:szCs w:val="24"/>
+          <w:lang w:val="en-US"/>
+        </w:rPr>
+        <w:t xml:space="preserve"> to inform the short term scheduler to start accepting jobs. The function then </w:t>
+      </w:r>
+      <w:r>
+        <w:rPr>
+          <w:rFonts w:ascii="Times New Roman" w:hAnsi="Times New Roman" w:cs="Times New Roman"/>
+          <w:sz w:val="24"/>
+          <w:szCs w:val="24"/>
+          <w:lang w:val="en-US"/>
+        </w:rPr>
+        <w:t>processes</w:t>
+      </w:r>
+      <w:r>
+        <w:rPr>
+          <w:rFonts w:ascii="Times New Roman" w:hAnsi="Times New Roman" w:cs="Times New Roman"/>
+          <w:sz w:val="24"/>
+          <w:szCs w:val="24"/>
+          <w:lang w:val="en-US"/>
+        </w:rPr>
+        <w:t xml:space="preserve"> the entire queue, sleeping </w:t>
+      </w:r>
+      <w:r>
+        <w:rPr>
+          <w:rFonts w:ascii="Times New Roman" w:hAnsi="Times New Roman" w:cs="Times New Roman"/>
+          <w:sz w:val="24"/>
+          <w:szCs w:val="24"/>
+          <w:lang w:val="en-US"/>
+        </w:rPr>
+        <w:t>until</w:t>
+      </w:r>
+      <w:r>
+        <w:rPr>
+          <w:rFonts w:ascii="Times New Roman" w:hAnsi="Times New Roman" w:cs="Times New Roman"/>
+          <w:sz w:val="24"/>
+          <w:szCs w:val="24"/>
+          <w:lang w:val="en-US"/>
+        </w:rPr>
+        <w:t xml:space="preserve"> the arrival time before sending the job to the expired queue. The fu</w:t>
+      </w:r>
+      <w:r>
+        <w:rPr>
+          <w:rFonts w:ascii="Times New Roman" w:hAnsi="Times New Roman" w:cs="Times New Roman"/>
+          <w:sz w:val="24"/>
+          <w:szCs w:val="24"/>
+          <w:lang w:val="en-US"/>
+        </w:rPr>
+        <w:t xml:space="preserve">nction </w:t>
+      </w:r>
+      <w:r>
+        <w:rPr>
+          <w:rFonts w:ascii="Times New Roman" w:hAnsi="Times New Roman" w:cs="Times New Roman"/>
+          <w:sz w:val="24"/>
+          <w:szCs w:val="24"/>
+          <w:lang w:val="en-US"/>
+        </w:rPr>
+        <w:t>acquires the expired queue</w:t>
+      </w:r>
+      <w:r>
+        <w:rPr>
+          <w:rFonts w:ascii="Times New Roman" w:hAnsi="Times New Roman" w:cs="Times New Roman"/>
+          <w:sz w:val="24"/>
+          <w:szCs w:val="24"/>
+          <w:lang w:val="en-US"/>
+        </w:rPr>
+        <w:t>,</w:t>
+      </w:r>
+      <w:r>
+        <w:rPr>
+          <w:rFonts w:ascii="Times New Roman" w:hAnsi="Times New Roman" w:cs="Times New Roman"/>
+          <w:sz w:val="24"/>
+          <w:szCs w:val="24"/>
+          <w:lang w:val="en-US"/>
+        </w:rPr>
+        <w:t xml:space="preserve"> </w:t>
       </w:r>
       <w:r>
         <w:rPr>
@@ -947,7 +1360,25 @@
           <w:szCs w:val="24"/>
           <w:lang w:val="en-US"/>
         </w:rPr>
-        <w:t>sets the start time and last run time for the process.</w:t>
+        <w:t>sets the start time and last run time for the process</w:t>
+      </w:r>
+      <w:r>
+        <w:rPr>
+          <w:rFonts w:ascii="Times New Roman" w:hAnsi="Times New Roman" w:cs="Times New Roman"/>
+          <w:sz w:val="24"/>
+          <w:szCs w:val="24"/>
+          <w:lang w:val="en-US"/>
+        </w:rPr>
+        <w:t xml:space="preserve"> before pushing into the queue</w:t>
+      </w:r>
+      <w:r>
+        <w:rPr>
+          <w:rFonts w:ascii="Times New Roman" w:hAnsi="Times New Roman" w:cs="Times New Roman"/>
+          <w:sz w:val="24"/>
+          <w:szCs w:val="24"/>
+          <w:lang w:val="en-US"/>
+        </w:rPr>
+        <w:t>.</w:t>
       </w:r>
     </w:p>
     <w:p>
@@ -993,9 +1424,26 @@
           <w:lang w:val="en-US"/>
         </w:rPr>
         <w:tab/>
-        <w:t xml:space="preserve">A trigger to the output log function and a display message for clarity are sent as each process is pushed into the expired queue. The PCB is then popped from the job queue and allowed to continue in the expired queue. This is repeated until the job queue is empty. The possibility of adding processes while the long term scheduler is running is a possibility. Modifications would include a busy wait, a wait for more jobs if </w:t>
-      </w:r>
-      <w:proofErr w:type="gramStart"/>
+        <w:t xml:space="preserve">A trigger to the output log function and a display message for clarity are sent as each process is pushed into the expired queue. The PCB is then popped from the job queue and </w:t>
+      </w:r>
+      <w:r>
+        <w:rPr>
+          <w:rFonts w:ascii="Times New Roman" w:hAnsi="Times New Roman" w:cs="Times New Roman"/>
+          <w:sz w:val="24"/>
+          <w:szCs w:val="24"/>
+          <w:lang w:val="en-US"/>
+        </w:rPr>
+        <w:t>the process</w:t>
+      </w:r>
+      <w:r>
+        <w:rPr>
+          <w:rFonts w:ascii="Times New Roman" w:hAnsi="Times New Roman" w:cs="Times New Roman"/>
+          <w:sz w:val="24"/>
+          <w:szCs w:val="24"/>
+          <w:lang w:val="en-US"/>
+        </w:rPr>
+        <w:t xml:space="preserve"> is repeated until the job queue is empty. The possibility of adding processes while the long term scheduler is running is a possibility. Modifications would include a busy wait, a wait for more jobs if </w:t>
+      </w:r>
       <w:r>
         <w:rPr>
           <w:rFonts w:ascii="Times New Roman" w:hAnsi="Times New Roman" w:cs="Times New Roman"/>
@@ -1005,7 +1453,6 @@
         </w:rPr>
         <w:t>an empty job queue</w:t>
       </w:r>
-      <w:proofErr w:type="gramEnd"/>
       <w:r>
         <w:rPr>
           <w:rFonts w:ascii="Times New Roman" w:hAnsi="Times New Roman" w:cs="Times New Roman"/>
@@ -1033,17 +1480,6 @@
           <w:lang w:val="en-US"/>
         </w:rPr>
       </w:pPr>
-      <w:r>
-        <w:rPr>
-          <w:rFonts w:ascii="Times New Roman" w:hAnsi="Times New Roman" w:cs="Times New Roman"/>
-          <w:sz w:val="32"/>
-          <w:szCs w:val="32"/>
-          <w:u w:val="single"/>
-          <w:lang w:val="en-US"/>
-        </w:rPr>
-        <w:lastRenderedPageBreak/>
-        <w:t>Input Parser:</w:t>
-      </w:r>
     </w:p>
     <w:p>
       <w:pPr>
@@ -1057,21 +1493,21 @@
         <w:spacing w:after="0" w:line="480" w:lineRule="auto"/>
         <w:rPr>
           <w:rFonts w:ascii="Times New Roman" w:hAnsi="Times New Roman" w:cs="Times New Roman"/>
-          <w:i/>
-          <w:sz w:val="24"/>
-          <w:szCs w:val="24"/>
-          <w:lang w:val="en-US"/>
-        </w:rPr>
-      </w:pPr>
-      <w:r>
-        <w:rPr>
-          <w:rFonts w:ascii="Times New Roman" w:hAnsi="Times New Roman" w:cs="Times New Roman"/>
-          <w:i/>
-          <w:sz w:val="24"/>
-          <w:szCs w:val="24"/>
-          <w:lang w:val="en-US"/>
-        </w:rPr>
-        <w:t>list&lt;string *&gt; parseProcesses();</w:t>
+          <w:sz w:val="24"/>
+          <w:szCs w:val="24"/>
+          <w:lang w:val="en-US"/>
+        </w:rPr>
+      </w:pPr>
+      <w:r>
+        <w:rPr>
+          <w:rFonts w:ascii="Times New Roman" w:hAnsi="Times New Roman" w:cs="Times New Roman"/>
+          <w:sz w:val="32"/>
+          <w:szCs w:val="32"/>
+          <w:u w:val="single"/>
+          <w:lang w:val="en-US"/>
+        </w:rPr>
+        <w:lastRenderedPageBreak/>
+        <w:t>Input Parser:</w:t>
       </w:r>
     </w:p>
     <w:p>
@@ -1086,11 +1522,22 @@
         <w:spacing w:after="0" w:line="480" w:lineRule="auto"/>
         <w:rPr>
           <w:rFonts w:ascii="Times New Roman" w:hAnsi="Times New Roman" w:cs="Times New Roman"/>
-          <w:sz w:val="24"/>
-          <w:szCs w:val="24"/>
-          <w:lang w:val="en-US"/>
-        </w:rPr>
-      </w:pPr>
+          <w:i/>
+          <w:sz w:val="24"/>
+          <w:szCs w:val="24"/>
+          <w:lang w:val="en-US"/>
+        </w:rPr>
+      </w:pPr>
+      <w:r>
+        <w:rPr>
+          <w:rFonts w:ascii="Times New Roman" w:hAnsi="Times New Roman" w:cs="Times New Roman"/>
+          <w:i/>
+          <w:sz w:val="24"/>
+          <w:szCs w:val="24"/>
+          <w:lang w:val="en-US"/>
+        </w:rPr>
+        <w:t>list&lt;string *&gt; parseProcesses();</w:t>
+      </w:r>
     </w:p>
     <w:p>
       <w:pPr>
@@ -1109,62 +1556,6 @@
           <w:lang w:val="en-US"/>
         </w:rPr>
       </w:pPr>
-      <w:r>
-        <w:rPr>
-          <w:rFonts w:ascii="Times New Roman" w:hAnsi="Times New Roman" w:cs="Times New Roman"/>
-          <w:sz w:val="24"/>
-          <w:szCs w:val="24"/>
-          <w:lang w:val="en-US"/>
-        </w:rPr>
-        <w:tab/>
-        <w:t xml:space="preserve">The parsing is done by taking an entire line using </w:t>
-      </w:r>
-      <w:r>
-        <w:rPr>
-          <w:rFonts w:ascii="Times New Roman" w:hAnsi="Times New Roman" w:cs="Times New Roman"/>
-          <w:i/>
-          <w:sz w:val="24"/>
-          <w:szCs w:val="24"/>
-          <w:lang w:val="en-US"/>
-        </w:rPr>
-        <w:t>getline</w:t>
-      </w:r>
-      <w:r>
-        <w:rPr>
-          <w:rFonts w:ascii="Times New Roman" w:hAnsi="Times New Roman" w:cs="Times New Roman"/>
-          <w:sz w:val="24"/>
-          <w:szCs w:val="24"/>
-          <w:lang w:val="en-US"/>
-        </w:rPr>
-        <w:t xml:space="preserve"> and examining one character at a time. The trigger characters are an empty space </w:t>
-      </w:r>
-      <w:r>
-        <w:rPr>
-          <w:rFonts w:ascii="Times New Roman" w:hAnsi="Times New Roman" w:cs="Times New Roman"/>
-          <w:sz w:val="24"/>
-          <w:szCs w:val="24"/>
-          <w:lang w:val="en-US"/>
-        </w:rPr>
-        <w:t xml:space="preserve">character </w:t>
-      </w:r>
-      <w:r>
-        <w:rPr>
-          <w:rFonts w:ascii="Times New Roman" w:hAnsi="Times New Roman" w:cs="Times New Roman"/>
-          <w:sz w:val="24"/>
-          <w:szCs w:val="24"/>
-          <w:lang w:val="en-US"/>
-        </w:rPr>
-        <w:t>and the tab character, ‘\t’</w:t>
-      </w:r>
-      <w:r>
-        <w:rPr>
-          <w:rFonts w:ascii="Times New Roman" w:hAnsi="Times New Roman" w:cs="Times New Roman"/>
-          <w:sz w:val="24"/>
-          <w:szCs w:val="24"/>
-          <w:lang w:val="en-US"/>
-        </w:rPr>
-        <w:t>. Each character is added to a string one by one, and once one of the trigger characters appears, the current string is pushed into the argument list. A check to see if the string is empty when a leading character of the line is a trigger, allows empty strings to be avoided as arguments.</w:t>
-      </w:r>
     </w:p>
     <w:p>
       <w:pPr>
@@ -1183,6 +1574,62 @@
           <w:lang w:val="en-US"/>
         </w:rPr>
       </w:pPr>
+      <w:r>
+        <w:rPr>
+          <w:rFonts w:ascii="Times New Roman" w:hAnsi="Times New Roman" w:cs="Times New Roman"/>
+          <w:sz w:val="24"/>
+          <w:szCs w:val="24"/>
+          <w:lang w:val="en-US"/>
+        </w:rPr>
+        <w:tab/>
+        <w:t xml:space="preserve">The parsing is done by taking an entire line using </w:t>
+      </w:r>
+      <w:r>
+        <w:rPr>
+          <w:rFonts w:ascii="Times New Roman" w:hAnsi="Times New Roman" w:cs="Times New Roman"/>
+          <w:i/>
+          <w:sz w:val="24"/>
+          <w:szCs w:val="24"/>
+          <w:lang w:val="en-US"/>
+        </w:rPr>
+        <w:t>getline</w:t>
+      </w:r>
+      <w:r>
+        <w:rPr>
+          <w:rFonts w:ascii="Times New Roman" w:hAnsi="Times New Roman" w:cs="Times New Roman"/>
+          <w:sz w:val="24"/>
+          <w:szCs w:val="24"/>
+          <w:lang w:val="en-US"/>
+        </w:rPr>
+        <w:t xml:space="preserve"> and examining one character at a time. The trigger characters are an empty space </w:t>
+      </w:r>
+      <w:r>
+        <w:rPr>
+          <w:rFonts w:ascii="Times New Roman" w:hAnsi="Times New Roman" w:cs="Times New Roman"/>
+          <w:sz w:val="24"/>
+          <w:szCs w:val="24"/>
+          <w:lang w:val="en-US"/>
+        </w:rPr>
+        <w:t xml:space="preserve">character </w:t>
+      </w:r>
+      <w:r>
+        <w:rPr>
+          <w:rFonts w:ascii="Times New Roman" w:hAnsi="Times New Roman" w:cs="Times New Roman"/>
+          <w:sz w:val="24"/>
+          <w:szCs w:val="24"/>
+          <w:lang w:val="en-US"/>
+        </w:rPr>
+        <w:t>and the tab character, ‘\t’</w:t>
+      </w:r>
+      <w:r>
+        <w:rPr>
+          <w:rFonts w:ascii="Times New Roman" w:hAnsi="Times New Roman" w:cs="Times New Roman"/>
+          <w:sz w:val="24"/>
+          <w:szCs w:val="24"/>
+          <w:lang w:val="en-US"/>
+        </w:rPr>
+        <w:t>. Each character is added to a string one by one, and once one of the trigger characters appears, the current string is pushed into the argument list. A check to see if the string is empty when a leading character of the line is a trigger, allows empty strings to be avoided as arguments.</w:t>
+      </w:r>
     </w:p>
     <w:p>
       <w:pPr>
@@ -1201,88 +1648,6 @@
           <w:lang w:val="en-US"/>
         </w:rPr>
       </w:pPr>
-      <w:r>
-        <w:rPr>
-          <w:rFonts w:ascii="Times New Roman" w:hAnsi="Times New Roman" w:cs="Times New Roman"/>
-          <w:sz w:val="24"/>
-          <w:szCs w:val="24"/>
-          <w:lang w:val="en-US"/>
-        </w:rPr>
-        <w:tab/>
-        <w:t>The fin</w:t>
-      </w:r>
-      <w:r>
-        <w:rPr>
-          <w:rFonts w:ascii="Times New Roman" w:hAnsi="Times New Roman" w:cs="Times New Roman"/>
-          <w:sz w:val="24"/>
-          <w:szCs w:val="24"/>
-          <w:lang w:val="en-US"/>
-        </w:rPr>
-        <w:t>al argument is added a</w:t>
-      </w:r>
-      <w:r>
-        <w:rPr>
-          <w:rFonts w:ascii="Times New Roman" w:hAnsi="Times New Roman" w:cs="Times New Roman"/>
-          <w:sz w:val="24"/>
-          <w:szCs w:val="24"/>
-          <w:lang w:val="en-US"/>
-        </w:rPr>
-        <w:t>fter</w:t>
-      </w:r>
-      <w:r>
-        <w:rPr>
-          <w:rFonts w:ascii="Times New Roman" w:hAnsi="Times New Roman" w:cs="Times New Roman"/>
-          <w:sz w:val="24"/>
-          <w:szCs w:val="24"/>
-          <w:lang w:val="en-US"/>
-        </w:rPr>
-        <w:t xml:space="preserve"> the end</w:t>
-      </w:r>
-      <w:r>
-        <w:rPr>
-          <w:rFonts w:ascii="Times New Roman" w:hAnsi="Times New Roman" w:cs="Times New Roman"/>
-          <w:sz w:val="24"/>
-          <w:szCs w:val="24"/>
-          <w:lang w:val="en-US"/>
-        </w:rPr>
-        <w:t xml:space="preserve"> </w:t>
-      </w:r>
-      <w:r>
-        <w:rPr>
-          <w:rFonts w:ascii="Times New Roman" w:hAnsi="Times New Roman" w:cs="Times New Roman"/>
-          <w:sz w:val="24"/>
-          <w:szCs w:val="24"/>
-          <w:lang w:val="en-US"/>
-        </w:rPr>
-        <w:t>of</w:t>
-      </w:r>
-      <w:r>
-        <w:rPr>
-          <w:rFonts w:ascii="Times New Roman" w:hAnsi="Times New Roman" w:cs="Times New Roman"/>
-          <w:sz w:val="24"/>
-          <w:szCs w:val="24"/>
-          <w:lang w:val="en-US"/>
-        </w:rPr>
-        <w:t xml:space="preserve"> the loop</w:t>
-      </w:r>
-      <w:r>
-        <w:rPr>
-          <w:rFonts w:ascii="Times New Roman" w:hAnsi="Times New Roman" w:cs="Times New Roman"/>
-          <w:sz w:val="24"/>
-          <w:szCs w:val="24"/>
-          <w:lang w:val="en-US"/>
-        </w:rPr>
-        <w:t>, as it</w:t>
-      </w:r>
-      <w:r>
-        <w:rPr>
-          <w:rFonts w:ascii="Times New Roman" w:hAnsi="Times New Roman" w:cs="Times New Roman"/>
-          <w:sz w:val="24"/>
-          <w:szCs w:val="24"/>
-          <w:lang w:val="en-US"/>
-        </w:rPr>
-        <w:t xml:space="preserve"> terminates after examining the last character, without pushing it. The mutex is released and an error is set up in case the input file fails to open. The argument list is returned to be interpreted.</w:t>
-      </w:r>
     </w:p>
     <w:p>
       <w:pPr>
@@ -1301,6 +1666,88 @@
           <w:lang w:val="en-US"/>
         </w:rPr>
       </w:pPr>
+      <w:r>
+        <w:rPr>
+          <w:rFonts w:ascii="Times New Roman" w:hAnsi="Times New Roman" w:cs="Times New Roman"/>
+          <w:sz w:val="24"/>
+          <w:szCs w:val="24"/>
+          <w:lang w:val="en-US"/>
+        </w:rPr>
+        <w:tab/>
+        <w:t>The fin</w:t>
+      </w:r>
+      <w:r>
+        <w:rPr>
+          <w:rFonts w:ascii="Times New Roman" w:hAnsi="Times New Roman" w:cs="Times New Roman"/>
+          <w:sz w:val="24"/>
+          <w:szCs w:val="24"/>
+          <w:lang w:val="en-US"/>
+        </w:rPr>
+        <w:t>al argument is added a</w:t>
+      </w:r>
+      <w:r>
+        <w:rPr>
+          <w:rFonts w:ascii="Times New Roman" w:hAnsi="Times New Roman" w:cs="Times New Roman"/>
+          <w:sz w:val="24"/>
+          <w:szCs w:val="24"/>
+          <w:lang w:val="en-US"/>
+        </w:rPr>
+        <w:t>fter</w:t>
+      </w:r>
+      <w:r>
+        <w:rPr>
+          <w:rFonts w:ascii="Times New Roman" w:hAnsi="Times New Roman" w:cs="Times New Roman"/>
+          <w:sz w:val="24"/>
+          <w:szCs w:val="24"/>
+          <w:lang w:val="en-US"/>
+        </w:rPr>
+        <w:t xml:space="preserve"> the end</w:t>
+      </w:r>
+      <w:r>
+        <w:rPr>
+          <w:rFonts w:ascii="Times New Roman" w:hAnsi="Times New Roman" w:cs="Times New Roman"/>
+          <w:sz w:val="24"/>
+          <w:szCs w:val="24"/>
+          <w:lang w:val="en-US"/>
+        </w:rPr>
+        <w:t xml:space="preserve"> </w:t>
+      </w:r>
+      <w:r>
+        <w:rPr>
+          <w:rFonts w:ascii="Times New Roman" w:hAnsi="Times New Roman" w:cs="Times New Roman"/>
+          <w:sz w:val="24"/>
+          <w:szCs w:val="24"/>
+          <w:lang w:val="en-US"/>
+        </w:rPr>
+        <w:t>of</w:t>
+      </w:r>
+      <w:r>
+        <w:rPr>
+          <w:rFonts w:ascii="Times New Roman" w:hAnsi="Times New Roman" w:cs="Times New Roman"/>
+          <w:sz w:val="24"/>
+          <w:szCs w:val="24"/>
+          <w:lang w:val="en-US"/>
+        </w:rPr>
+        <w:t xml:space="preserve"> the loop</w:t>
+      </w:r>
+      <w:r>
+        <w:rPr>
+          <w:rFonts w:ascii="Times New Roman" w:hAnsi="Times New Roman" w:cs="Times New Roman"/>
+          <w:sz w:val="24"/>
+          <w:szCs w:val="24"/>
+          <w:lang w:val="en-US"/>
+        </w:rPr>
+        <w:t>, as it</w:t>
+      </w:r>
+      <w:r>
+        <w:rPr>
+          <w:rFonts w:ascii="Times New Roman" w:hAnsi="Times New Roman" w:cs="Times New Roman"/>
+          <w:sz w:val="24"/>
+          <w:szCs w:val="24"/>
+          <w:lang w:val="en-US"/>
+        </w:rPr>
+        <w:t xml:space="preserve"> terminates after examining the last character, without pushing it. The mutex is released and an error is set up in case the input file fails to open. The argument list is returned to be interpreted.</w:t>
+      </w:r>
     </w:p>
     <w:p>
       <w:pPr>
@@ -1314,22 +1761,11 @@
         <w:spacing w:after="0" w:line="480" w:lineRule="auto"/>
         <w:rPr>
           <w:rFonts w:ascii="Times New Roman" w:hAnsi="Times New Roman" w:cs="Times New Roman"/>
-          <w:sz w:val="32"/>
-          <w:szCs w:val="32"/>
-          <w:u w:val="single"/>
-          <w:lang w:val="en-US"/>
-        </w:rPr>
-      </w:pPr>
-      <w:r>
-        <w:rPr>
-          <w:rFonts w:ascii="Times New Roman" w:hAnsi="Times New Roman" w:cs="Times New Roman"/>
-          <w:sz w:val="32"/>
-          <w:szCs w:val="32"/>
-          <w:u w:val="single"/>
-          <w:lang w:val="en-US"/>
-        </w:rPr>
-        <w:t>Process PCB Creation</w:t>
-      </w:r>
+          <w:sz w:val="24"/>
+          <w:szCs w:val="24"/>
+          <w:lang w:val="en-US"/>
+        </w:rPr>
+      </w:pPr>
     </w:p>
     <w:p>
       <w:pPr>
@@ -1343,51 +1779,21 @@
         <w:spacing w:after="0" w:line="480" w:lineRule="auto"/>
         <w:rPr>
           <w:rFonts w:ascii="Times New Roman" w:hAnsi="Times New Roman" w:cs="Times New Roman"/>
-          <w:i/>
-          <w:sz w:val="24"/>
-          <w:szCs w:val="24"/>
-          <w:lang w:val="en-US"/>
-        </w:rPr>
-      </w:pPr>
-      <w:r>
-        <w:rPr>
-          <w:rFonts w:ascii="Times New Roman" w:hAnsi="Times New Roman" w:cs="Times New Roman"/>
-          <w:i/>
-          <w:sz w:val="24"/>
-          <w:szCs w:val="24"/>
-          <w:lang w:val="en-US"/>
-        </w:rPr>
-        <w:t>void</w:t>
-      </w:r>
-      <w:r>
-        <w:rPr>
-          <w:rFonts w:ascii="Times New Roman" w:hAnsi="Times New Roman" w:cs="Times New Roman"/>
-          <w:i/>
-          <w:sz w:val="24"/>
-          <w:szCs w:val="24"/>
-          <w:lang w:val="en-US"/>
-        </w:rPr>
-        <w:t xml:space="preserve"> </w:t>
-      </w:r>
-      <w:r>
-        <w:rPr>
-          <w:rFonts w:ascii="Times New Roman" w:hAnsi="Times New Roman" w:cs="Times New Roman"/>
-          <w:i/>
-          <w:sz w:val="24"/>
-          <w:szCs w:val="24"/>
-          <w:lang w:val="en-US"/>
-        </w:rPr>
-        <w:t>createJobQueue</w:t>
-      </w:r>
-      <w:r>
-        <w:rPr>
-          <w:rFonts w:ascii="Times New Roman" w:hAnsi="Times New Roman" w:cs="Times New Roman"/>
-          <w:i/>
-          <w:sz w:val="24"/>
-          <w:szCs w:val="24"/>
-          <w:lang w:val="en-US"/>
-        </w:rPr>
-        <w:t>();</w:t>
+          <w:sz w:val="32"/>
+          <w:szCs w:val="32"/>
+          <w:u w:val="single"/>
+          <w:lang w:val="en-US"/>
+        </w:rPr>
+      </w:pPr>
+      <w:r>
+        <w:rPr>
+          <w:rFonts w:ascii="Times New Roman" w:hAnsi="Times New Roman" w:cs="Times New Roman"/>
+          <w:sz w:val="32"/>
+          <w:szCs w:val="32"/>
+          <w:u w:val="single"/>
+          <w:lang w:val="en-US"/>
+        </w:rPr>
+        <w:t>Process PCB Creation</w:t>
       </w:r>
     </w:p>
     <w:p>
@@ -1408,6 +1814,46 @@
           <w:lang w:val="en-US"/>
         </w:rPr>
       </w:pPr>
+      <w:r>
+        <w:rPr>
+          <w:rFonts w:ascii="Times New Roman" w:hAnsi="Times New Roman" w:cs="Times New Roman"/>
+          <w:i/>
+          <w:sz w:val="24"/>
+          <w:szCs w:val="24"/>
+          <w:lang w:val="en-US"/>
+        </w:rPr>
+        <w:t>void</w:t>
+      </w:r>
+      <w:r>
+        <w:rPr>
+          <w:rFonts w:ascii="Times New Roman" w:hAnsi="Times New Roman" w:cs="Times New Roman"/>
+          <w:i/>
+          <w:sz w:val="24"/>
+          <w:szCs w:val="24"/>
+          <w:lang w:val="en-US"/>
+        </w:rPr>
+        <w:t xml:space="preserve"> </w:t>
+      </w:r>
+      <w:r>
+        <w:rPr>
+          <w:rFonts w:ascii="Times New Roman" w:hAnsi="Times New Roman" w:cs="Times New Roman"/>
+          <w:i/>
+          <w:sz w:val="24"/>
+          <w:szCs w:val="24"/>
+          <w:lang w:val="en-US"/>
+        </w:rPr>
+        <w:t>createJobQueue</w:t>
+      </w:r>
+      <w:r>
+        <w:rPr>
+          <w:rFonts w:ascii="Times New Roman" w:hAnsi="Times New Roman" w:cs="Times New Roman"/>
+          <w:i/>
+          <w:sz w:val="24"/>
+          <w:szCs w:val="24"/>
+          <w:lang w:val="en-US"/>
+        </w:rPr>
+        <w:t>();</w:t>
+      </w:r>
     </w:p>
     <w:p>
       <w:pPr>
@@ -1421,93 +1867,12 @@
         <w:spacing w:after="0" w:line="480" w:lineRule="auto"/>
         <w:rPr>
           <w:rFonts w:ascii="Times New Roman" w:hAnsi="Times New Roman" w:cs="Times New Roman"/>
-          <w:sz w:val="24"/>
-          <w:szCs w:val="24"/>
-          <w:lang w:val="en-US"/>
-        </w:rPr>
-      </w:pPr>
-      <w:r>
-        <w:rPr>
-          <w:rFonts w:ascii="Times New Roman" w:hAnsi="Times New Roman" w:cs="Times New Roman"/>
-          <w:sz w:val="24"/>
-          <w:szCs w:val="24"/>
-          <w:lang w:val="en-US"/>
-        </w:rPr>
-        <w:tab/>
-      </w:r>
-      <w:r>
-        <w:rPr>
-          <w:rFonts w:ascii="Times New Roman" w:hAnsi="Times New Roman" w:cs="Times New Roman"/>
-          <w:sz w:val="24"/>
-          <w:szCs w:val="24"/>
-          <w:lang w:val="en-US"/>
-        </w:rPr>
-        <w:t xml:space="preserve">The job queue is created by first calling on </w:t>
-      </w:r>
-      <w:r>
-        <w:rPr>
-          <w:rFonts w:ascii="Times New Roman" w:hAnsi="Times New Roman" w:cs="Times New Roman"/>
           <w:i/>
           <w:sz w:val="24"/>
           <w:szCs w:val="24"/>
           <w:lang w:val="en-US"/>
         </w:rPr>
-        <w:t>parseProcesses</w:t>
-      </w:r>
-      <w:r>
-        <w:rPr>
-          <w:rFonts w:ascii="Times New Roman" w:hAnsi="Times New Roman" w:cs="Times New Roman"/>
-          <w:sz w:val="24"/>
-          <w:szCs w:val="24"/>
-          <w:lang w:val="en-US"/>
-        </w:rPr>
-        <w:t xml:space="preserve"> to parse the input file in the working directory. </w:t>
-      </w:r>
-      <w:r>
-        <w:rPr>
-          <w:rFonts w:ascii="Times New Roman" w:hAnsi="Times New Roman" w:cs="Times New Roman"/>
-          <w:sz w:val="24"/>
-          <w:szCs w:val="24"/>
-          <w:lang w:val="en-US"/>
-        </w:rPr>
-        <w:t xml:space="preserve">This is assigned to a list&lt;string *&gt;, and the PCBs for the job queue are created. The front of the list is the number of processes to be expected. The </w:t>
-      </w:r>
-      <w:r>
-        <w:rPr>
-          <w:rFonts w:ascii="Times New Roman" w:hAnsi="Times New Roman" w:cs="Times New Roman"/>
-          <w:sz w:val="24"/>
-          <w:szCs w:val="24"/>
-          <w:lang w:val="en-US"/>
-        </w:rPr>
-        <w:t>next 4 pieces of information are consecutive sets that</w:t>
-      </w:r>
-      <w:r>
-        <w:rPr>
-          <w:rFonts w:ascii="Times New Roman" w:hAnsi="Times New Roman" w:cs="Times New Roman"/>
-          <w:sz w:val="24"/>
-          <w:szCs w:val="24"/>
-          <w:lang w:val="en-US"/>
-        </w:rPr>
-        <w:t xml:space="preserve"> consist of the process name, scheduled arrival time, total burst time and initial priority.</w:t>
-      </w:r>
-      <w:r>
-        <w:rPr>
-          <w:rFonts w:ascii="Times New Roman" w:hAnsi="Times New Roman" w:cs="Times New Roman"/>
-          <w:sz w:val="24"/>
-          <w:szCs w:val="24"/>
-          <w:lang w:val="en-US"/>
-        </w:rPr>
-        <w:t xml:space="preserve"> After a mutex check, t</w:t>
-      </w:r>
-      <w:r>
-        <w:rPr>
-          <w:rFonts w:ascii="Times New Roman" w:hAnsi="Times New Roman" w:cs="Times New Roman"/>
-          <w:sz w:val="24"/>
-          <w:szCs w:val="24"/>
-          <w:lang w:val="en-US"/>
-        </w:rPr>
-        <w:t xml:space="preserve">hese 4 pieces of information are collected as a group and a new PCB is created and pushed into the job queue. </w:t>
-      </w:r>
+      </w:pPr>
     </w:p>
     <w:p>
       <w:pPr>
@@ -1526,6 +1891,106 @@
           <w:lang w:val="en-US"/>
         </w:rPr>
       </w:pPr>
+      <w:r>
+        <w:rPr>
+          <w:rFonts w:ascii="Times New Roman" w:hAnsi="Times New Roman" w:cs="Times New Roman"/>
+          <w:sz w:val="24"/>
+          <w:szCs w:val="24"/>
+          <w:lang w:val="en-US"/>
+        </w:rPr>
+        <w:tab/>
+      </w:r>
+      <w:r>
+        <w:rPr>
+          <w:rFonts w:ascii="Times New Roman" w:hAnsi="Times New Roman" w:cs="Times New Roman"/>
+          <w:sz w:val="24"/>
+          <w:szCs w:val="24"/>
+          <w:lang w:val="en-US"/>
+        </w:rPr>
+        <w:t xml:space="preserve">The job queue is created by first calling on </w:t>
+      </w:r>
+      <w:r>
+        <w:rPr>
+          <w:rFonts w:ascii="Times New Roman" w:hAnsi="Times New Roman" w:cs="Times New Roman"/>
+          <w:i/>
+          <w:sz w:val="24"/>
+          <w:szCs w:val="24"/>
+          <w:lang w:val="en-US"/>
+        </w:rPr>
+        <w:t>parseProcesses</w:t>
+      </w:r>
+      <w:r>
+        <w:rPr>
+          <w:rFonts w:ascii="Times New Roman" w:hAnsi="Times New Roman" w:cs="Times New Roman"/>
+          <w:sz w:val="24"/>
+          <w:szCs w:val="24"/>
+          <w:lang w:val="en-US"/>
+        </w:rPr>
+        <w:t xml:space="preserve"> to parse the input file in the working directory. </w:t>
+      </w:r>
+      <w:r>
+        <w:rPr>
+          <w:rFonts w:ascii="Times New Roman" w:hAnsi="Times New Roman" w:cs="Times New Roman"/>
+          <w:sz w:val="24"/>
+          <w:szCs w:val="24"/>
+          <w:lang w:val="en-US"/>
+        </w:rPr>
+        <w:t xml:space="preserve">This is assigned to a list&lt;string *&gt;, and the PCBs for the job queue are created. The front of the list is the number of processes to be expected. The </w:t>
+      </w:r>
+      <w:r>
+        <w:rPr>
+          <w:rFonts w:ascii="Times New Roman" w:hAnsi="Times New Roman" w:cs="Times New Roman"/>
+          <w:sz w:val="24"/>
+          <w:szCs w:val="24"/>
+          <w:lang w:val="en-US"/>
+        </w:rPr>
+        <w:t xml:space="preserve">next </w:t>
+      </w:r>
+      <w:r>
+        <w:rPr>
+          <w:rFonts w:ascii="Times New Roman" w:hAnsi="Times New Roman" w:cs="Times New Roman"/>
+          <w:sz w:val="24"/>
+          <w:szCs w:val="24"/>
+          <w:lang w:val="en-US"/>
+        </w:rPr>
+        <w:t>four pointers</w:t>
+      </w:r>
+      <w:r>
+        <w:rPr>
+          <w:rFonts w:ascii="Times New Roman" w:hAnsi="Times New Roman" w:cs="Times New Roman"/>
+          <w:sz w:val="24"/>
+          <w:szCs w:val="24"/>
+          <w:lang w:val="en-US"/>
+        </w:rPr>
+        <w:t xml:space="preserve"> are consecutive sets that</w:t>
+      </w:r>
+      <w:r>
+        <w:rPr>
+          <w:rFonts w:ascii="Times New Roman" w:hAnsi="Times New Roman" w:cs="Times New Roman"/>
+          <w:sz w:val="24"/>
+          <w:szCs w:val="24"/>
+          <w:lang w:val="en-US"/>
+        </w:rPr>
+        <w:t xml:space="preserve"> consist of the process name, scheduled arrival time, total burst time and initial priority.</w:t>
+      </w:r>
+      <w:r>
+        <w:rPr>
+          <w:rFonts w:ascii="Times New Roman" w:hAnsi="Times New Roman" w:cs="Times New Roman"/>
+          <w:sz w:val="24"/>
+          <w:szCs w:val="24"/>
+          <w:lang w:val="en-US"/>
+        </w:rPr>
+        <w:t xml:space="preserve"> After a mutex check, t</w:t>
+      </w:r>
+      <w:r>
+        <w:rPr>
+          <w:rFonts w:ascii="Times New Roman" w:hAnsi="Times New Roman" w:cs="Times New Roman"/>
+          <w:sz w:val="24"/>
+          <w:szCs w:val="24"/>
+          <w:lang w:val="en-US"/>
+        </w:rPr>
+        <w:t xml:space="preserve">hese 4 pieces of information are collected as a group and a new PCB is created and pushed into the job queue. </w:t>
+      </w:r>
     </w:p>
     <w:p>
       <w:pPr>
@@ -1544,155 +2009,6 @@
           <w:lang w:val="en-US"/>
         </w:rPr>
       </w:pPr>
-      <w:r>
-        <w:rPr>
-          <w:rFonts w:ascii="Times New Roman" w:hAnsi="Times New Roman" w:cs="Times New Roman"/>
-          <w:sz w:val="24"/>
-          <w:szCs w:val="24"/>
-          <w:lang w:val="en-US"/>
-        </w:rPr>
-        <w:lastRenderedPageBreak/>
-        <w:tab/>
-      </w:r>
-      <w:r>
-        <w:rPr>
-          <w:rFonts w:ascii="Times New Roman" w:hAnsi="Times New Roman" w:cs="Times New Roman"/>
-          <w:sz w:val="24"/>
-          <w:szCs w:val="24"/>
-          <w:lang w:val="en-US"/>
-        </w:rPr>
-        <w:t xml:space="preserve">The PCB is given a new thread created with </w:t>
-      </w:r>
-      <w:r>
-        <w:rPr>
-          <w:rFonts w:ascii="Times New Roman" w:hAnsi="Times New Roman" w:cs="Times New Roman"/>
-          <w:i/>
-          <w:sz w:val="24"/>
-          <w:szCs w:val="24"/>
-          <w:lang w:val="en-US"/>
-        </w:rPr>
-        <w:t>CreateThread</w:t>
-      </w:r>
-      <w:r>
-        <w:rPr>
-          <w:rFonts w:ascii="Times New Roman" w:hAnsi="Times New Roman" w:cs="Times New Roman"/>
-          <w:sz w:val="24"/>
-          <w:szCs w:val="24"/>
-          <w:lang w:val="en-US"/>
-        </w:rPr>
-        <w:t xml:space="preserve"> for windows.</w:t>
-      </w:r>
-      <w:r>
-        <w:rPr>
-          <w:rFonts w:ascii="Times New Roman" w:hAnsi="Times New Roman" w:cs="Times New Roman"/>
-          <w:sz w:val="24"/>
-          <w:szCs w:val="24"/>
-          <w:lang w:val="en-US"/>
-        </w:rPr>
-        <w:t xml:space="preserve"> The thread is created suspended, allowed possible by the </w:t>
-      </w:r>
-      <w:r>
-        <w:rPr>
-          <w:rFonts w:ascii="Times New Roman" w:hAnsi="Times New Roman" w:cs="Times New Roman"/>
-          <w:i/>
-          <w:sz w:val="24"/>
-          <w:szCs w:val="24"/>
-          <w:lang w:val="en-US"/>
-        </w:rPr>
-        <w:t>CreateThread</w:t>
-      </w:r>
-      <w:r>
-        <w:rPr>
-          <w:rFonts w:ascii="Times New Roman" w:hAnsi="Times New Roman" w:cs="Times New Roman"/>
-          <w:sz w:val="24"/>
-          <w:szCs w:val="24"/>
-          <w:lang w:val="en-US"/>
-        </w:rPr>
-        <w:t xml:space="preserve"> parameters.</w:t>
-      </w:r>
-      <w:r>
-        <w:rPr>
-          <w:rFonts w:ascii="Times New Roman" w:hAnsi="Times New Roman" w:cs="Times New Roman"/>
-          <w:sz w:val="24"/>
-          <w:szCs w:val="24"/>
-          <w:lang w:val="en-US"/>
-        </w:rPr>
-        <w:t xml:space="preserve"> The strings are converted to integers using the </w:t>
-      </w:r>
-      <w:r>
-        <w:rPr>
-          <w:rFonts w:ascii="Times New Roman" w:hAnsi="Times New Roman" w:cs="Times New Roman"/>
-          <w:i/>
-          <w:sz w:val="24"/>
-          <w:szCs w:val="24"/>
-          <w:lang w:val="en-US"/>
-        </w:rPr>
-        <w:t>stoi</w:t>
-      </w:r>
-      <w:r>
-        <w:rPr>
-          <w:rFonts w:ascii="Times New Roman" w:hAnsi="Times New Roman" w:cs="Times New Roman"/>
-          <w:sz w:val="24"/>
-          <w:szCs w:val="24"/>
-          <w:lang w:val="en-US"/>
-        </w:rPr>
-        <w:t xml:space="preserve"> function, and are then used to initialize </w:t>
-      </w:r>
-      <w:r>
-        <w:rPr>
-          <w:rFonts w:ascii="Times New Roman" w:hAnsi="Times New Roman" w:cs="Times New Roman"/>
-          <w:i/>
-          <w:sz w:val="24"/>
-          <w:szCs w:val="24"/>
-          <w:lang w:val="en-US"/>
-        </w:rPr>
-        <w:t>chrono::duration</w:t>
-      </w:r>
-      <w:r>
-        <w:rPr>
-          <w:rFonts w:ascii="Times New Roman" w:hAnsi="Times New Roman" w:cs="Times New Roman"/>
-          <w:sz w:val="24"/>
-          <w:szCs w:val="24"/>
-          <w:lang w:val="en-US"/>
-        </w:rPr>
-        <w:t>s for the PCB</w:t>
-      </w:r>
-      <w:r>
-        <w:rPr>
-          <w:rFonts w:ascii="Times New Roman" w:hAnsi="Times New Roman" w:cs="Times New Roman"/>
-          <w:sz w:val="24"/>
-          <w:szCs w:val="24"/>
-          <w:lang w:val="en-US"/>
-        </w:rPr>
-        <w:t>.</w:t>
-      </w:r>
-      <w:r>
-        <w:rPr>
-          <w:rFonts w:ascii="Times New Roman" w:hAnsi="Times New Roman" w:cs="Times New Roman"/>
-          <w:sz w:val="24"/>
-          <w:szCs w:val="24"/>
-          <w:lang w:val="en-US"/>
-        </w:rPr>
-        <w:t xml:space="preserve"> The durations</w:t>
-      </w:r>
-      <w:r>
-        <w:rPr>
-          <w:rFonts w:ascii="Times New Roman" w:hAnsi="Times New Roman" w:cs="Times New Roman"/>
-          <w:sz w:val="24"/>
-          <w:szCs w:val="24"/>
-          <w:lang w:val="en-US"/>
-        </w:rPr>
-        <w:t xml:space="preserve"> </w:t>
-      </w:r>
-      <w:r>
-        <w:rPr>
-          <w:rFonts w:ascii="Times New Roman" w:hAnsi="Times New Roman" w:cs="Times New Roman"/>
-          <w:sz w:val="24"/>
-          <w:szCs w:val="24"/>
-          <w:lang w:val="en-US"/>
-        </w:rPr>
-        <w:t>help maintain for higher precision on timings.</w:t>
-      </w:r>
     </w:p>
     <w:p>
       <w:pPr>
@@ -1711,6 +2027,155 @@
           <w:lang w:val="en-US"/>
         </w:rPr>
       </w:pPr>
+      <w:r>
+        <w:rPr>
+          <w:rFonts w:ascii="Times New Roman" w:hAnsi="Times New Roman" w:cs="Times New Roman"/>
+          <w:sz w:val="24"/>
+          <w:szCs w:val="24"/>
+          <w:lang w:val="en-US"/>
+        </w:rPr>
+        <w:lastRenderedPageBreak/>
+        <w:tab/>
+      </w:r>
+      <w:r>
+        <w:rPr>
+          <w:rFonts w:ascii="Times New Roman" w:hAnsi="Times New Roman" w:cs="Times New Roman"/>
+          <w:sz w:val="24"/>
+          <w:szCs w:val="24"/>
+          <w:lang w:val="en-US"/>
+        </w:rPr>
+        <w:t xml:space="preserve">The PCB is given a new thread created with </w:t>
+      </w:r>
+      <w:r>
+        <w:rPr>
+          <w:rFonts w:ascii="Times New Roman" w:hAnsi="Times New Roman" w:cs="Times New Roman"/>
+          <w:i/>
+          <w:sz w:val="24"/>
+          <w:szCs w:val="24"/>
+          <w:lang w:val="en-US"/>
+        </w:rPr>
+        <w:t>CreateThread</w:t>
+      </w:r>
+      <w:r>
+        <w:rPr>
+          <w:rFonts w:ascii="Times New Roman" w:hAnsi="Times New Roman" w:cs="Times New Roman"/>
+          <w:sz w:val="24"/>
+          <w:szCs w:val="24"/>
+          <w:lang w:val="en-US"/>
+        </w:rPr>
+        <w:t xml:space="preserve"> for windows.</w:t>
+      </w:r>
+      <w:r>
+        <w:rPr>
+          <w:rFonts w:ascii="Times New Roman" w:hAnsi="Times New Roman" w:cs="Times New Roman"/>
+          <w:sz w:val="24"/>
+          <w:szCs w:val="24"/>
+          <w:lang w:val="en-US"/>
+        </w:rPr>
+        <w:t xml:space="preserve"> The thread is created suspended, allowed possible by the </w:t>
+      </w:r>
+      <w:r>
+        <w:rPr>
+          <w:rFonts w:ascii="Times New Roman" w:hAnsi="Times New Roman" w:cs="Times New Roman"/>
+          <w:i/>
+          <w:sz w:val="24"/>
+          <w:szCs w:val="24"/>
+          <w:lang w:val="en-US"/>
+        </w:rPr>
+        <w:t>CreateThread</w:t>
+      </w:r>
+      <w:r>
+        <w:rPr>
+          <w:rFonts w:ascii="Times New Roman" w:hAnsi="Times New Roman" w:cs="Times New Roman"/>
+          <w:sz w:val="24"/>
+          <w:szCs w:val="24"/>
+          <w:lang w:val="en-US"/>
+        </w:rPr>
+        <w:t xml:space="preserve"> parameters.</w:t>
+      </w:r>
+      <w:r>
+        <w:rPr>
+          <w:rFonts w:ascii="Times New Roman" w:hAnsi="Times New Roman" w:cs="Times New Roman"/>
+          <w:sz w:val="24"/>
+          <w:szCs w:val="24"/>
+          <w:lang w:val="en-US"/>
+        </w:rPr>
+        <w:t xml:space="preserve"> The strings are converted to integers using the </w:t>
+      </w:r>
+      <w:r>
+        <w:rPr>
+          <w:rFonts w:ascii="Times New Roman" w:hAnsi="Times New Roman" w:cs="Times New Roman"/>
+          <w:i/>
+          <w:sz w:val="24"/>
+          <w:szCs w:val="24"/>
+          <w:lang w:val="en-US"/>
+        </w:rPr>
+        <w:t>stoi</w:t>
+      </w:r>
+      <w:r>
+        <w:rPr>
+          <w:rFonts w:ascii="Times New Roman" w:hAnsi="Times New Roman" w:cs="Times New Roman"/>
+          <w:sz w:val="24"/>
+          <w:szCs w:val="24"/>
+          <w:lang w:val="en-US"/>
+        </w:rPr>
+        <w:t xml:space="preserve"> function, and are then used to initialize </w:t>
+      </w:r>
+      <w:r>
+        <w:rPr>
+          <w:rFonts w:ascii="Times New Roman" w:hAnsi="Times New Roman" w:cs="Times New Roman"/>
+          <w:i/>
+          <w:sz w:val="24"/>
+          <w:szCs w:val="24"/>
+          <w:lang w:val="en-US"/>
+        </w:rPr>
+        <w:t>chrono::duration</w:t>
+      </w:r>
+      <w:r>
+        <w:rPr>
+          <w:rFonts w:ascii="Times New Roman" w:hAnsi="Times New Roman" w:cs="Times New Roman"/>
+          <w:sz w:val="24"/>
+          <w:szCs w:val="24"/>
+          <w:lang w:val="en-US"/>
+        </w:rPr>
+        <w:t>s for the PCB</w:t>
+      </w:r>
+      <w:r>
+        <w:rPr>
+          <w:rFonts w:ascii="Times New Roman" w:hAnsi="Times New Roman" w:cs="Times New Roman"/>
+          <w:sz w:val="24"/>
+          <w:szCs w:val="24"/>
+          <w:lang w:val="en-US"/>
+        </w:rPr>
+        <w:t>.</w:t>
+      </w:r>
+      <w:r>
+        <w:rPr>
+          <w:rFonts w:ascii="Times New Roman" w:hAnsi="Times New Roman" w:cs="Times New Roman"/>
+          <w:sz w:val="24"/>
+          <w:szCs w:val="24"/>
+          <w:lang w:val="en-US"/>
+        </w:rPr>
+        <w:t xml:space="preserve"> The durations</w:t>
+      </w:r>
+      <w:r>
+        <w:rPr>
+          <w:rFonts w:ascii="Times New Roman" w:hAnsi="Times New Roman" w:cs="Times New Roman"/>
+          <w:sz w:val="24"/>
+          <w:szCs w:val="24"/>
+          <w:lang w:val="en-US"/>
+        </w:rPr>
+        <w:t xml:space="preserve"> </w:t>
+      </w:r>
+      <w:r>
+        <w:rPr>
+          <w:rFonts w:ascii="Times New Roman" w:hAnsi="Times New Roman" w:cs="Times New Roman"/>
+          <w:sz w:val="24"/>
+          <w:szCs w:val="24"/>
+          <w:lang w:val="en-US"/>
+        </w:rPr>
+        <w:t>help maintain for higher precision on timings.</w:t>
+      </w:r>
     </w:p>
     <w:p>
       <w:pPr>
@@ -1729,6 +2194,24 @@
           <w:lang w:val="en-US"/>
         </w:rPr>
       </w:pPr>
+    </w:p>
+    <w:p>
+      <w:pPr>
+        <w:widowControl w:val="0"/>
+        <w:tabs>
+          <w:tab w:val="left" w:pos="543"/>
+        </w:tabs>
+        <w:autoSpaceDE w:val="0"/>
+        <w:autoSpaceDN w:val="0"/>
+        <w:adjustRightInd w:val="0"/>
+        <w:spacing w:after="0" w:line="480" w:lineRule="auto"/>
+        <w:rPr>
+          <w:rFonts w:ascii="Times New Roman" w:hAnsi="Times New Roman" w:cs="Times New Roman"/>
+          <w:sz w:val="24"/>
+          <w:szCs w:val="24"/>
+          <w:lang w:val="en-US"/>
+        </w:rPr>
+      </w:pPr>
       <w:r>
         <w:rPr>
           <w:rFonts w:ascii="Times New Roman" w:hAnsi="Times New Roman" w:cs="Times New Roman"/>
@@ -1737,7 +2220,18 @@
           <w:lang w:val="en-US"/>
         </w:rPr>
         <w:tab/>
-        <w:t>The possibility to reduce the critical section to only the pushing of the PCB into the job queue is possible. This requires an array to store the needed values, strings and threads in preparation for the critical section. This was not optimized as the current implementation does not expect to share the job queue. This was left for possible expansibility with the first assignment.</w:t>
+        <w:t>The possibility to reduce the critical section to only the pushing of the PCB into the job queue is possible. This requires an array to store the needed values, strings and threads in preparation for the critical section. This was not optimized as the current implementation does not expect to</w:t>
+      </w:r>
+      <w:bookmarkStart w:id="0" w:name="_GoBack"/>
+      <w:bookmarkEnd w:id="0"/>
+      <w:r>
+        <w:rPr>
+          <w:rFonts w:ascii="Times New Roman" w:hAnsi="Times New Roman" w:cs="Times New Roman"/>
+          <w:sz w:val="24"/>
+          <w:szCs w:val="24"/>
+          <w:lang w:val="en-US"/>
+        </w:rPr>
+        <w:t xml:space="preserve"> share the job queue. This was left for possible expansibility with the first assignment.</w:t>
       </w:r>
     </w:p>
     <w:p>
@@ -1769,8 +2263,6 @@
           <w:sz w:val="32"/>
         </w:rPr>
       </w:pPr>
-      <w:bookmarkStart w:id="0" w:name="_GoBack"/>
-      <w:bookmarkEnd w:id="0"/>
       <w:r>
         <w:rPr>
           <w:rFonts w:ascii="Times New Roman" w:hAnsi="Times New Roman" w:cs="Times New Roman"/>
@@ -1909,8 +2401,8 @@
 </file>
 
 <file path=word/numbering.xml><?xml version="1.0" encoding="utf-8"?>
-<w:numbering xmlns:wpc="http://schemas.microsoft.com/office/word/2010/wordprocessingCanvas" xmlns:mc="http://schemas.openxmlformats.org/markup-compatibility/2006" xmlns:o="urn:schemas-microsoft-com:office:office" xmlns:r="http://schemas.openxmlformats.org/officeDocument/2006/relationships" xmlns:m="http://schemas.openxmlformats.org/officeDocument/2006/math" xmlns:v="urn:schemas-microsoft-com:vml" xmlns:wp14="http://schemas.microsoft.com/office/word/2010/wordprocessingDrawing" xmlns:wp="http://schemas.openxmlformats.org/drawingml/2006/wordprocessingDrawing" xmlns:w10="urn:schemas-microsoft-com:office:word" xmlns:w="http://schemas.openxmlformats.org/wordprocessingml/2006/main" xmlns:w14="http://schemas.microsoft.com/office/word/2010/wordml" xmlns:wpg="http://schemas.microsoft.com/office/word/2010/wordprocessingGroup" xmlns:wpi="http://schemas.microsoft.com/office/word/2010/wordprocessingInk" xmlns:wne="http://schemas.microsoft.com/office/word/2006/wordml" xmlns:wps="http://schemas.microsoft.com/office/word/2010/wordprocessingShape" mc:Ignorable="w14 wp14">
-  <w:abstractNum w:abstractNumId="0">
+<w:numbering xmlns:wpc="http://schemas.microsoft.com/office/word/2010/wordprocessingCanvas" xmlns:cx="http://schemas.microsoft.com/office/drawing/2014/chartex" xmlns:cx1="http://schemas.microsoft.com/office/drawing/2015/9/8/chartex" xmlns:mc="http://schemas.openxmlformats.org/markup-compatibility/2006" xmlns:o="urn:schemas-microsoft-com:office:office" xmlns:r="http://schemas.openxmlformats.org/officeDocument/2006/relationships" xmlns:m="http://schemas.openxmlformats.org/officeDocument/2006/math" xmlns:v="urn:schemas-microsoft-com:vml" xmlns:wp14="http://schemas.microsoft.com/office/word/2010/wordprocessingDrawing" xmlns:wp="http://schemas.openxmlformats.org/drawingml/2006/wordprocessingDrawing" xmlns:w10="urn:schemas-microsoft-com:office:word" xmlns:w="http://schemas.openxmlformats.org/wordprocessingml/2006/main" xmlns:w14="http://schemas.microsoft.com/office/word/2010/wordml" xmlns:w15="http://schemas.microsoft.com/office/word/2012/wordml" xmlns:w16se="http://schemas.microsoft.com/office/word/2015/wordml/symex" xmlns:wpg="http://schemas.microsoft.com/office/word/2010/wordprocessingGroup" xmlns:wpi="http://schemas.microsoft.com/office/word/2010/wordprocessingInk" xmlns:wne="http://schemas.microsoft.com/office/word/2006/wordml" xmlns:wps="http://schemas.microsoft.com/office/word/2010/wordprocessingShape" mc:Ignorable="w14 w15 w16se wp14">
+  <w:abstractNum w:abstractNumId="0" w15:restartNumberingAfterBreak="0">
     <w:nsid w:val="6CC04B1B"/>
     <w:multiLevelType w:val="hybridMultilevel"/>
     <w:tmpl w:val="301AE37A"/>
@@ -2030,7 +2522,7 @@
 </file>
 
 <file path=word/styles.xml><?xml version="1.0" encoding="utf-8"?>
-<w:styles xmlns:mc="http://schemas.openxmlformats.org/markup-compatibility/2006" xmlns:r="http://schemas.openxmlformats.org/officeDocument/2006/relationships" xmlns:w="http://schemas.openxmlformats.org/wordprocessingml/2006/main" xmlns:w14="http://schemas.microsoft.com/office/word/2010/wordml" mc:Ignorable="w14">
+<w:styles xmlns:mc="http://schemas.openxmlformats.org/markup-compatibility/2006" xmlns:r="http://schemas.openxmlformats.org/officeDocument/2006/relationships" xmlns:w="http://schemas.openxmlformats.org/wordprocessingml/2006/main" xmlns:w14="http://schemas.microsoft.com/office/word/2010/wordml" xmlns:w15="http://schemas.microsoft.com/office/word/2012/wordml" xmlns:w16se="http://schemas.microsoft.com/office/word/2015/wordml/symex" mc:Ignorable="w14 w15 w16se">
   <w:docDefaults>
     <w:rPrDefault>
       <w:rPr>
@@ -2046,372 +2538,378 @@
       </w:pPr>
     </w:pPrDefault>
   </w:docDefaults>
-  <w:latentStyles w:defLockedState="0" w:defUIPriority="99" w:defSemiHidden="1" w:defUnhideWhenUsed="1" w:defQFormat="0" w:count="267">
-    <w:lsdException w:name="Normal" w:semiHidden="0" w:uiPriority="0" w:unhideWhenUsed="0" w:qFormat="1"/>
-    <w:lsdException w:name="heading 1" w:semiHidden="0" w:uiPriority="9" w:unhideWhenUsed="0" w:qFormat="1"/>
-    <w:lsdException w:name="heading 2" w:uiPriority="9" w:qFormat="1"/>
-    <w:lsdException w:name="heading 3" w:uiPriority="9" w:qFormat="1"/>
-    <w:lsdException w:name="heading 4" w:uiPriority="9" w:qFormat="1"/>
-    <w:lsdException w:name="heading 5" w:uiPriority="9" w:qFormat="1"/>
-    <w:lsdException w:name="heading 6" w:uiPriority="9" w:qFormat="1"/>
-    <w:lsdException w:name="heading 7" w:uiPriority="9" w:qFormat="1"/>
-    <w:lsdException w:name="heading 8" w:uiPriority="9" w:qFormat="1"/>
-    <w:lsdException w:name="heading 9" w:uiPriority="9" w:qFormat="1"/>
-    <w:lsdException w:name="toc 1" w:uiPriority="39"/>
-    <w:lsdException w:name="toc 2" w:uiPriority="39"/>
-    <w:lsdException w:name="toc 3" w:uiPriority="39"/>
-    <w:lsdException w:name="toc 4" w:uiPriority="39"/>
-    <w:lsdException w:name="toc 5" w:uiPriority="39"/>
-    <w:lsdException w:name="toc 6" w:uiPriority="39"/>
-    <w:lsdException w:name="toc 7" w:uiPriority="39"/>
-    <w:lsdException w:name="toc 8" w:uiPriority="39"/>
-    <w:lsdException w:name="toc 9" w:uiPriority="39"/>
-    <w:lsdException w:name="caption" w:uiPriority="35" w:qFormat="1"/>
-    <w:lsdException w:name="Title" w:semiHidden="0" w:uiPriority="10" w:unhideWhenUsed="0" w:qFormat="1"/>
-    <w:lsdException w:name="Default Paragraph Font" w:uiPriority="1"/>
-    <w:lsdException w:name="Subtitle" w:semiHidden="0" w:uiPriority="11" w:unhideWhenUsed="0" w:qFormat="1"/>
-    <w:lsdException w:name="Strong" w:semiHidden="0" w:uiPriority="22" w:unhideWhenUsed="0" w:qFormat="1"/>
-    <w:lsdException w:name="Emphasis" w:semiHidden="0" w:uiPriority="20" w:unhideWhenUsed="0" w:qFormat="1"/>
-    <w:lsdException w:name="Table Grid" w:semiHidden="0" w:uiPriority="39" w:unhideWhenUsed="0"/>
-    <w:lsdException w:name="Placeholder Text" w:unhideWhenUsed="0"/>
-    <w:lsdException w:name="No Spacing" w:semiHidden="0" w:uiPriority="1" w:unhideWhenUsed="0" w:qFormat="1"/>
-    <w:lsdException w:name="Light Shading" w:semiHidden="0" w:uiPriority="60" w:unhideWhenUsed="0"/>
-    <w:lsdException w:name="Light List" w:semiHidden="0" w:uiPriority="61" w:unhideWhenUsed="0"/>
-    <w:lsdException w:name="Light Grid" w:semiHidden="0" w:uiPriority="62" w:unhideWhenUsed="0"/>
-    <w:lsdException w:name="Medium Shading 1" w:semiHidden="0" w:uiPriority="63" w:unhideWhenUsed="0"/>
-    <w:lsdException w:name="Medium Shading 2" w:semiHidden="0" w:uiPriority="64" w:unhideWhenUsed="0"/>
-    <w:lsdException w:name="Medium List 1" w:semiHidden="0" w:uiPriority="65" w:unhideWhenUsed="0"/>
-    <w:lsdException w:name="Medium List 2" w:semiHidden="0" w:uiPriority="66" w:unhideWhenUsed="0"/>
-    <w:lsdException w:name="Medium Grid 1" w:semiHidden="0" w:uiPriority="67" w:unhideWhenUsed="0"/>
-    <w:lsdException w:name="Medium Grid 2" w:semiHidden="0" w:uiPriority="68" w:unhideWhenUsed="0"/>
-    <w:lsdException w:name="Medium Grid 3" w:semiHidden="0" w:uiPriority="69" w:unhideWhenUsed="0"/>
-    <w:lsdException w:name="Dark List" w:semiHidden="0" w:uiPriority="70" w:unhideWhenUsed="0"/>
-    <w:lsdException w:name="Colorful Shading" w:semiHidden="0" w:uiPriority="71" w:unhideWhenUsed="0"/>
-    <w:lsdException w:name="Colorful List" w:semiHidden="0" w:uiPriority="72" w:unhideWhenUsed="0"/>
-    <w:lsdException w:name="Colorful Grid" w:semiHidden="0" w:uiPriority="73" w:unhideWhenUsed="0"/>
-    <w:lsdException w:name="Light Shading Accent 1" w:semiHidden="0" w:uiPriority="60" w:unhideWhenUsed="0"/>
-    <w:lsdException w:name="Light List Accent 1" w:semiHidden="0" w:uiPriority="61" w:unhideWhenUsed="0"/>
-    <w:lsdException w:name="Light Grid Accent 1" w:semiHidden="0" w:uiPriority="62" w:unhideWhenUsed="0"/>
-    <w:lsdException w:name="Medium Shading 1 Accent 1" w:semiHidden="0" w:uiPriority="63" w:unhideWhenUsed="0"/>
-    <w:lsdException w:name="Medium Shading 2 Accent 1" w:semiHidden="0" w:uiPriority="64" w:unhideWhenUsed="0"/>
-    <w:lsdException w:name="Medium List 1 Accent 1" w:semiHidden="0" w:uiPriority="65" w:unhideWhenUsed="0"/>
-    <w:lsdException w:name="Revision" w:unhideWhenUsed="0"/>
-    <w:lsdException w:name="List Paragraph" w:semiHidden="0" w:uiPriority="34" w:unhideWhenUsed="0" w:qFormat="1"/>
-    <w:lsdException w:name="Quote" w:semiHidden="0" w:uiPriority="29" w:unhideWhenUsed="0" w:qFormat="1"/>
-    <w:lsdException w:name="Intense Quote" w:semiHidden="0" w:uiPriority="30" w:unhideWhenUsed="0" w:qFormat="1"/>
-    <w:lsdException w:name="Medium List 2 Accent 1" w:semiHidden="0" w:uiPriority="66" w:unhideWhenUsed="0"/>
-    <w:lsdException w:name="Medium Grid 1 Accent 1" w:semiHidden="0" w:uiPriority="67" w:unhideWhenUsed="0"/>
-    <w:lsdException w:name="Medium Grid 2 Accent 1" w:semiHidden="0" w:uiPriority="68" w:unhideWhenUsed="0"/>
-    <w:lsdException w:name="Medium Grid 3 Accent 1" w:semiHidden="0" w:uiPriority="69" w:unhideWhenUsed="0"/>
-    <w:lsdException w:name="Dark List Accent 1" w:semiHidden="0" w:uiPriority="70" w:unhideWhenUsed="0"/>
-    <w:lsdException w:name="Colorful Shading Accent 1" w:semiHidden="0" w:uiPriority="71" w:unhideWhenUsed="0"/>
-    <w:lsdException w:name="Colorful List Accent 1" w:semiHidden="0" w:uiPriority="72" w:unhideWhenUsed="0"/>
-    <w:lsdException w:name="Colorful Grid Accent 1" w:semiHidden="0" w:uiPriority="73" w:unhideWhenUsed="0"/>
-    <w:lsdException w:name="Light Shading Accent 2" w:semiHidden="0" w:uiPriority="60" w:unhideWhenUsed="0"/>
-    <w:lsdException w:name="Light List Accent 2" w:semiHidden="0" w:uiPriority="61" w:unhideWhenUsed="0"/>
-    <w:lsdException w:name="Light Grid Accent 2" w:semiHidden="0" w:uiPriority="62" w:unhideWhenUsed="0"/>
-    <w:lsdException w:name="Medium Shading 1 Accent 2" w:semiHidden="0" w:uiPriority="63" w:unhideWhenUsed="0"/>
-    <w:lsdException w:name="Medium Shading 2 Accent 2" w:semiHidden="0" w:uiPriority="64" w:unhideWhenUsed="0"/>
-    <w:lsdException w:name="Medium List 1 Accent 2" w:semiHidden="0" w:uiPriority="65" w:unhideWhenUsed="0"/>
-    <w:lsdException w:name="Medium List 2 Accent 2" w:semiHidden="0" w:uiPriority="66" w:unhideWhenUsed="0"/>
-    <w:lsdException w:name="Medium Grid 1 Accent 2" w:semiHidden="0" w:uiPriority="67" w:unhideWhenUsed="0"/>
-    <w:lsdException w:name="Medium Grid 2 Accent 2" w:semiHidden="0" w:uiPriority="68" w:unhideWhenUsed="0"/>
-    <w:lsdException w:name="Medium Grid 3 Accent 2" w:semiHidden="0" w:uiPriority="69" w:unhideWhenUsed="0"/>
-    <w:lsdException w:name="Dark List Accent 2" w:semiHidden="0" w:uiPriority="70" w:unhideWhenUsed="0"/>
-    <w:lsdException w:name="Colorful Shading Accent 2" w:semiHidden="0" w:uiPriority="71" w:unhideWhenUsed="0"/>
-    <w:lsdException w:name="Colorful List Accent 2" w:semiHidden="0" w:uiPriority="72" w:unhideWhenUsed="0"/>
-    <w:lsdException w:name="Colorful Grid Accent 2" w:semiHidden="0" w:uiPriority="73" w:unhideWhenUsed="0"/>
-    <w:lsdException w:name="Light Shading Accent 3" w:semiHidden="0" w:uiPriority="60" w:unhideWhenUsed="0"/>
-    <w:lsdException w:name="Light List Accent 3" w:semiHidden="0" w:uiPriority="61" w:unhideWhenUsed="0"/>
-    <w:lsdException w:name="Light Grid Accent 3" w:semiHidden="0" w:uiPriority="62" w:unhideWhenUsed="0"/>
-    <w:lsdException w:name="Medium Shading 1 Accent 3" w:semiHidden="0" w:uiPriority="63" w:unhideWhenUsed="0"/>
-    <w:lsdException w:name="Medium Shading 2 Accent 3" w:semiHidden="0" w:uiPriority="64" w:unhideWhenUsed="0"/>
-    <w:lsdException w:name="Medium List 1 Accent 3" w:semiHidden="0" w:uiPriority="65" w:unhideWhenUsed="0"/>
-    <w:lsdException w:name="Medium List 2 Accent 3" w:semiHidden="0" w:uiPriority="66" w:unhideWhenUsed="0"/>
-    <w:lsdException w:name="Medium Grid 1 Accent 3" w:semiHidden="0" w:uiPriority="67" w:unhideWhenUsed="0"/>
-    <w:lsdException w:name="Medium Grid 2 Accent 3" w:semiHidden="0" w:uiPriority="68" w:unhideWhenUsed="0"/>
-    <w:lsdException w:name="Medium Grid 3 Accent 3" w:semiHidden="0" w:uiPriority="69" w:unhideWhenUsed="0"/>
-    <w:lsdException w:name="Dark List Accent 3" w:semiHidden="0" w:uiPriority="70" w:unhideWhenUsed="0"/>
-    <w:lsdException w:name="Colorful Shading Accent 3" w:semiHidden="0" w:uiPriority="71" w:unhideWhenUsed="0"/>
-    <w:lsdException w:name="Colorful List Accent 3" w:semiHidden="0" w:uiPriority="72" w:unhideWhenUsed="0"/>
-    <w:lsdException w:name="Colorful Grid Accent 3" w:semiHidden="0" w:uiPriority="73" w:unhideWhenUsed="0"/>
-    <w:lsdException w:name="Light Shading Accent 4" w:semiHidden="0" w:uiPriority="60" w:unhideWhenUsed="0"/>
-    <w:lsdException w:name="Light List Accent 4" w:semiHidden="0" w:uiPriority="61" w:unhideWhenUsed="0"/>
-    <w:lsdException w:name="Light Grid Accent 4" w:semiHidden="0" w:uiPriority="62" w:unhideWhenUsed="0"/>
-    <w:lsdException w:name="Medium Shading 1 Accent 4" w:semiHidden="0" w:uiPriority="63" w:unhideWhenUsed="0"/>
-    <w:lsdException w:name="Medium Shading 2 Accent 4" w:semiHidden="0" w:uiPriority="64" w:unhideWhenUsed="0"/>
-    <w:lsdException w:name="Medium List 1 Accent 4" w:semiHidden="0" w:uiPriority="65" w:unhideWhenUsed="0"/>
-    <w:lsdException w:name="Medium List 2 Accent 4" w:semiHidden="0" w:uiPriority="66" w:unhideWhenUsed="0"/>
-    <w:lsdException w:name="Medium Grid 1 Accent 4" w:semiHidden="0" w:uiPriority="67" w:unhideWhenUsed="0"/>
-    <w:lsdException w:name="Medium Grid 2 Accent 4" w:semiHidden="0" w:uiPriority="68" w:unhideWhenUsed="0"/>
-    <w:lsdException w:name="Medium Grid 3 Accent 4" w:semiHidden="0" w:uiPriority="69" w:unhideWhenUsed="0"/>
-    <w:lsdException w:name="Dark List Accent 4" w:semiHidden="0" w:uiPriority="70" w:unhideWhenUsed="0"/>
-    <w:lsdException w:name="Colorful Shading Accent 4" w:semiHidden="0" w:uiPriority="71" w:unhideWhenUsed="0"/>
-    <w:lsdException w:name="Colorful List Accent 4" w:semiHidden="0" w:uiPriority="72" w:unhideWhenUsed="0"/>
-    <w:lsdException w:name="Colorful Grid Accent 4" w:semiHidden="0" w:uiPriority="73" w:unhideWhenUsed="0"/>
-    <w:lsdException w:name="Light Shading Accent 5" w:semiHidden="0" w:uiPriority="60" w:unhideWhenUsed="0"/>
-    <w:lsdException w:name="Light List Accent 5" w:semiHidden="0" w:uiPriority="61" w:unhideWhenUsed="0"/>
-    <w:lsdException w:name="Light Grid Accent 5" w:semiHidden="0" w:uiPriority="62" w:unhideWhenUsed="0"/>
-    <w:lsdException w:name="Medium Shading 1 Accent 5" w:semiHidden="0" w:uiPriority="63" w:unhideWhenUsed="0"/>
-    <w:lsdException w:name="Medium Shading 2 Accent 5" w:semiHidden="0" w:uiPriority="64" w:unhideWhenUsed="0"/>
-    <w:lsdException w:name="Medium List 1 Accent 5" w:semiHidden="0" w:uiPriority="65" w:unhideWhenUsed="0"/>
-    <w:lsdException w:name="Medium List 2 Accent 5" w:semiHidden="0" w:uiPriority="66" w:unhideWhenUsed="0"/>
-    <w:lsdException w:name="Medium Grid 1 Accent 5" w:semiHidden="0" w:uiPriority="67" w:unhideWhenUsed="0"/>
-    <w:lsdException w:name="Medium Grid 2 Accent 5" w:semiHidden="0" w:uiPriority="68" w:unhideWhenUsed="0"/>
-    <w:lsdException w:name="Medium Grid 3 Accent 5" w:semiHidden="0" w:uiPriority="69" w:unhideWhenUsed="0"/>
-    <w:lsdException w:name="Dark List Accent 5" w:semiHidden="0" w:uiPriority="70" w:unhideWhenUsed="0"/>
-    <w:lsdException w:name="Colorful Shading Accent 5" w:semiHidden="0" w:uiPriority="71" w:unhideWhenUsed="0"/>
-    <w:lsdException w:name="Colorful List Accent 5" w:semiHidden="0" w:uiPriority="72" w:unhideWhenUsed="0"/>
-    <w:lsdException w:name="Colorful Grid Accent 5" w:semiHidden="0" w:uiPriority="73" w:unhideWhenUsed="0"/>
-    <w:lsdException w:name="Light Shading Accent 6" w:semiHidden="0" w:uiPriority="60" w:unhideWhenUsed="0"/>
-    <w:lsdException w:name="Light List Accent 6" w:semiHidden="0" w:uiPriority="61" w:unhideWhenUsed="0"/>
-    <w:lsdException w:name="Light Grid Accent 6" w:semiHidden="0" w:uiPriority="62" w:unhideWhenUsed="0"/>
-    <w:lsdException w:name="Medium Shading 1 Accent 6" w:semiHidden="0" w:uiPriority="63" w:unhideWhenUsed="0"/>
-    <w:lsdException w:name="Medium Shading 2 Accent 6" w:semiHidden="0" w:uiPriority="64" w:unhideWhenUsed="0"/>
-    <w:lsdException w:name="Medium List 1 Accent 6" w:semiHidden="0" w:uiPriority="65" w:unhideWhenUsed="0"/>
-    <w:lsdException w:name="Medium List 2 Accent 6" w:semiHidden="0" w:uiPriority="66" w:unhideWhenUsed="0"/>
-    <w:lsdException w:name="Medium Grid 1 Accent 6" w:semiHidden="0" w:uiPriority="67" w:unhideWhenUsed="0"/>
-    <w:lsdException w:name="Medium Grid 2 Accent 6" w:semiHidden="0" w:uiPriority="68" w:unhideWhenUsed="0"/>
-    <w:lsdException w:name="Medium Grid 3 Accent 6" w:semiHidden="0" w:uiPriority="69" w:unhideWhenUsed="0"/>
-    <w:lsdException w:name="Dark List Accent 6" w:semiHidden="0" w:uiPriority="70" w:unhideWhenUsed="0"/>
-    <w:lsdException w:name="Colorful Shading Accent 6" w:semiHidden="0" w:uiPriority="71" w:unhideWhenUsed="0"/>
-    <w:lsdException w:name="Colorful List Accent 6" w:semiHidden="0" w:uiPriority="72" w:unhideWhenUsed="0"/>
-    <w:lsdException w:name="Colorful Grid Accent 6" w:semiHidden="0" w:uiPriority="73" w:unhideWhenUsed="0"/>
-    <w:lsdException w:name="Subtle Emphasis" w:semiHidden="0" w:uiPriority="19" w:unhideWhenUsed="0" w:qFormat="1"/>
-    <w:lsdException w:name="Intense Emphasis" w:semiHidden="0" w:uiPriority="21" w:unhideWhenUsed="0" w:qFormat="1"/>
-    <w:lsdException w:name="Subtle Reference" w:semiHidden="0" w:uiPriority="31" w:unhideWhenUsed="0" w:qFormat="1"/>
-    <w:lsdException w:name="Intense Reference" w:semiHidden="0" w:uiPriority="32" w:unhideWhenUsed="0" w:qFormat="1"/>
-    <w:lsdException w:name="Book Title" w:semiHidden="0" w:uiPriority="33" w:unhideWhenUsed="0" w:qFormat="1"/>
-    <w:lsdException w:name="Bibliography" w:uiPriority="37"/>
-    <w:lsdException w:name="TOC Heading" w:uiPriority="39" w:qFormat="1"/>
-  </w:latentStyles>
-  <w:style w:type="paragraph" w:default="1" w:styleId="Normal">
-    <w:name w:val="Normal"/>
-    <w:qFormat/>
-  </w:style>
-  <w:style w:type="character" w:default="1" w:styleId="DefaultParagraphFont">
-    <w:name w:val="Default Paragraph Font"/>
-    <w:uiPriority w:val="1"/>
-    <w:semiHidden/>
-    <w:unhideWhenUsed/>
-  </w:style>
-  <w:style w:type="table" w:default="1" w:styleId="TableNormal">
-    <w:name w:val="Normal Table"/>
-    <w:uiPriority w:val="99"/>
-    <w:semiHidden/>
-    <w:unhideWhenUsed/>
-    <w:tblPr>
-      <w:tblInd w:w="0" w:type="dxa"/>
-      <w:tblCellMar>
-        <w:top w:w="0" w:type="dxa"/>
-        <w:left w:w="108" w:type="dxa"/>
-        <w:bottom w:w="0" w:type="dxa"/>
-        <w:right w:w="108" w:type="dxa"/>
-      </w:tblCellMar>
-    </w:tblPr>
-  </w:style>
-  <w:style w:type="numbering" w:default="1" w:styleId="NoList">
-    <w:name w:val="No List"/>
-    <w:uiPriority w:val="99"/>
-    <w:semiHidden/>
-    <w:unhideWhenUsed/>
-  </w:style>
-  <w:style w:type="character" w:styleId="Emphasis">
-    <w:name w:val="Emphasis"/>
-    <w:basedOn w:val="DefaultParagraphFont"/>
-    <w:uiPriority w:val="20"/>
-    <w:qFormat/>
-    <w:rsid w:val="00DB3772"/>
-    <w:rPr>
-      <w:i/>
-      <w:iCs/>
-    </w:rPr>
-  </w:style>
-  <w:style w:type="paragraph" w:styleId="ListParagraph">
-    <w:name w:val="List Paragraph"/>
-    <w:basedOn w:val="Normal"/>
-    <w:uiPriority w:val="34"/>
-    <w:qFormat/>
-    <w:rsid w:val="00F8468F"/>
-    <w:pPr>
-      <w:ind w:left="720"/>
-      <w:contextualSpacing/>
-    </w:pPr>
-  </w:style>
-  <w:style w:type="paragraph" w:styleId="NormalWeb">
-    <w:name w:val="Normal (Web)"/>
-    <w:basedOn w:val="Normal"/>
-    <w:uiPriority w:val="99"/>
-    <w:unhideWhenUsed/>
-    <w:rsid w:val="00A75E1F"/>
-    <w:pPr>
-      <w:spacing w:before="100" w:beforeAutospacing="1" w:after="100" w:afterAutospacing="1" w:line="240" w:lineRule="auto"/>
-    </w:pPr>
-    <w:rPr>
-      <w:rFonts w:ascii="Times" w:eastAsiaTheme="minorEastAsia" w:hAnsi="Times" w:cs="Times New Roman"/>
-      <w:sz w:val="20"/>
-      <w:szCs w:val="20"/>
-      <w:lang w:val="en-US"/>
-    </w:rPr>
-  </w:style>
-</w:styles>
-</file>
-
-<file path=word/stylesWithEffects.xml><?xml version="1.0" encoding="utf-8"?>
-<w:styles xmlns:wpc="http://schemas.microsoft.com/office/word/2010/wordprocessingCanvas" xmlns:mc="http://schemas.openxmlformats.org/markup-compatibility/2006" xmlns:o="urn:schemas-microsoft-com:office:office" xmlns:r="http://schemas.openxmlformats.org/officeDocument/2006/relationships" xmlns:m="http://schemas.openxmlformats.org/officeDocument/2006/math" xmlns:v="urn:schemas-microsoft-com:vml" xmlns:wp14="http://schemas.microsoft.com/office/word/2010/wordprocessingDrawing" xmlns:wp="http://schemas.openxmlformats.org/drawingml/2006/wordprocessingDrawing" xmlns:w10="urn:schemas-microsoft-com:office:word" xmlns:w="http://schemas.openxmlformats.org/wordprocessingml/2006/main" xmlns:w14="http://schemas.microsoft.com/office/word/2010/wordml" xmlns:wpg="http://schemas.microsoft.com/office/word/2010/wordprocessingGroup" xmlns:wpi="http://schemas.microsoft.com/office/word/2010/wordprocessingInk" xmlns:wne="http://schemas.microsoft.com/office/word/2006/wordml" xmlns:wps="http://schemas.microsoft.com/office/word/2010/wordprocessingShape" mc:Ignorable="w14 wp14">
-  <w:docDefaults>
-    <w:rPrDefault>
-      <w:rPr>
-        <w:rFonts w:asciiTheme="minorHAnsi" w:eastAsiaTheme="minorHAnsi" w:hAnsiTheme="minorHAnsi" w:cstheme="minorBidi"/>
-        <w:sz w:val="22"/>
-        <w:szCs w:val="22"/>
-        <w:lang w:val="en-CA" w:eastAsia="en-US" w:bidi="ar-SA"/>
-      </w:rPr>
-    </w:rPrDefault>
-    <w:pPrDefault>
-      <w:pPr>
-        <w:spacing w:after="160" w:line="259" w:lineRule="auto"/>
-      </w:pPr>
-    </w:pPrDefault>
-  </w:docDefaults>
-  <w:latentStyles w:defLockedState="0" w:defUIPriority="99" w:defSemiHidden="1" w:defUnhideWhenUsed="1" w:defQFormat="0" w:count="267">
-    <w:lsdException w:name="Normal" w:semiHidden="0" w:uiPriority="0" w:unhideWhenUsed="0" w:qFormat="1"/>
-    <w:lsdException w:name="heading 1" w:semiHidden="0" w:uiPriority="9" w:unhideWhenUsed="0" w:qFormat="1"/>
-    <w:lsdException w:name="heading 2" w:uiPriority="9" w:qFormat="1"/>
-    <w:lsdException w:name="heading 3" w:uiPriority="9" w:qFormat="1"/>
-    <w:lsdException w:name="heading 4" w:uiPriority="9" w:qFormat="1"/>
-    <w:lsdException w:name="heading 5" w:uiPriority="9" w:qFormat="1"/>
-    <w:lsdException w:name="heading 6" w:uiPriority="9" w:qFormat="1"/>
-    <w:lsdException w:name="heading 7" w:uiPriority="9" w:qFormat="1"/>
-    <w:lsdException w:name="heading 8" w:uiPriority="9" w:qFormat="1"/>
-    <w:lsdException w:name="heading 9" w:uiPriority="9" w:qFormat="1"/>
-    <w:lsdException w:name="toc 1" w:uiPriority="39"/>
-    <w:lsdException w:name="toc 2" w:uiPriority="39"/>
-    <w:lsdException w:name="toc 3" w:uiPriority="39"/>
-    <w:lsdException w:name="toc 4" w:uiPriority="39"/>
-    <w:lsdException w:name="toc 5" w:uiPriority="39"/>
-    <w:lsdException w:name="toc 6" w:uiPriority="39"/>
-    <w:lsdException w:name="toc 7" w:uiPriority="39"/>
-    <w:lsdException w:name="toc 8" w:uiPriority="39"/>
-    <w:lsdException w:name="toc 9" w:uiPriority="39"/>
-    <w:lsdException w:name="caption" w:uiPriority="35" w:qFormat="1"/>
-    <w:lsdException w:name="Title" w:semiHidden="0" w:uiPriority="10" w:unhideWhenUsed="0" w:qFormat="1"/>
-    <w:lsdException w:name="Default Paragraph Font" w:uiPriority="1"/>
-    <w:lsdException w:name="Subtitle" w:semiHidden="0" w:uiPriority="11" w:unhideWhenUsed="0" w:qFormat="1"/>
-    <w:lsdException w:name="Strong" w:semiHidden="0" w:uiPriority="22" w:unhideWhenUsed="0" w:qFormat="1"/>
-    <w:lsdException w:name="Emphasis" w:semiHidden="0" w:uiPriority="20" w:unhideWhenUsed="0" w:qFormat="1"/>
-    <w:lsdException w:name="Table Grid" w:semiHidden="0" w:uiPriority="39" w:unhideWhenUsed="0"/>
-    <w:lsdException w:name="Placeholder Text" w:unhideWhenUsed="0"/>
-    <w:lsdException w:name="No Spacing" w:semiHidden="0" w:uiPriority="1" w:unhideWhenUsed="0" w:qFormat="1"/>
-    <w:lsdException w:name="Light Shading" w:semiHidden="0" w:uiPriority="60" w:unhideWhenUsed="0"/>
-    <w:lsdException w:name="Light List" w:semiHidden="0" w:uiPriority="61" w:unhideWhenUsed="0"/>
-    <w:lsdException w:name="Light Grid" w:semiHidden="0" w:uiPriority="62" w:unhideWhenUsed="0"/>
-    <w:lsdException w:name="Medium Shading 1" w:semiHidden="0" w:uiPriority="63" w:unhideWhenUsed="0"/>
-    <w:lsdException w:name="Medium Shading 2" w:semiHidden="0" w:uiPriority="64" w:unhideWhenUsed="0"/>
-    <w:lsdException w:name="Medium List 1" w:semiHidden="0" w:uiPriority="65" w:unhideWhenUsed="0"/>
-    <w:lsdException w:name="Medium List 2" w:semiHidden="0" w:uiPriority="66" w:unhideWhenUsed="0"/>
-    <w:lsdException w:name="Medium Grid 1" w:semiHidden="0" w:uiPriority="67" w:unhideWhenUsed="0"/>
-    <w:lsdException w:name="Medium Grid 2" w:semiHidden="0" w:uiPriority="68" w:unhideWhenUsed="0"/>
-    <w:lsdException w:name="Medium Grid 3" w:semiHidden="0" w:uiPriority="69" w:unhideWhenUsed="0"/>
-    <w:lsdException w:name="Dark List" w:semiHidden="0" w:uiPriority="70" w:unhideWhenUsed="0"/>
-    <w:lsdException w:name="Colorful Shading" w:semiHidden="0" w:uiPriority="71" w:unhideWhenUsed="0"/>
-    <w:lsdException w:name="Colorful List" w:semiHidden="0" w:uiPriority="72" w:unhideWhenUsed="0"/>
-    <w:lsdException w:name="Colorful Grid" w:semiHidden="0" w:uiPriority="73" w:unhideWhenUsed="0"/>
-    <w:lsdException w:name="Light Shading Accent 1" w:semiHidden="0" w:uiPriority="60" w:unhideWhenUsed="0"/>
-    <w:lsdException w:name="Light List Accent 1" w:semiHidden="0" w:uiPriority="61" w:unhideWhenUsed="0"/>
-    <w:lsdException w:name="Light Grid Accent 1" w:semiHidden="0" w:uiPriority="62" w:unhideWhenUsed="0"/>
-    <w:lsdException w:name="Medium Shading 1 Accent 1" w:semiHidden="0" w:uiPriority="63" w:unhideWhenUsed="0"/>
-    <w:lsdException w:name="Medium Shading 2 Accent 1" w:semiHidden="0" w:uiPriority="64" w:unhideWhenUsed="0"/>
-    <w:lsdException w:name="Medium List 1 Accent 1" w:semiHidden="0" w:uiPriority="65" w:unhideWhenUsed="0"/>
-    <w:lsdException w:name="Revision" w:unhideWhenUsed="0"/>
-    <w:lsdException w:name="List Paragraph" w:semiHidden="0" w:uiPriority="34" w:unhideWhenUsed="0" w:qFormat="1"/>
-    <w:lsdException w:name="Quote" w:semiHidden="0" w:uiPriority="29" w:unhideWhenUsed="0" w:qFormat="1"/>
-    <w:lsdException w:name="Intense Quote" w:semiHidden="0" w:uiPriority="30" w:unhideWhenUsed="0" w:qFormat="1"/>
-    <w:lsdException w:name="Medium List 2 Accent 1" w:semiHidden="0" w:uiPriority="66" w:unhideWhenUsed="0"/>
-    <w:lsdException w:name="Medium Grid 1 Accent 1" w:semiHidden="0" w:uiPriority="67" w:unhideWhenUsed="0"/>
-    <w:lsdException w:name="Medium Grid 2 Accent 1" w:semiHidden="0" w:uiPriority="68" w:unhideWhenUsed="0"/>
-    <w:lsdException w:name="Medium Grid 3 Accent 1" w:semiHidden="0" w:uiPriority="69" w:unhideWhenUsed="0"/>
-    <w:lsdException w:name="Dark List Accent 1" w:semiHidden="0" w:uiPriority="70" w:unhideWhenUsed="0"/>
-    <w:lsdException w:name="Colorful Shading Accent 1" w:semiHidden="0" w:uiPriority="71" w:unhideWhenUsed="0"/>
-    <w:lsdException w:name="Colorful List Accent 1" w:semiHidden="0" w:uiPriority="72" w:unhideWhenUsed="0"/>
-    <w:lsdException w:name="Colorful Grid Accent 1" w:semiHidden="0" w:uiPriority="73" w:unhideWhenUsed="0"/>
-    <w:lsdException w:name="Light Shading Accent 2" w:semiHidden="0" w:uiPriority="60" w:unhideWhenUsed="0"/>
-    <w:lsdException w:name="Light List Accent 2" w:semiHidden="0" w:uiPriority="61" w:unhideWhenUsed="0"/>
-    <w:lsdException w:name="Light Grid Accent 2" w:semiHidden="0" w:uiPriority="62" w:unhideWhenUsed="0"/>
-    <w:lsdException w:name="Medium Shading 1 Accent 2" w:semiHidden="0" w:uiPriority="63" w:unhideWhenUsed="0"/>
-    <w:lsdException w:name="Medium Shading 2 Accent 2" w:semiHidden="0" w:uiPriority="64" w:unhideWhenUsed="0"/>
-    <w:lsdException w:name="Medium List 1 Accent 2" w:semiHidden="0" w:uiPriority="65" w:unhideWhenUsed="0"/>
-    <w:lsdException w:name="Medium List 2 Accent 2" w:semiHidden="0" w:uiPriority="66" w:unhideWhenUsed="0"/>
-    <w:lsdException w:name="Medium Grid 1 Accent 2" w:semiHidden="0" w:uiPriority="67" w:unhideWhenUsed="0"/>
-    <w:lsdException w:name="Medium Grid 2 Accent 2" w:semiHidden="0" w:uiPriority="68" w:unhideWhenUsed="0"/>
-    <w:lsdException w:name="Medium Grid 3 Accent 2" w:semiHidden="0" w:uiPriority="69" w:unhideWhenUsed="0"/>
-    <w:lsdException w:name="Dark List Accent 2" w:semiHidden="0" w:uiPriority="70" w:unhideWhenUsed="0"/>
-    <w:lsdException w:name="Colorful Shading Accent 2" w:semiHidden="0" w:uiPriority="71" w:unhideWhenUsed="0"/>
-    <w:lsdException w:name="Colorful List Accent 2" w:semiHidden="0" w:uiPriority="72" w:unhideWhenUsed="0"/>
-    <w:lsdException w:name="Colorful Grid Accent 2" w:semiHidden="0" w:uiPriority="73" w:unhideWhenUsed="0"/>
-    <w:lsdException w:name="Light Shading Accent 3" w:semiHidden="0" w:uiPriority="60" w:unhideWhenUsed="0"/>
-    <w:lsdException w:name="Light List Accent 3" w:semiHidden="0" w:uiPriority="61" w:unhideWhenUsed="0"/>
-    <w:lsdException w:name="Light Grid Accent 3" w:semiHidden="0" w:uiPriority="62" w:unhideWhenUsed="0"/>
-    <w:lsdException w:name="Medium Shading 1 Accent 3" w:semiHidden="0" w:uiPriority="63" w:unhideWhenUsed="0"/>
-    <w:lsdException w:name="Medium Shading 2 Accent 3" w:semiHidden="0" w:uiPriority="64" w:unhideWhenUsed="0"/>
-    <w:lsdException w:name="Medium List 1 Accent 3" w:semiHidden="0" w:uiPriority="65" w:unhideWhenUsed="0"/>
-    <w:lsdException w:name="Medium List 2 Accent 3" w:semiHidden="0" w:uiPriority="66" w:unhideWhenUsed="0"/>
-    <w:lsdException w:name="Medium Grid 1 Accent 3" w:semiHidden="0" w:uiPriority="67" w:unhideWhenUsed="0"/>
-    <w:lsdException w:name="Medium Grid 2 Accent 3" w:semiHidden="0" w:uiPriority="68" w:unhideWhenUsed="0"/>
-    <w:lsdException w:name="Medium Grid 3 Accent 3" w:semiHidden="0" w:uiPriority="69" w:unhideWhenUsed="0"/>
-    <w:lsdException w:name="Dark List Accent 3" w:semiHidden="0" w:uiPriority="70" w:unhideWhenUsed="0"/>
-    <w:lsdException w:name="Colorful Shading Accent 3" w:semiHidden="0" w:uiPriority="71" w:unhideWhenUsed="0"/>
-    <w:lsdException w:name="Colorful List Accent 3" w:semiHidden="0" w:uiPriority="72" w:unhideWhenUsed="0"/>
-    <w:lsdException w:name="Colorful Grid Accent 3" w:semiHidden="0" w:uiPriority="73" w:unhideWhenUsed="0"/>
-    <w:lsdException w:name="Light Shading Accent 4" w:semiHidden="0" w:uiPriority="60" w:unhideWhenUsed="0"/>
-    <w:lsdException w:name="Light List Accent 4" w:semiHidden="0" w:uiPriority="61" w:unhideWhenUsed="0"/>
-    <w:lsdException w:name="Light Grid Accent 4" w:semiHidden="0" w:uiPriority="62" w:unhideWhenUsed="0"/>
-    <w:lsdException w:name="Medium Shading 1 Accent 4" w:semiHidden="0" w:uiPriority="63" w:unhideWhenUsed="0"/>
-    <w:lsdException w:name="Medium Shading 2 Accent 4" w:semiHidden="0" w:uiPriority="64" w:unhideWhenUsed="0"/>
-    <w:lsdException w:name="Medium List 1 Accent 4" w:semiHidden="0" w:uiPriority="65" w:unhideWhenUsed="0"/>
-    <w:lsdException w:name="Medium List 2 Accent 4" w:semiHidden="0" w:uiPriority="66" w:unhideWhenUsed="0"/>
-    <w:lsdException w:name="Medium Grid 1 Accent 4" w:semiHidden="0" w:uiPriority="67" w:unhideWhenUsed="0"/>
-    <w:lsdException w:name="Medium Grid 2 Accent 4" w:semiHidden="0" w:uiPriority="68" w:unhideWhenUsed="0"/>
-    <w:lsdException w:name="Medium Grid 3 Accent 4" w:semiHidden="0" w:uiPriority="69" w:unhideWhenUsed="0"/>
-    <w:lsdException w:name="Dark List Accent 4" w:semiHidden="0" w:uiPriority="70" w:unhideWhenUsed="0"/>
-    <w:lsdException w:name="Colorful Shading Accent 4" w:semiHidden="0" w:uiPriority="71" w:unhideWhenUsed="0"/>
-    <w:lsdException w:name="Colorful List Accent 4" w:semiHidden="0" w:uiPriority="72" w:unhideWhenUsed="0"/>
-    <w:lsdException w:name="Colorful Grid Accent 4" w:semiHidden="0" w:uiPriority="73" w:unhideWhenUsed="0"/>
-    <w:lsdException w:name="Light Shading Accent 5" w:semiHidden="0" w:uiPriority="60" w:unhideWhenUsed="0"/>
-    <w:lsdException w:name="Light List Accent 5" w:semiHidden="0" w:uiPriority="61" w:unhideWhenUsed="0"/>
-    <w:lsdException w:name="Light Grid Accent 5" w:semiHidden="0" w:uiPriority="62" w:unhideWhenUsed="0"/>
-    <w:lsdException w:name="Medium Shading 1 Accent 5" w:semiHidden="0" w:uiPriority="63" w:unhideWhenUsed="0"/>
-    <w:lsdException w:name="Medium Shading 2 Accent 5" w:semiHidden="0" w:uiPriority="64" w:unhideWhenUsed="0"/>
-    <w:lsdException w:name="Medium List 1 Accent 5" w:semiHidden="0" w:uiPriority="65" w:unhideWhenUsed="0"/>
-    <w:lsdException w:name="Medium List 2 Accent 5" w:semiHidden="0" w:uiPriority="66" w:unhideWhenUsed="0"/>
-    <w:lsdException w:name="Medium Grid 1 Accent 5" w:semiHidden="0" w:uiPriority="67" w:unhideWhenUsed="0"/>
-    <w:lsdException w:name="Medium Grid 2 Accent 5" w:semiHidden="0" w:uiPriority="68" w:unhideWhenUsed="0"/>
-    <w:lsdException w:name="Medium Grid 3 Accent 5" w:semiHidden="0" w:uiPriority="69" w:unhideWhenUsed="0"/>
-    <w:lsdException w:name="Dark List Accent 5" w:semiHidden="0" w:uiPriority="70" w:unhideWhenUsed="0"/>
-    <w:lsdException w:name="Colorful Shading Accent 5" w:semiHidden="0" w:uiPriority="71" w:unhideWhenUsed="0"/>
-    <w:lsdException w:name="Colorful List Accent 5" w:semiHidden="0" w:uiPriority="72" w:unhideWhenUsed="0"/>
-    <w:lsdException w:name="Colorful Grid Accent 5" w:semiHidden="0" w:uiPriority="73" w:unhideWhenUsed="0"/>
-    <w:lsdException w:name="Light Shading Accent 6" w:semiHidden="0" w:uiPriority="60" w:unhideWhenUsed="0"/>
-    <w:lsdException w:name="Light List Accent 6" w:semiHidden="0" w:uiPriority="61" w:unhideWhenUsed="0"/>
-    <w:lsdException w:name="Light Grid Accent 6" w:semiHidden="0" w:uiPriority="62" w:unhideWhenUsed="0"/>
-    <w:lsdException w:name="Medium Shading 1 Accent 6" w:semiHidden="0" w:uiPriority="63" w:unhideWhenUsed="0"/>
-    <w:lsdException w:name="Medium Shading 2 Accent 6" w:semiHidden="0" w:uiPriority="64" w:unhideWhenUsed="0"/>
-    <w:lsdException w:name="Medium List 1 Accent 6" w:semiHidden="0" w:uiPriority="65" w:unhideWhenUsed="0"/>
-    <w:lsdException w:name="Medium List 2 Accent 6" w:semiHidden="0" w:uiPriority="66" w:unhideWhenUsed="0"/>
-    <w:lsdException w:name="Medium Grid 1 Accent 6" w:semiHidden="0" w:uiPriority="67" w:unhideWhenUsed="0"/>
-    <w:lsdException w:name="Medium Grid 2 Accent 6" w:semiHidden="0" w:uiPriority="68" w:unhideWhenUsed="0"/>
-    <w:lsdException w:name="Medium Grid 3 Accent 6" w:semiHidden="0" w:uiPriority="69" w:unhideWhenUsed="0"/>
-    <w:lsdException w:name="Dark List Accent 6" w:semiHidden="0" w:uiPriority="70" w:unhideWhenUsed="0"/>
-    <w:lsdException w:name="Colorful Shading Accent 6" w:semiHidden="0" w:uiPriority="71" w:unhideWhenUsed="0"/>
-    <w:lsdException w:name="Colorful List Accent 6" w:semiHidden="0" w:uiPriority="72" w:unhideWhenUsed="0"/>
-    <w:lsdException w:name="Colorful Grid Accent 6" w:semiHidden="0" w:uiPriority="73" w:unhideWhenUsed="0"/>
-    <w:lsdException w:name="Subtle Emphasis" w:semiHidden="0" w:uiPriority="19" w:unhideWhenUsed="0" w:qFormat="1"/>
-    <w:lsdException w:name="Intense Emphasis" w:semiHidden="0" w:uiPriority="21" w:unhideWhenUsed="0" w:qFormat="1"/>
-    <w:lsdException w:name="Subtle Reference" w:semiHidden="0" w:uiPriority="31" w:unhideWhenUsed="0" w:qFormat="1"/>
-    <w:lsdException w:name="Intense Reference" w:semiHidden="0" w:uiPriority="32" w:unhideWhenUsed="0" w:qFormat="1"/>
-    <w:lsdException w:name="Book Title" w:semiHidden="0" w:uiPriority="33" w:unhideWhenUsed="0" w:qFormat="1"/>
-    <w:lsdException w:name="Bibliography" w:uiPriority="37"/>
-    <w:lsdException w:name="TOC Heading" w:uiPriority="39" w:qFormat="1"/>
+  <w:latentStyles w:defLockedState="0" w:defUIPriority="99" w:defSemiHidden="0" w:defUnhideWhenUsed="0" w:defQFormat="0" w:count="371">
+    <w:lsdException w:name="Normal" w:uiPriority="0" w:qFormat="1"/>
+    <w:lsdException w:name="heading 1" w:uiPriority="9" w:qFormat="1"/>
+    <w:lsdException w:name="heading 2" w:semiHidden="1" w:uiPriority="9" w:unhideWhenUsed="1" w:qFormat="1"/>
+    <w:lsdException w:name="heading 3" w:semiHidden="1" w:uiPriority="9" w:unhideWhenUsed="1" w:qFormat="1"/>
+    <w:lsdException w:name="heading 4" w:semiHidden="1" w:uiPriority="9" w:unhideWhenUsed="1" w:qFormat="1"/>
+    <w:lsdException w:name="heading 5" w:semiHidden="1" w:uiPriority="9" w:unhideWhenUsed="1" w:qFormat="1"/>
+    <w:lsdException w:name="heading 6" w:semiHidden="1" w:uiPriority="9" w:unhideWhenUsed="1" w:qFormat="1"/>
+    <w:lsdException w:name="heading 7" w:semiHidden="1" w:uiPriority="9" w:unhideWhenUsed="1" w:qFormat="1"/>
+    <w:lsdException w:name="heading 8" w:semiHidden="1" w:uiPriority="9" w:unhideWhenUsed="1" w:qFormat="1"/>
+    <w:lsdException w:name="heading 9" w:semiHidden="1" w:uiPriority="9" w:unhideWhenUsed="1" w:qFormat="1"/>
+    <w:lsdException w:name="index 1" w:semiHidden="1" w:unhideWhenUsed="1"/>
+    <w:lsdException w:name="index 2" w:semiHidden="1" w:unhideWhenUsed="1"/>
+    <w:lsdException w:name="index 3" w:semiHidden="1" w:unhideWhenUsed="1"/>
+    <w:lsdException w:name="index 4" w:semiHidden="1" w:unhideWhenUsed="1"/>
+    <w:lsdException w:name="index 5" w:semiHidden="1" w:unhideWhenUsed="1"/>
+    <w:lsdException w:name="index 6" w:semiHidden="1" w:unhideWhenUsed="1"/>
+    <w:lsdException w:name="index 7" w:semiHidden="1" w:unhideWhenUsed="1"/>
+    <w:lsdException w:name="index 8" w:semiHidden="1" w:unhideWhenUsed="1"/>
+    <w:lsdException w:name="index 9" w:semiHidden="1" w:unhideWhenUsed="1"/>
+    <w:lsdException w:name="toc 1" w:semiHidden="1" w:uiPriority="39" w:unhideWhenUsed="1"/>
+    <w:lsdException w:name="toc 2" w:semiHidden="1" w:uiPriority="39" w:unhideWhenUsed="1"/>
+    <w:lsdException w:name="toc 3" w:semiHidden="1" w:uiPriority="39" w:unhideWhenUsed="1"/>
+    <w:lsdException w:name="toc 4" w:semiHidden="1" w:uiPriority="39" w:unhideWhenUsed="1"/>
+    <w:lsdException w:name="toc 5" w:semiHidden="1" w:uiPriority="39" w:unhideWhenUsed="1"/>
+    <w:lsdException w:name="toc 6" w:semiHidden="1" w:uiPriority="39" w:unhideWhenUsed="1"/>
+    <w:lsdException w:name="toc 7" w:semiHidden="1" w:uiPriority="39" w:unhideWhenUsed="1"/>
+    <w:lsdException w:name="toc 8" w:semiHidden="1" w:uiPriority="39" w:unhideWhenUsed="1"/>
+    <w:lsdException w:name="toc 9" w:semiHidden="1" w:uiPriority="39" w:unhideWhenUsed="1"/>
+    <w:lsdException w:name="Normal Indent" w:semiHidden="1" w:unhideWhenUsed="1"/>
+    <w:lsdException w:name="footnote text" w:semiHidden="1" w:unhideWhenUsed="1"/>
+    <w:lsdException w:name="annotation text" w:semiHidden="1" w:unhideWhenUsed="1"/>
+    <w:lsdException w:name="header" w:semiHidden="1" w:unhideWhenUsed="1"/>
+    <w:lsdException w:name="footer" w:semiHidden="1" w:unhideWhenUsed="1"/>
+    <w:lsdException w:name="index heading" w:semiHidden="1" w:unhideWhenUsed="1"/>
+    <w:lsdException w:name="caption" w:semiHidden="1" w:uiPriority="35" w:unhideWhenUsed="1" w:qFormat="1"/>
+    <w:lsdException w:name="table of figures" w:semiHidden="1" w:unhideWhenUsed="1"/>
+    <w:lsdException w:name="envelope address" w:semiHidden="1" w:unhideWhenUsed="1"/>
+    <w:lsdException w:name="envelope return" w:semiHidden="1" w:unhideWhenUsed="1"/>
+    <w:lsdException w:name="footnote reference" w:semiHidden="1" w:unhideWhenUsed="1"/>
+    <w:lsdException w:name="annotation reference" w:semiHidden="1" w:unhideWhenUsed="1"/>
+    <w:lsdException w:name="line number" w:semiHidden="1" w:unhideWhenUsed="1"/>
+    <w:lsdException w:name="page number" w:semiHidden="1" w:unhideWhenUsed="1"/>
+    <w:lsdException w:name="endnote reference" w:semiHidden="1" w:unhideWhenUsed="1"/>
+    <w:lsdException w:name="endnote text" w:semiHidden="1" w:unhideWhenUsed="1"/>
+    <w:lsdException w:name="table of authorities" w:semiHidden="1" w:unhideWhenUsed="1"/>
+    <w:lsdException w:name="macro" w:semiHidden="1" w:unhideWhenUsed="1"/>
+    <w:lsdException w:name="toa heading" w:semiHidden="1" w:unhideWhenUsed="1"/>
+    <w:lsdException w:name="List" w:semiHidden="1" w:unhideWhenUsed="1"/>
+    <w:lsdException w:name="List Bullet" w:semiHidden="1" w:unhideWhenUsed="1"/>
+    <w:lsdException w:name="List Number" w:semiHidden="1" w:unhideWhenUsed="1"/>
+    <w:lsdException w:name="List 2" w:semiHidden="1" w:unhideWhenUsed="1"/>
+    <w:lsdException w:name="List 3" w:semiHidden="1" w:unhideWhenUsed="1"/>
+    <w:lsdException w:name="List 4" w:semiHidden="1" w:unhideWhenUsed="1"/>
+    <w:lsdException w:name="List 5" w:semiHidden="1" w:unhideWhenUsed="1"/>
+    <w:lsdException w:name="List Bullet 2" w:semiHidden="1" w:unhideWhenUsed="1"/>
+    <w:lsdException w:name="List Bullet 3" w:semiHidden="1" w:unhideWhenUsed="1"/>
+    <w:lsdException w:name="List Bullet 4" w:semiHidden="1" w:unhideWhenUsed="1"/>
+    <w:lsdException w:name="List Bullet 5" w:semiHidden="1" w:unhideWhenUsed="1"/>
+    <w:lsdException w:name="List Number 2" w:semiHidden="1" w:unhideWhenUsed="1"/>
+    <w:lsdException w:name="List Number 3" w:semiHidden="1" w:unhideWhenUsed="1"/>
+    <w:lsdException w:name="List Number 4" w:semiHidden="1" w:unhideWhenUsed="1"/>
+    <w:lsdException w:name="List Number 5" w:semiHidden="1" w:unhideWhenUsed="1"/>
+    <w:lsdException w:name="Title" w:uiPriority="10" w:qFormat="1"/>
+    <w:lsdException w:name="Closing" w:semiHidden="1" w:unhideWhenUsed="1"/>
+    <w:lsdException w:name="Signature" w:semiHidden="1" w:unhideWhenUsed="1"/>
+    <w:lsdException w:name="Default Paragraph Font" w:semiHidden="1" w:uiPriority="1" w:unhideWhenUsed="1"/>
+    <w:lsdException w:name="Body Text" w:semiHidden="1" w:unhideWhenUsed="1"/>
+    <w:lsdException w:name="Body Text Indent" w:semiHidden="1" w:unhideWhenUsed="1"/>
+    <w:lsdException w:name="List Continue" w:semiHidden="1" w:unhideWhenUsed="1"/>
+    <w:lsdException w:name="List Continue 2" w:semiHidden="1" w:unhideWhenUsed="1"/>
+    <w:lsdException w:name="List Continue 3" w:semiHidden="1" w:unhideWhenUsed="1"/>
+    <w:lsdException w:name="List Continue 4" w:semiHidden="1" w:unhideWhenUsed="1"/>
+    <w:lsdException w:name="List Continue 5" w:semiHidden="1" w:unhideWhenUsed="1"/>
+    <w:lsdException w:name="Message Header" w:semiHidden="1" w:unhideWhenUsed="1"/>
+    <w:lsdException w:name="Subtitle" w:uiPriority="11" w:qFormat="1"/>
+    <w:lsdException w:name="Salutation" w:semiHidden="1" w:unhideWhenUsed="1"/>
+    <w:lsdException w:name="Date" w:semiHidden="1" w:unhideWhenUsed="1"/>
+    <w:lsdException w:name="Body Text First Indent" w:semiHidden="1" w:unhideWhenUsed="1"/>
+    <w:lsdException w:name="Body Text First Indent 2" w:semiHidden="1" w:unhideWhenUsed="1"/>
+    <w:lsdException w:name="Note Heading" w:semiHidden="1" w:unhideWhenUsed="1"/>
+    <w:lsdException w:name="Body Text 2" w:semiHidden="1" w:unhideWhenUsed="1"/>
+    <w:lsdException w:name="Body Text 3" w:semiHidden="1" w:unhideWhenUsed="1"/>
+    <w:lsdException w:name="Body Text Indent 2" w:semiHidden="1" w:unhideWhenUsed="1"/>
+    <w:lsdException w:name="Body Text Indent 3" w:semiHidden="1" w:unhideWhenUsed="1"/>
+    <w:lsdException w:name="Block Text" w:semiHidden="1" w:unhideWhenUsed="1"/>
+    <w:lsdException w:name="Hyperlink" w:semiHidden="1" w:unhideWhenUsed="1"/>
+    <w:lsdException w:name="FollowedHyperlink" w:semiHidden="1" w:unhideWhenUsed="1"/>
+    <w:lsdException w:name="Strong" w:uiPriority="22" w:qFormat="1"/>
+    <w:lsdException w:name="Emphasis" w:uiPriority="20" w:qFormat="1"/>
+    <w:lsdException w:name="Document Map" w:semiHidden="1" w:unhideWhenUsed="1"/>
+    <w:lsdException w:name="Plain Text" w:semiHidden="1" w:unhideWhenUsed="1"/>
+    <w:lsdException w:name="E-mail Signature" w:semiHidden="1" w:unhideWhenUsed="1"/>
+    <w:lsdException w:name="HTML Top of Form" w:semiHidden="1" w:unhideWhenUsed="1"/>
+    <w:lsdException w:name="HTML Bottom of Form" w:semiHidden="1" w:unhideWhenUsed="1"/>
+    <w:lsdException w:name="Normal (Web)" w:semiHidden="1" w:unhideWhenUsed="1"/>
+    <w:lsdException w:name="HTML Acronym" w:semiHidden="1" w:unhideWhenUsed="1"/>
+    <w:lsdException w:name="HTML Address" w:semiHidden="1" w:unhideWhenUsed="1"/>
+    <w:lsdException w:name="HTML Cite" w:semiHidden="1" w:unhideWhenUsed="1"/>
+    <w:lsdException w:name="HTML Code" w:semiHidden="1" w:unhideWhenUsed="1"/>
+    <w:lsdException w:name="HTML Definition" w:semiHidden="1" w:unhideWhenUsed="1"/>
+    <w:lsdException w:name="HTML Keyboard" w:semiHidden="1" w:unhideWhenUsed="1"/>
+    <w:lsdException w:name="HTML Preformatted" w:semiHidden="1" w:unhideWhenUsed="1"/>
+    <w:lsdException w:name="HTML Sample" w:semiHidden="1" w:unhideWhenUsed="1"/>
+    <w:lsdException w:name="HTML Typewriter" w:semiHidden="1" w:unhideWhenUsed="1"/>
+    <w:lsdException w:name="HTML Variable" w:semiHidden="1" w:unhideWhenUsed="1"/>
+    <w:lsdException w:name="Normal Table" w:semiHidden="1" w:unhideWhenUsed="1"/>
+    <w:lsdException w:name="annotation subject" w:semiHidden="1" w:unhideWhenUsed="1"/>
+    <w:lsdException w:name="No List" w:semiHidden="1" w:unhideWhenUsed="1"/>
+    <w:lsdException w:name="Outline List 1" w:semiHidden="1" w:unhideWhenUsed="1"/>
+    <w:lsdException w:name="Outline List 2" w:semiHidden="1" w:unhideWhenUsed="1"/>
+    <w:lsdException w:name="Outline List 3" w:semiHidden="1" w:unhideWhenUsed="1"/>
+    <w:lsdException w:name="Table Simple 1" w:semiHidden="1" w:unhideWhenUsed="1"/>
+    <w:lsdException w:name="Table Simple 2" w:semiHidden="1" w:unhideWhenUsed="1"/>
+    <w:lsdException w:name="Table Simple 3" w:semiHidden="1" w:unhideWhenUsed="1"/>
+    <w:lsdException w:name="Table Classic 1" w:semiHidden="1" w:unhideWhenUsed="1"/>
+    <w:lsdException w:name="Table Classic 2" w:semiHidden="1" w:unhideWhenUsed="1"/>
+    <w:lsdException w:name="Table Classic 3" w:semiHidden="1" w:unhideWhenUsed="1"/>
+    <w:lsdException w:name="Table Classic 4" w:semiHidden="1" w:unhideWhenUsed="1"/>
+    <w:lsdException w:name="Table Colorful 1" w:semiHidden="1" w:unhideWhenUsed="1"/>
+    <w:lsdException w:name="Table Colorful 2" w:semiHidden="1" w:unhideWhenUsed="1"/>
+    <w:lsdException w:name="Table Colorful 3" w:semiHidden="1" w:unhideWhenUsed="1"/>
+    <w:lsdException w:name="Table Columns 1" w:semiHidden="1" w:unhideWhenUsed="1"/>
+    <w:lsdException w:name="Table Columns 2" w:semiHidden="1" w:unhideWhenUsed="1"/>
+    <w:lsdException w:name="Table Columns 3" w:semiHidden="1" w:unhideWhenUsed="1"/>
+    <w:lsdException w:name="Table Columns 4" w:semiHidden="1" w:unhideWhenUsed="1"/>
+    <w:lsdException w:name="Table Columns 5" w:semiHidden="1" w:unhideWhenUsed="1"/>
+    <w:lsdException w:name="Table Grid 1" w:semiHidden="1" w:unhideWhenUsed="1"/>
+    <w:lsdException w:name="Table Grid 2" w:semiHidden="1" w:unhideWhenUsed="1"/>
+    <w:lsdException w:name="Table Grid 3" w:semiHidden="1" w:unhideWhenUsed="1"/>
+    <w:lsdException w:name="Table Grid 4" w:semiHidden="1" w:unhideWhenUsed="1"/>
+    <w:lsdException w:name="Table Grid 5" w:semiHidden="1" w:unhideWhenUsed="1"/>
+    <w:lsdException w:name="Table Grid 6" w:semiHidden="1" w:unhideWhenUsed="1"/>
+    <w:lsdException w:name="Table Grid 7" w:semiHidden="1" w:unhideWhenUsed="1"/>
+    <w:lsdException w:name="Table Grid 8" w:semiHidden="1" w:unhideWhenUsed="1"/>
+    <w:lsdException w:name="Table List 1" w:semiHidden="1" w:unhideWhenUsed="1"/>
+    <w:lsdException w:name="Table List 2" w:semiHidden="1" w:unhideWhenUsed="1"/>
+    <w:lsdException w:name="Table List 3" w:semiHidden="1" w:unhideWhenUsed="1"/>
+    <w:lsdException w:name="Table List 4" w:semiHidden="1" w:unhideWhenUsed="1"/>
+    <w:lsdException w:name="Table List 5" w:semiHidden="1" w:unhideWhenUsed="1"/>
+    <w:lsdException w:name="Table List 6" w:semiHidden="1" w:unhideWhenUsed="1"/>
+    <w:lsdException w:name="Table List 7" w:semiHidden="1" w:unhideWhenUsed="1"/>
+    <w:lsdException w:name="Table List 8" w:semiHidden="1" w:unhideWhenUsed="1"/>
+    <w:lsdException w:name="Table 3D effects 1" w:semiHidden="1" w:unhideWhenUsed="1"/>
+    <w:lsdException w:name="Table 3D effects 2" w:semiHidden="1" w:unhideWhenUsed="1"/>
+    <w:lsdException w:name="Table 3D effects 3" w:semiHidden="1" w:unhideWhenUsed="1"/>
+    <w:lsdException w:name="Table Contemporary" w:semiHidden="1" w:unhideWhenUsed="1"/>
+    <w:lsdException w:name="Table Elegant" w:semiHidden="1" w:unhideWhenUsed="1"/>
+    <w:lsdException w:name="Table Professional" w:semiHidden="1" w:unhideWhenUsed="1"/>
+    <w:lsdException w:name="Table Subtle 1" w:semiHidden="1" w:unhideWhenUsed="1"/>
+    <w:lsdException w:name="Table Subtle 2" w:semiHidden="1" w:unhideWhenUsed="1"/>
+    <w:lsdException w:name="Table Web 1" w:semiHidden="1" w:unhideWhenUsed="1"/>
+    <w:lsdException w:name="Table Web 2" w:semiHidden="1" w:unhideWhenUsed="1"/>
+    <w:lsdException w:name="Table Web 3" w:semiHidden="1" w:unhideWhenUsed="1"/>
+    <w:lsdException w:name="Balloon Text" w:semiHidden="1" w:unhideWhenUsed="1"/>
+    <w:lsdException w:name="Table Grid" w:uiPriority="39"/>
+    <w:lsdException w:name="Table Theme" w:semiHidden="1" w:unhideWhenUsed="1"/>
+    <w:lsdException w:name="Placeholder Text" w:semiHidden="1"/>
+    <w:lsdException w:name="No Spacing" w:uiPriority="1" w:qFormat="1"/>
+    <w:lsdException w:name="Light Shading" w:uiPriority="60"/>
+    <w:lsdException w:name="Light List" w:uiPriority="61"/>
+    <w:lsdException w:name="Light Grid" w:uiPriority="62"/>
+    <w:lsdException w:name="Medium Shading 1" w:uiPriority="63"/>
+    <w:lsdException w:name="Medium Shading 2" w:uiPriority="64"/>
+    <w:lsdException w:name="Medium List 1" w:uiPriority="65"/>
+    <w:lsdException w:name="Medium List 2" w:uiPriority="66"/>
+    <w:lsdException w:name="Medium Grid 1" w:uiPriority="67"/>
+    <w:lsdException w:name="Medium Grid 2" w:uiPriority="68"/>
+    <w:lsdException w:name="Medium Grid 3" w:uiPriority="69"/>
+    <w:lsdException w:name="Dark List" w:uiPriority="70"/>
+    <w:lsdException w:name="Colorful Shading" w:uiPriority="71"/>
+    <w:lsdException w:name="Colorful List" w:uiPriority="72"/>
+    <w:lsdException w:name="Colorful Grid" w:uiPriority="73"/>
+    <w:lsdException w:name="Light Shading Accent 1" w:uiPriority="60"/>
+    <w:lsdException w:name="Light List Accent 1" w:uiPriority="61"/>
+    <w:lsdException w:name="Light Grid Accent 1" w:uiPriority="62"/>
+    <w:lsdException w:name="Medium Shading 1 Accent 1" w:uiPriority="63"/>
+    <w:lsdException w:name="Medium Shading 2 Accent 1" w:uiPriority="64"/>
+    <w:lsdException w:name="Medium List 1 Accent 1" w:uiPriority="65"/>
+    <w:lsdException w:name="Revision" w:semiHidden="1"/>
+    <w:lsdException w:name="List Paragraph" w:uiPriority="34" w:qFormat="1"/>
+    <w:lsdException w:name="Quote" w:uiPriority="29" w:qFormat="1"/>
+    <w:lsdException w:name="Intense Quote" w:uiPriority="30" w:qFormat="1"/>
+    <w:lsdException w:name="Medium List 2 Accent 1" w:uiPriority="66"/>
+    <w:lsdException w:name="Medium Grid 1 Accent 1" w:uiPriority="67"/>
+    <w:lsdException w:name="Medium Grid 2 Accent 1" w:uiPriority="68"/>
+    <w:lsdException w:name="Medium Grid 3 Accent 1" w:uiPriority="69"/>
+    <w:lsdException w:name="Dark List Accent 1" w:uiPriority="70"/>
+    <w:lsdException w:name="Colorful Shading Accent 1" w:uiPriority="71"/>
+    <w:lsdException w:name="Colorful List Accent 1" w:uiPriority="72"/>
+    <w:lsdException w:name="Colorful Grid Accent 1" w:uiPriority="73"/>
+    <w:lsdException w:name="Light Shading Accent 2" w:uiPriority="60"/>
+    <w:lsdException w:name="Light List Accent 2" w:uiPriority="61"/>
+    <w:lsdException w:name="Light Grid Accent 2" w:uiPriority="62"/>
+    <w:lsdException w:name="Medium Shading 1 Accent 2" w:uiPriority="63"/>
+    <w:lsdException w:name="Medium Shading 2 Accent 2" w:uiPriority="64"/>
+    <w:lsdException w:name="Medium List 1 Accent 2" w:uiPriority="65"/>
+    <w:lsdException w:name="Medium List 2 Accent 2" w:uiPriority="66"/>
+    <w:lsdException w:name="Medium Grid 1 Accent 2" w:uiPriority="67"/>
+    <w:lsdException w:name="Medium Grid 2 Accent 2" w:uiPriority="68"/>
+    <w:lsdException w:name="Medium Grid 3 Accent 2" w:uiPriority="69"/>
+    <w:lsdException w:name="Dark List Accent 2" w:uiPriority="70"/>
+    <w:lsdException w:name="Colorful Shading Accent 2" w:uiPriority="71"/>
+    <w:lsdException w:name="Colorful List Accent 2" w:uiPriority="72"/>
+    <w:lsdException w:name="Colorful Grid Accent 2" w:uiPriority="73"/>
+    <w:lsdException w:name="Light Shading Accent 3" w:uiPriority="60"/>
+    <w:lsdException w:name="Light List Accent 3" w:uiPriority="61"/>
+    <w:lsdException w:name="Light Grid Accent 3" w:uiPriority="62"/>
+    <w:lsdException w:name="Medium Shading 1 Accent 3" w:uiPriority="63"/>
+    <w:lsdException w:name="Medium Shading 2 Accent 3" w:uiPriority="64"/>
+    <w:lsdException w:name="Medium List 1 Accent 3" w:uiPriority="65"/>
+    <w:lsdException w:name="Medium List 2 Accent 3" w:uiPriority="66"/>
+    <w:lsdException w:name="Medium Grid 1 Accent 3" w:uiPriority="67"/>
+    <w:lsdException w:name="Medium Grid 2 Accent 3" w:uiPriority="68"/>
+    <w:lsdException w:name="Medium Grid 3 Accent 3" w:uiPriority="69"/>
+    <w:lsdException w:name="Dark List Accent 3" w:uiPriority="70"/>
+    <w:lsdException w:name="Colorful Shading Accent 3" w:uiPriority="71"/>
+    <w:lsdException w:name="Colorful List Accent 3" w:uiPriority="72"/>
+    <w:lsdException w:name="Colorful Grid Accent 3" w:uiPriority="73"/>
+    <w:lsdException w:name="Light Shading Accent 4" w:uiPriority="60"/>
+    <w:lsdException w:name="Light List Accent 4" w:uiPriority="61"/>
+    <w:lsdException w:name="Light Grid Accent 4" w:uiPriority="62"/>
+    <w:lsdException w:name="Medium Shading 1 Accent 4" w:uiPriority="63"/>
+    <w:lsdException w:name="Medium Shading 2 Accent 4" w:uiPriority="64"/>
+    <w:lsdException w:name="Medium List 1 Accent 4" w:uiPriority="65"/>
+    <w:lsdException w:name="Medium List 2 Accent 4" w:uiPriority="66"/>
+    <w:lsdException w:name="Medium Grid 1 Accent 4" w:uiPriority="67"/>
+    <w:lsdException w:name="Medium Grid 2 Accent 4" w:uiPriority="68"/>
+    <w:lsdException w:name="Medium Grid 3 Accent 4" w:uiPriority="69"/>
+    <w:lsdException w:name="Dark List Accent 4" w:uiPriority="70"/>
+    <w:lsdException w:name="Colorful Shading Accent 4" w:uiPriority="71"/>
+    <w:lsdException w:name="Colorful List Accent 4" w:uiPriority="72"/>
+    <w:lsdException w:name="Colorful Grid Accent 4" w:uiPriority="73"/>
+    <w:lsdException w:name="Light Shading Accent 5" w:uiPriority="60"/>
+    <w:lsdException w:name="Light List Accent 5" w:uiPriority="61"/>
+    <w:lsdException w:name="Light Grid Accent 5" w:uiPriority="62"/>
+    <w:lsdException w:name="Medium Shading 1 Accent 5" w:uiPriority="63"/>
+    <w:lsdException w:name="Medium Shading 2 Accent 5" w:uiPriority="64"/>
+    <w:lsdException w:name="Medium List 1 Accent 5" w:uiPriority="65"/>
+    <w:lsdException w:name="Medium List 2 Accent 5" w:uiPriority="66"/>
+    <w:lsdException w:name="Medium Grid 1 Accent 5" w:uiPriority="67"/>
+    <w:lsdException w:name="Medium Grid 2 Accent 5" w:uiPriority="68"/>
+    <w:lsdException w:name="Medium Grid 3 Accent 5" w:uiPriority="69"/>
+    <w:lsdException w:name="Dark List Accent 5" w:uiPriority="70"/>
+    <w:lsdException w:name="Colorful Shading Accent 5" w:uiPriority="71"/>
+    <w:lsdException w:name="Colorful List Accent 5" w:uiPriority="72"/>
+    <w:lsdException w:name="Colorful Grid Accent 5" w:uiPriority="73"/>
+    <w:lsdException w:name="Light Shading Accent 6" w:uiPriority="60"/>
+    <w:lsdException w:name="Light List Accent 6" w:uiPriority="61"/>
+    <w:lsdException w:name="Light Grid Accent 6" w:uiPriority="62"/>
+    <w:lsdException w:name="Medium Shading 1 Accent 6" w:uiPriority="63"/>
+    <w:lsdException w:name="Medium Shading 2 Accent 6" w:uiPriority="64"/>
+    <w:lsdException w:name="Medium List 1 Accent 6" w:uiPriority="65"/>
+    <w:lsdException w:name="Medium List 2 Accent 6" w:uiPriority="66"/>
+    <w:lsdException w:name="Medium Grid 1 Accent 6" w:uiPriority="67"/>
+    <w:lsdException w:name="Medium Grid 2 Accent 6" w:uiPriority="68"/>
+    <w:lsdException w:name="Medium Grid 3 Accent 6" w:uiPriority="69"/>
+    <w:lsdException w:name="Dark List Accent 6" w:uiPriority="70"/>
+    <w:lsdException w:name="Colorful Shading Accent 6" w:uiPriority="71"/>
+    <w:lsdException w:name="Colorful List Accent 6" w:uiPriority="72"/>
+    <w:lsdException w:name="Colorful Grid Accent 6" w:uiPriority="73"/>
+    <w:lsdException w:name="Subtle Emphasis" w:uiPriority="19" w:qFormat="1"/>
+    <w:lsdException w:name="Intense Emphasis" w:uiPriority="21" w:qFormat="1"/>
+    <w:lsdException w:name="Subtle Reference" w:uiPriority="31" w:qFormat="1"/>
+    <w:lsdException w:name="Intense Reference" w:uiPriority="32" w:qFormat="1"/>
+    <w:lsdException w:name="Book Title" w:uiPriority="33" w:qFormat="1"/>
+    <w:lsdException w:name="Bibliography" w:semiHidden="1" w:uiPriority="37" w:unhideWhenUsed="1"/>
+    <w:lsdException w:name="TOC Heading" w:semiHidden="1" w:uiPriority="39" w:unhideWhenUsed="1" w:qFormat="1"/>
+    <w:lsdException w:name="Plain Table 1" w:uiPriority="41"/>
+    <w:lsdException w:name="Plain Table 2" w:uiPriority="42"/>
+    <w:lsdException w:name="Plain Table 3" w:uiPriority="43"/>
+    <w:lsdException w:name="Plain Table 4" w:uiPriority="44"/>
+    <w:lsdException w:name="Plain Table 5" w:uiPriority="45"/>
+    <w:lsdException w:name="Grid Table Light" w:uiPriority="40"/>
+    <w:lsdException w:name="Grid Table 1 Light" w:uiPriority="46"/>
+    <w:lsdException w:name="Grid Table 2" w:uiPriority="47"/>
+    <w:lsdException w:name="Grid Table 3" w:uiPriority="48"/>
+    <w:lsdException w:name="Grid Table 4" w:uiPriority="49"/>
+    <w:lsdException w:name="Grid Table 5 Dark" w:uiPriority="50"/>
+    <w:lsdException w:name="Grid Table 6 Colorful" w:uiPriority="51"/>
+    <w:lsdException w:name="Grid Table 7 Colorful" w:uiPriority="52"/>
+    <w:lsdException w:name="Grid Table 1 Light Accent 1" w:uiPriority="46"/>
+    <w:lsdException w:name="Grid Table 2 Accent 1" w:uiPriority="47"/>
+    <w:lsdException w:name="Grid Table 3 Accent 1" w:uiPriority="48"/>
+    <w:lsdException w:name="Grid Table 4 Accent 1" w:uiPriority="49"/>
+    <w:lsdException w:name="Grid Table 5 Dark Accent 1" w:uiPriority="50"/>
+    <w:lsdException w:name="Grid Table 6 Colorful Accent 1" w:uiPriority="51"/>
+    <w:lsdException w:name="Grid Table 7 Colorful Accent 1" w:uiPriority="52"/>
+    <w:lsdException w:name="Grid Table 1 Light Accent 2" w:uiPriority="46"/>
+    <w:lsdException w:name="Grid Table 2 Accent 2" w:uiPriority="47"/>
+    <w:lsdException w:name="Grid Table 3 Accent 2" w:uiPriority="48"/>
+    <w:lsdException w:name="Grid Table 4 Accent 2" w:uiPriority="49"/>
+    <w:lsdException w:name="Grid Table 5 Dark Accent 2" w:uiPriority="50"/>
+    <w:lsdException w:name="Grid Table 6 Colorful Accent 2" w:uiPriority="51"/>
+    <w:lsdException w:name="Grid Table 7 Colorful Accent 2" w:uiPriority="52"/>
+    <w:lsdException w:name="Grid Table 1 Light Accent 3" w:uiPriority="46"/>
+    <w:lsdException w:name="Grid Table 2 Accent 3" w:uiPriority="47"/>
+    <w:lsdException w:name="Grid Table 3 Accent 3" w:uiPriority="48"/>
+    <w:lsdException w:name="Grid Table 4 Accent 3" w:uiPriority="49"/>
+    <w:lsdException w:name="Grid Table 5 Dark Accent 3" w:uiPriority="50"/>
+    <w:lsdException w:name="Grid Table 6 Colorful Accent 3" w:uiPriority="51"/>
+    <w:lsdException w:name="Grid Table 7 Colorful Accent 3" w:uiPriority="52"/>
+    <w:lsdException w:name="Grid Table 1 Light Accent 4" w:uiPriority="46"/>
+    <w:lsdException w:name="Grid Table 2 Accent 4" w:uiPriority="47"/>
+    <w:lsdException w:name="Grid Table 3 Accent 4" w:uiPriority="48"/>
+    <w:lsdException w:name="Grid Table 4 Accent 4" w:uiPriority="49"/>
+    <w:lsdException w:name="Grid Table 5 Dark Accent 4" w:uiPriority="50"/>
+    <w:lsdException w:name="Grid Table 6 Colorful Accent 4" w:uiPriority="51"/>
+    <w:lsdException w:name="Grid Table 7 Colorful Accent 4" w:uiPriority="52"/>
+    <w:lsdException w:name="Grid Table 1 Light Accent 5" w:uiPriority="46"/>
+    <w:lsdException w:name="Grid Table 2 Accent 5" w:uiPriority="47"/>
+    <w:lsdException w:name="Grid Table 3 Accent 5" w:uiPriority="48"/>
+    <w:lsdException w:name="Grid Table 4 Accent 5" w:uiPriority="49"/>
+    <w:lsdException w:name="Grid Table 5 Dark Accent 5" w:uiPriority="50"/>
+    <w:lsdException w:name="Grid Table 6 Colorful Accent 5" w:uiPriority="51"/>
+    <w:lsdException w:name="Grid Table 7 Colorful Accent 5" w:uiPriority="52"/>
+    <w:lsdException w:name="Grid Table 1 Light Accent 6" w:uiPriority="46"/>
+    <w:lsdException w:name="Grid Table 2 Accent 6" w:uiPriority="47"/>
+    <w:lsdException w:name="Grid Table 3 Accent 6" w:uiPriority="48"/>
+    <w:lsdException w:name="Grid Table 4 Accent 6" w:uiPriority="49"/>
+    <w:lsdException w:name="Grid Table 5 Dark Accent 6" w:uiPriority="50"/>
+    <w:lsdException w:name="Grid Table 6 Colorful Accent 6" w:uiPriority="51"/>
+    <w:lsdException w:name="Grid Table 7 Colorful Accent 6" w:uiPriority="52"/>
+    <w:lsdException w:name="List Table 1 Light" w:uiPriority="46"/>
+    <w:lsdException w:name="List Table 2" w:uiPriority="47"/>
+    <w:lsdException w:name="List Table 3" w:uiPriority="48"/>
+    <w:lsdException w:name="List Table 4" w:uiPriority="49"/>
+    <w:lsdException w:name="List Table 5 Dark" w:uiPriority="50"/>
+    <w:lsdException w:name="List Table 6 Colorful" w:uiPriority="51"/>
+    <w:lsdException w:name="List Table 7 Colorful" w:uiPriority="52"/>
+    <w:lsdException w:name="List Table 1 Light Accent 1" w:uiPriority="46"/>
+    <w:lsdException w:name="List Table 2 Accent 1" w:uiPriority="47"/>
+    <w:lsdException w:name="List Table 3 Accent 1" w:uiPriority="48"/>
+    <w:lsdException w:name="List Table 4 Accent 1" w:uiPriority="49"/>
+    <w:lsdException w:name="List Table 5 Dark Accent 1" w:uiPriority="50"/>
+    <w:lsdException w:name="List Table 6 Colorful Accent 1" w:uiPriority="51"/>
+    <w:lsdException w:name="List Table 7 Colorful Accent 1" w:uiPriority="52"/>
+    <w:lsdException w:name="List Table 1 Light Accent 2" w:uiPriority="46"/>
+    <w:lsdException w:name="List Table 2 Accent 2" w:uiPriority="47"/>
+    <w:lsdException w:name="List Table 3 Accent 2" w:uiPriority="48"/>
+    <w:lsdException w:name="List Table 4 Accent 2" w:uiPriority="49"/>
+    <w:lsdException w:name="List Table 5 Dark Accent 2" w:uiPriority="50"/>
+    <w:lsdException w:name="List Table 6 Colorful Accent 2" w:uiPriority="51"/>
+    <w:lsdException w:name="List Table 7 Colorful Accent 2" w:uiPriority="52"/>
+    <w:lsdException w:name="List Table 1 Light Accent 3" w:uiPriority="46"/>
+    <w:lsdException w:name="List Table 2 Accent 3" w:uiPriority="47"/>
+    <w:lsdException w:name="List Table 3 Accent 3" w:uiPriority="48"/>
+    <w:lsdException w:name="List Table 4 Accent 3" w:uiPriority="49"/>
+    <w:lsdException w:name="List Table 5 Dark Accent 3" w:uiPriority="50"/>
+    <w:lsdException w:name="List Table 6 Colorful Accent 3" w:uiPriority="51"/>
+    <w:lsdException w:name="List Table 7 Colorful Accent 3" w:uiPriority="52"/>
+    <w:lsdException w:name="List Table 1 Light Accent 4" w:uiPriority="46"/>
+    <w:lsdException w:name="List Table 2 Accent 4" w:uiPriority="47"/>
+    <w:lsdException w:name="List Table 3 Accent 4" w:uiPriority="48"/>
+    <w:lsdException w:name="List Table 4 Accent 4" w:uiPriority="49"/>
+    <w:lsdException w:name="List Table 5 Dark Accent 4" w:uiPriority="50"/>
+    <w:lsdException w:name="List Table 6 Colorful Accent 4" w:uiPriority="51"/>
+    <w:lsdException w:name="List Table 7 Colorful Accent 4" w:uiPriority="52"/>
+    <w:lsdException w:name="List Table 1 Light Accent 5" w:uiPriority="46"/>
+    <w:lsdException w:name="List Table 2 Accent 5" w:uiPriority="47"/>
+    <w:lsdException w:name="List Table 3 Accent 5" w:uiPriority="48"/>
+    <w:lsdException w:name="List Table 4 Accent 5" w:uiPriority="49"/>
+    <w:lsdException w:name="List Table 5 Dark Accent 5" w:uiPriority="50"/>
+    <w:lsdException w:name="List Table 6 Colorful Accent 5" w:uiPriority="51"/>
+    <w:lsdException w:name="List Table 7 Colorful Accent 5" w:uiPriority="52"/>
+    <w:lsdException w:name="List Table 1 Light Accent 6" w:uiPriority="46"/>
+    <w:lsdException w:name="List Table 2 Accent 6" w:uiPriority="47"/>
+    <w:lsdException w:name="List Table 3 Accent 6" w:uiPriority="48"/>
+    <w:lsdException w:name="List Table 4 Accent 6" w:uiPriority="49"/>
+    <w:lsdException w:name="List Table 5 Dark Accent 6" w:uiPriority="50"/>
+    <w:lsdException w:name="List Table 6 Colorful Accent 6" w:uiPriority="51"/>
+    <w:lsdException w:name="List Table 7 Colorful Accent 6" w:uiPriority="52"/>
   </w:latentStyles>
   <w:style w:type="paragraph" w:default="1" w:styleId="Normal">
     <w:name w:val="Normal"/>
@@ -2740,7 +3238,7 @@
   <a:extraClrSchemeLst/>
   <a:extLst>
     <a:ext uri="{05A4C25C-085E-4340-85A3-A5531E510DB2}">
-      <thm15:themeFamily xmlns:thm15="http://schemas.microsoft.com/office/thememl/2012/main" xmlns="" name="Office Theme" id="{62F939B6-93AF-4DB8-9C6B-D6C7DFDC589F}" vid="{4A3C46E8-61CC-4603-A589-7422A47A8E4A}"/>
+      <thm15:themeFamily xmlns:thm15="http://schemas.microsoft.com/office/thememl/2012/main" name="Office Theme" id="{62F939B6-93AF-4DB8-9C6B-D6C7DFDC589F}" vid="{4A3C46E8-61CC-4603-A589-7422A47A8E4A}"/>
     </a:ext>
   </a:extLst>
 </a:theme>
@@ -2751,7 +3249,7 @@
 </file>
 
 <file path=customXml/itemProps1.xml><?xml version="1.0" encoding="utf-8"?>
-<ds:datastoreItem xmlns:ds="http://schemas.openxmlformats.org/officeDocument/2006/customXml" ds:itemID="{BB137C29-9CEF-42BC-8EA3-75A9AFEF4FB5}">
+<ds:datastoreItem xmlns:ds="http://schemas.openxmlformats.org/officeDocument/2006/customXml" ds:itemID="{FE171DB7-771B-49E3-9E98-3CA67A79B4EE}">
   <ds:schemaRefs>
     <ds:schemaRef ds:uri="http://schemas.openxmlformats.org/officeDocument/2006/bibliography"/>
   </ds:schemaRefs>

</xml_diff>